<commit_message>
Make updates to rdm definition and reference
</commit_message>
<xml_diff>
--- a/_book/data-mgmt-ed-research-book.docx
+++ b/_book/data-mgmt-ed-research-book.docx
@@ -59,9 +59,35 @@
         <w:pStyle w:val="Date"/>
       </w:pPr>
       <w:r>
-        <w:t xml:space="preserve">2022-10-10</w:t>
-      </w:r>
-    </w:p>
+        <w:t xml:space="preserve">2022-10-14</w:t>
+      </w:r>
+    </w:p>
+    <w:sdt>
+      <w:sdtPr>
+        <w:docPartObj>
+          <w:docPartGallery w:val="Table of Contents"/>
+          <w:docPartUnique/>
+        </w:docPartObj>
+      </w:sdtPr>
+      <w:sdtContent>
+        <w:p>
+          <w:pPr>
+            <w:pStyle w:val="TOCHeading"/>
+          </w:pPr>
+          <w:r>
+            <w:t xml:space="preserve">Table of Contents</w:t>
+          </w:r>
+        </w:p>
+        <w:p>
+          <w:r>
+            <w:fldChar w:fldCharType="begin" w:dirty="true"/>
+            <w:instrText xml:space="preserve">TOC \o "1-3" \h \z \u</w:instrText>
+            <w:fldChar w:fldCharType="separate"/>
+            <w:fldChar w:fldCharType="end"/>
+          </w:r>
+        </w:p>
+      </w:sdtContent>
+    </w:sdt>
     <w:bookmarkStart w:id="57" w:name="preamble"/>
     <w:p>
       <w:pPr>
@@ -574,7 +600,7 @@
         <w:pStyle w:val="BodyText"/>
       </w:pPr>
       <w:r>
-        <w:t xml:space="preserve">This book will also not talk about analysis or preparing data for analysis through means such as data imputation or calculating analysis specific variables. This book is written from the perspective of a data manager, and that perspective is to implement practices that keep data in its most true, but usable form, for any future researcher to analyze in a way that works best for them.</w:t>
+        <w:t xml:space="preserve">This book will also not talk about analysis or preparing data for analysis through means such as data imputation, removal of legitimate outliers, or calculating analysis specific variables. This book is written from the perspective of a data manager, and that perspective is to implement practices that keep data in its most complete and true, but usable form, for any future researcher to analyze in a way that works best for them.</w:t>
       </w:r>
     </w:p>
     <w:bookmarkEnd w:id="52"/>
@@ -685,7 +711,7 @@
     </w:p>
     <w:bookmarkEnd w:id="56"/>
     <w:bookmarkEnd w:id="57"/>
-    <w:bookmarkStart w:id="83" w:name="research-data-management"/>
+    <w:bookmarkStart w:id="88" w:name="research-data-management"/>
     <w:p>
       <w:pPr>
         <w:pStyle w:val="Heading1"/>
@@ -703,7 +729,7 @@
         <w:t xml:space="preserve">Research Data Management</w:t>
       </w:r>
     </w:p>
-    <w:bookmarkStart w:id="64" w:name="what-is-research-data-management"/>
+    <w:bookmarkStart w:id="65" w:name="what-is-research-data-management"/>
     <w:p>
       <w:pPr>
         <w:pStyle w:val="Heading2"/>
@@ -726,7 +752,7 @@
         <w:pStyle w:val="FirstParagraph"/>
       </w:pPr>
       <w:r>
-        <w:t xml:space="preserve">Research data management (RDM) involves the broad process of planning and implementing standardized practices across the research life cycle.</w:t>
+        <w:t xml:space="preserve">Research data management (RDM) involves the organization, storage, preservation, and dissemination of research study data.</w:t>
       </w:r>
       <w:r>
         <w:rPr>
@@ -743,13 +769,13 @@
         <w:pStyle w:val="BodyText"/>
       </w:pPr>
       <w:r>
-        <w:t xml:space="preserve">While organizations like Data Documentation Initiative and Dublin Core have developed metadata standards for fields to adopt, it is common knowledge that there are no agreed-upon norms for managing data within and across disciplines within the field of education. The rules for how data should be collected, organized, stored, described, and shared is often left up to each individual team, as long as external requirements of the IRB and funders are met.</w:t>
+        <w:t xml:space="preserve">While organizations like Data Documentation Initiative and Dublin Core have developed metadata standards for fields to adopt, it is common knowledge that there are no agreed-upon norms for managing data within and across disciplines in the field of education. The rules for how data should be collected, organized, stored, described, and shared is often left up to each individual team, as long as external requirements of the IRB and funders are met.</w:t>
       </w:r>
       <w:r>
         <w:rPr>
           <w:rStyle w:val="FootnoteReference"/>
         </w:rPr>
-        <w:footnoteReference w:id="59"/>
+        <w:footnoteReference w:id="60"/>
       </w:r>
       <w:r>
         <w:t xml:space="preserve"> With a growing interest in open science practices and expanding requirements for federally funded research to make data publicly available,</w:t>
@@ -758,7 +784,7 @@
         <w:rPr>
           <w:rStyle w:val="FootnoteReference"/>
         </w:rPr>
-        <w:footnoteReference w:id="61"/>
+        <w:footnoteReference w:id="62"/>
       </w:r>
       <w:r>
         <w:t xml:space="preserve"> data repositories will most likely begin to play a stronger role in promoting standards for many data management practices around data formats and documentation.</w:t>
@@ -767,11 +793,11 @@
         <w:rPr>
           <w:rStyle w:val="FootnoteReference"/>
         </w:rPr>
-        <w:footnoteReference w:id="63"/>
-      </w:r>
-    </w:p>
-    <w:bookmarkEnd w:id="64"/>
-    <w:bookmarkStart w:id="79" w:name="why-care-about-research-data-management"/>
+        <w:footnoteReference w:id="64"/>
+      </w:r>
+    </w:p>
+    <w:bookmarkEnd w:id="65"/>
+    <w:bookmarkStart w:id="84" w:name="why-care-about-research-data-management"/>
     <w:p>
       <w:pPr>
         <w:pStyle w:val="Heading2"/>
@@ -794,10 +820,10 @@
         <w:pStyle w:val="FirstParagraph"/>
       </w:pPr>
       <w:r>
-        <w:t xml:space="preserve">Without agreed-upon standards in the field, it is important for research teams to develop their own data management standards that apply within and across all of their projects. There are both external pressures and personal reasons to care about developing research data management standards.</w:t>
-      </w:r>
-    </w:p>
-    <w:bookmarkStart w:id="73" w:name="external-reasons"/>
+        <w:t xml:space="preserve">Without current agreed-upon standards in the field, it is important for research teams to develop their own data management standards that apply within and across all of their projects. There are both external pressures and personal reasons to care about developing research data management standards.</w:t>
+      </w:r>
+    </w:p>
+    <w:bookmarkStart w:id="75" w:name="external-reasons"/>
     <w:p>
       <w:pPr>
         <w:pStyle w:val="Heading3"/>
@@ -848,7 +874,7 @@
         <w:rPr>
           <w:rStyle w:val="FootnoteReference"/>
         </w:rPr>
-        <w:footnoteReference w:id="65"/>
+        <w:footnoteReference w:id="66"/>
       </w:r>
       <w:r>
         <w:t xml:space="preserve"> In August of 2022, the Office of Science and Technology Policy (OSTP) doubled down on their data sharing policy and issued a memorandum stating that all federal agencies must update their public access policies no later than December 31, 2025, to make federally funded publications and their supporting data accessible to the public with no embargo on their release.</w:t>
@@ -857,7 +883,7 @@
         <w:rPr>
           <w:rStyle w:val="FootnoteReference"/>
         </w:rPr>
-        <w:footnoteReference w:id="67"/>
+        <w:footnoteReference w:id="68"/>
       </w:r>
       <w:r>
         <w:t xml:space="preserve"> Along with this mandatory data sharing policy, comes the incentive to manage your data for the purposes of data sharing.</w:t>
@@ -866,7 +892,7 @@
         <w:rPr>
           <w:rStyle w:val="FootnoteReference"/>
         </w:rPr>
-        <w:footnoteReference w:id="68"/>
+        <w:footnoteReference w:id="69"/>
       </w:r>
     </w:p>
     <w:p>
@@ -944,16 +970,16 @@
         <w:rPr>
           <w:rStyle w:val="FootnoteReference"/>
         </w:rPr>
-        <w:footnoteReference w:id="69"/>
-      </w:r>
-      <w:r>
-        <w:t xml:space="preserve"> Sharing data that has been managed in a reproducible way allows others to learn from your work, validate your results to strengthen evidence, as well as potentially catch errors in your work, preventing decisions being made based on incorrect data.</w:t>
+        <w:footnoteReference w:id="70"/>
+      </w:r>
+      <w:r>
+        <w:t xml:space="preserve"> Sharing data that has been managed in a reproducible way also allows others to learn from your work, validate your results to strengthen evidence, as well as potentially catch errors in your work, preventing decisions being made based on incorrect data.</w:t>
       </w:r>
       <w:r>
         <w:rPr>
           <w:rStyle w:val="FootnoteReference"/>
         </w:rPr>
-        <w:footnoteReference w:id="70"/>
+        <w:footnoteReference w:id="71"/>
       </w:r>
       <w:r>
         <w:t xml:space="preserve"> Well-managed data with sufficient documentation can also lead to more collaboration and greater impact as collaborators are able to access and understand your data with ease.</w:t>
@@ -962,11 +988,11 @@
         <w:rPr>
           <w:rStyle w:val="FootnoteReference"/>
         </w:rPr>
-        <w:footnoteReference w:id="71"/>
-      </w:r>
-    </w:p>
-    <w:bookmarkEnd w:id="73"/>
-    <w:bookmarkStart w:id="78" w:name="personal-reasons"/>
+        <w:footnoteReference w:id="72"/>
+      </w:r>
+    </w:p>
+    <w:bookmarkEnd w:id="75"/>
+    <w:bookmarkStart w:id="83" w:name="personal-reasons"/>
     <w:p>
       <w:pPr>
         <w:pStyle w:val="Heading3"/>
@@ -1031,10 +1057,10 @@
         <w:rPr>
           <w:rStyle w:val="FootnoteReference"/>
         </w:rPr>
-        <w:footnoteReference w:id="74"/>
-      </w:r>
-      <w:r>
-        <w:t xml:space="preserve"> Even if you are not concerned with others being able to reproduce your work (which is unlikely), you most likely want you and your team members to be able to reproduce each other’s work, ensuring you can trust your results.</w:t>
+        <w:footnoteReference w:id="76"/>
+      </w:r>
+      <w:r>
+        <w:t xml:space="preserve"> Even if you are not concerned with others being able to reproduce your work (which is unlikely), you most likely want you and your team members to be able to reproduce each others work, ensuring you can trust your results.</w:t>
       </w:r>
     </w:p>
     <w:p>
@@ -1052,13 +1078,16 @@
         <w:t xml:space="preserve">Improve continuity</w:t>
       </w:r>
       <w:r>
-        <w:t xml:space="preserve">: Implementing reproducible practices ensures project continuity through staff turnover. Having developed thorough protocols allows new staff to pick up right where the project left off, and implement the project with fidelity.</w:t>
+        <w:t xml:space="preserve">: Implementing reproducible practices ensures project continuity through staff turnover. Having developed thorough protocols allows new staff to pick up right where the project left off and implement the project with fidelity.</w:t>
       </w:r>
       <w:r>
         <w:rPr>
           <w:rStyle w:val="FootnoteReference"/>
         </w:rPr>
-        <w:footnoteReference w:id="75"/>
+        <w:footnoteReference w:id="77"/>
+      </w:r>
+      <w:r>
+        <w:t xml:space="preserve"> Furthermore, having documented your data cleaning steps and transformations along the way also allows your collaborators to easily continue an analysis project that you have started.</w:t>
       </w:r>
     </w:p>
     <w:p>
@@ -1100,7 +1129,7 @@
         <w:rPr>
           <w:rStyle w:val="FootnoteReference"/>
         </w:rPr>
-        <w:footnoteReference w:id="76"/>
+        <w:footnoteReference w:id="79"/>
       </w:r>
       <w:r>
         <w:t xml:space="preserve"> Having poorly managed or documented data may make your data unusable, either permanently or until errors are corrected. Decreasing or removing this debt reduces the time, energy, and resources spent at the end of your study scrambling to fix errors made in poorly designed data collection instruments, gathering duplicate data that was lost, or documenting efforts long after most information has been forgotten.</w:t>
@@ -1118,10 +1147,19 @@
           <w:bCs/>
           <w:b/>
         </w:rPr>
-        <w:t xml:space="preserve">Improve efficiency</w:t>
-      </w:r>
-      <w:r>
-        <w:t xml:space="preserve">: Being able to find and understand your data when you need it is a huge benefit. It allows for the use and re-use of your data, and hastens efforts like the publication process. Not having to search around for numbers of consented participants or asking which version of the data you should use allows you to spend more time analyzing and writing and less time playing detective.</w:t>
+        <w:t xml:space="preserve">Shortens publication time</w:t>
+      </w:r>
+      <w:r>
+        <w:t xml:space="preserve">: Being able to find and understand your data when you need it is a huge benefit. It allows for the easy use and re-use of your data, and hastens efforts like the publication process.</w:t>
+      </w:r>
+      <w:r>
+        <w:rPr>
+          <w:rStyle w:val="FootnoteReference"/>
+        </w:rPr>
+        <w:footnoteReference w:id="81"/>
+      </w:r>
+      <w:r>
+        <w:t xml:space="preserve"> Not having to search around for numbers of consented participants or asking which version of the data you should use allows you to spend more time analyzing and writing and less time playing detective.</w:t>
       </w:r>
     </w:p>
     <w:p>
@@ -1139,7 +1177,39 @@
         <w:t xml:space="preserve">Increases reliability</w:t>
       </w:r>
       <w:r>
-        <w:t xml:space="preserve">: Errors come in many forms, from both humans and technology. Implementing quality control procedures allow you to have confidence in your data. Without implementing these practices, your research findings could include extra noise, missing data, or erroneous or misleading results.</w:t>
+        <w:t xml:space="preserve">: Errors come in many forms, from both humans and technology. We’ve seen evidence of this in the papers cited as being retracted for</w:t>
+      </w:r>
+      <w:r>
+        <w:t xml:space="preserve"> </w:t>
+      </w:r>
+      <w:r>
+        <w:t xml:space="preserve">“</w:t>
+      </w:r>
+      <w:r>
+        <w:t xml:space="preserve">unreliable data</w:t>
+      </w:r>
+      <w:r>
+        <w:t xml:space="preserve">”</w:t>
+      </w:r>
+      <w:r>
+        <w:t xml:space="preserve"> </w:t>
+      </w:r>
+      <w:r>
+        <w:t xml:space="preserve">in the blog</w:t>
+      </w:r>
+      <w:r>
+        <w:t xml:space="preserve"> </w:t>
+      </w:r>
+      <w:hyperlink r:id="rId82">
+        <w:r>
+          <w:rPr>
+            <w:rStyle w:val="Hyperlink"/>
+          </w:rPr>
+          <w:t xml:space="preserve">Retraction Watch</w:t>
+        </w:r>
+      </w:hyperlink>
+      <w:r>
+        <w:t xml:space="preserve">. Implementing quality control procedures reduces the chances of errors occurring and allows you to have confidence in your data. Without implementing these practices, your research findings could include extra noise, missing data, or erroneous or misleading results.</w:t>
       </w:r>
     </w:p>
     <w:p>
@@ -1160,9 +1230,9 @@
         <w:t xml:space="preserve">: Quality data management practices reduce the risk of lost or stolen data, the risk of data becoming corrupted or inaccessible, and the risk of breaking confidentiality agreements.</w:t>
       </w:r>
     </w:p>
-    <w:bookmarkEnd w:id="78"/>
-    <w:bookmarkEnd w:id="79"/>
-    <w:bookmarkStart w:id="80" w:name="existing-frameworks"/>
+    <w:bookmarkEnd w:id="83"/>
+    <w:bookmarkEnd w:id="84"/>
+    <w:bookmarkStart w:id="85" w:name="existing-frameworks"/>
     <w:p>
       <w:pPr>
         <w:pStyle w:val="Heading2"/>
@@ -1180,8 +1250,8 @@
         <w:t xml:space="preserve">Existing Frameworks</w:t>
       </w:r>
     </w:p>
-    <w:bookmarkEnd w:id="80"/>
-    <w:bookmarkStart w:id="81" w:name="terminology"/>
+    <w:bookmarkEnd w:id="85"/>
+    <w:bookmarkStart w:id="86" w:name="terminology"/>
     <w:p>
       <w:pPr>
         <w:pStyle w:val="Heading2"/>
@@ -1199,8 +1269,8 @@
         <w:t xml:space="preserve">Terminology</w:t>
       </w:r>
     </w:p>
-    <w:bookmarkEnd w:id="81"/>
-    <w:bookmarkStart w:id="82" w:name="the-research-life-cycle"/>
+    <w:bookmarkEnd w:id="86"/>
+    <w:bookmarkStart w:id="87" w:name="the-research-life-cycle"/>
     <w:p>
       <w:pPr>
         <w:pStyle w:val="Heading2"/>
@@ -1218,9 +1288,9 @@
         <w:t xml:space="preserve">The Research Life Cycle</w:t>
       </w:r>
     </w:p>
-    <w:bookmarkEnd w:id="82"/>
-    <w:bookmarkEnd w:id="83"/>
-    <w:bookmarkStart w:id="90" w:name="dmp"/>
+    <w:bookmarkEnd w:id="87"/>
+    <w:bookmarkEnd w:id="88"/>
+    <w:bookmarkStart w:id="95" w:name="dmp"/>
     <w:p>
       <w:pPr>
         <w:pStyle w:val="Heading1"/>
@@ -1238,7 +1308,7 @@
         <w:t xml:space="preserve">Data Management Plan</w:t>
       </w:r>
     </w:p>
-    <w:bookmarkStart w:id="84" w:name="history-and-purpose"/>
+    <w:bookmarkStart w:id="89" w:name="history-and-purpose"/>
     <w:p>
       <w:pPr>
         <w:pStyle w:val="Heading2"/>
@@ -1256,8 +1326,8 @@
         <w:t xml:space="preserve">History and purpose</w:t>
       </w:r>
     </w:p>
-    <w:bookmarkEnd w:id="84"/>
-    <w:bookmarkStart w:id="85" w:name="what-is-it"/>
+    <w:bookmarkEnd w:id="89"/>
+    <w:bookmarkStart w:id="90" w:name="what-is-it"/>
     <w:p>
       <w:pPr>
         <w:pStyle w:val="Heading2"/>
@@ -1275,8 +1345,8 @@
         <w:t xml:space="preserve">What is it?</w:t>
       </w:r>
     </w:p>
-    <w:bookmarkEnd w:id="85"/>
-    <w:bookmarkStart w:id="86" w:name="why-are-dmps-important"/>
+    <w:bookmarkEnd w:id="90"/>
+    <w:bookmarkStart w:id="91" w:name="why-are-dmps-important"/>
     <w:p>
       <w:pPr>
         <w:pStyle w:val="Heading2"/>
@@ -1294,8 +1364,8 @@
         <w:t xml:space="preserve">Why are DMPs important?</w:t>
       </w:r>
     </w:p>
-    <w:bookmarkEnd w:id="86"/>
-    <w:bookmarkStart w:id="87" w:name="what-to-include"/>
+    <w:bookmarkEnd w:id="91"/>
+    <w:bookmarkStart w:id="92" w:name="what-to-include"/>
     <w:p>
       <w:pPr>
         <w:pStyle w:val="Heading2"/>
@@ -1313,8 +1383,8 @@
         <w:t xml:space="preserve">What to include?</w:t>
       </w:r>
     </w:p>
-    <w:bookmarkEnd w:id="87"/>
-    <w:bookmarkStart w:id="88" w:name="getting-help"/>
+    <w:bookmarkEnd w:id="92"/>
+    <w:bookmarkStart w:id="93" w:name="getting-help"/>
     <w:p>
       <w:pPr>
         <w:pStyle w:val="Heading2"/>
@@ -1332,8 +1402,8 @@
         <w:t xml:space="preserve">Getting help</w:t>
       </w:r>
     </w:p>
-    <w:bookmarkEnd w:id="88"/>
-    <w:bookmarkStart w:id="89" w:name="budgeting"/>
+    <w:bookmarkEnd w:id="93"/>
+    <w:bookmarkStart w:id="94" w:name="budgeting"/>
     <w:p>
       <w:pPr>
         <w:pStyle w:val="Heading2"/>
@@ -1351,9 +1421,9 @@
         <w:t xml:space="preserve">Budgeting</w:t>
       </w:r>
     </w:p>
-    <w:bookmarkEnd w:id="89"/>
-    <w:bookmarkEnd w:id="90"/>
-    <w:bookmarkStart w:id="94" w:name="planning-data-management"/>
+    <w:bookmarkEnd w:id="94"/>
+    <w:bookmarkEnd w:id="95"/>
+    <w:bookmarkStart w:id="99" w:name="planning-data-management"/>
     <w:p>
       <w:pPr>
         <w:pStyle w:val="Heading1"/>
@@ -1371,7 +1441,7 @@
         <w:t xml:space="preserve">Planning Data Management</w:t>
       </w:r>
     </w:p>
-    <w:bookmarkStart w:id="91" w:name="why-spend-time-on-planning"/>
+    <w:bookmarkStart w:id="96" w:name="why-spend-time-on-planning"/>
     <w:p>
       <w:pPr>
         <w:pStyle w:val="Heading2"/>
@@ -1389,8 +1459,8 @@
         <w:t xml:space="preserve">Why spend time on planning?</w:t>
       </w:r>
     </w:p>
-    <w:bookmarkEnd w:id="91"/>
-    <w:bookmarkStart w:id="92" w:name="planning-checklists"/>
+    <w:bookmarkEnd w:id="96"/>
+    <w:bookmarkStart w:id="97" w:name="planning-checklists"/>
     <w:p>
       <w:pPr>
         <w:pStyle w:val="Heading2"/>
@@ -1408,8 +1478,8 @@
         <w:t xml:space="preserve">Planning checklists</w:t>
       </w:r>
     </w:p>
-    <w:bookmarkEnd w:id="92"/>
-    <w:bookmarkStart w:id="93" w:name="Xa9919daac3eba710de2b00f4002d97e0f65480e"/>
+    <w:bookmarkEnd w:id="97"/>
+    <w:bookmarkStart w:id="98" w:name="Xa9919daac3eba710de2b00f4002d97e0f65480e"/>
     <w:p>
       <w:pPr>
         <w:pStyle w:val="Heading2"/>
@@ -1427,9 +1497,9 @@
         <w:t xml:space="preserve">How to move from a planning checklist to a workflow</w:t>
       </w:r>
     </w:p>
-    <w:bookmarkEnd w:id="93"/>
-    <w:bookmarkEnd w:id="94"/>
-    <w:bookmarkStart w:id="97" w:name="project-roles-and-responsibilities"/>
+    <w:bookmarkEnd w:id="98"/>
+    <w:bookmarkEnd w:id="99"/>
+    <w:bookmarkStart w:id="102" w:name="project-roles-and-responsibilities"/>
     <w:p>
       <w:pPr>
         <w:pStyle w:val="Heading1"/>
@@ -1447,7 +1517,7 @@
         <w:t xml:space="preserve">Project Roles and Responsibilities</w:t>
       </w:r>
     </w:p>
-    <w:bookmarkStart w:id="95" w:name="why-its-important-to-assign-roles"/>
+    <w:bookmarkStart w:id="100" w:name="why-its-important-to-assign-roles"/>
     <w:p>
       <w:pPr>
         <w:pStyle w:val="Heading2"/>
@@ -1465,8 +1535,8 @@
         <w:t xml:space="preserve">Why it’s important to assign roles</w:t>
       </w:r>
     </w:p>
-    <w:bookmarkEnd w:id="95"/>
-    <w:bookmarkStart w:id="96" w:name="typical-roles-in-a-research-project"/>
+    <w:bookmarkEnd w:id="100"/>
+    <w:bookmarkStart w:id="101" w:name="typical-roles-in-a-research-project"/>
     <w:p>
       <w:pPr>
         <w:pStyle w:val="Heading2"/>
@@ -1484,9 +1554,9 @@
         <w:t xml:space="preserve">Typical roles in a research project</w:t>
       </w:r>
     </w:p>
-    <w:bookmarkEnd w:id="96"/>
-    <w:bookmarkEnd w:id="97"/>
-    <w:bookmarkStart w:id="104" w:name="documentation"/>
+    <w:bookmarkEnd w:id="101"/>
+    <w:bookmarkEnd w:id="102"/>
+    <w:bookmarkStart w:id="109" w:name="documentation"/>
     <w:p>
       <w:pPr>
         <w:pStyle w:val="Heading1"/>
@@ -1504,7 +1574,7 @@
         <w:t xml:space="preserve">Documentation</w:t>
       </w:r>
     </w:p>
-    <w:bookmarkStart w:id="98" w:name="what-is-documentation"/>
+    <w:bookmarkStart w:id="103" w:name="what-is-documentation"/>
     <w:p>
       <w:pPr>
         <w:pStyle w:val="Heading2"/>
@@ -1522,8 +1592,8 @@
         <w:t xml:space="preserve">What is documentation?</w:t>
       </w:r>
     </w:p>
-    <w:bookmarkEnd w:id="98"/>
-    <w:bookmarkStart w:id="99" w:name="why-is-documentation-important"/>
+    <w:bookmarkEnd w:id="103"/>
+    <w:bookmarkStart w:id="104" w:name="why-is-documentation-important"/>
     <w:p>
       <w:pPr>
         <w:pStyle w:val="Heading2"/>
@@ -1541,8 +1611,8 @@
         <w:t xml:space="preserve">Why is documentation important?</w:t>
       </w:r>
     </w:p>
-    <w:bookmarkEnd w:id="99"/>
-    <w:bookmarkStart w:id="100" w:name="team-level"/>
+    <w:bookmarkEnd w:id="104"/>
+    <w:bookmarkStart w:id="105" w:name="team-level"/>
     <w:p>
       <w:pPr>
         <w:pStyle w:val="Heading2"/>
@@ -1560,8 +1630,8 @@
         <w:t xml:space="preserve">Team Level</w:t>
       </w:r>
     </w:p>
-    <w:bookmarkEnd w:id="100"/>
-    <w:bookmarkStart w:id="101" w:name="project-level"/>
+    <w:bookmarkEnd w:id="105"/>
+    <w:bookmarkStart w:id="106" w:name="project-level"/>
     <w:p>
       <w:pPr>
         <w:pStyle w:val="Heading2"/>
@@ -1579,8 +1649,8 @@
         <w:t xml:space="preserve">Project Level</w:t>
       </w:r>
     </w:p>
-    <w:bookmarkEnd w:id="101"/>
-    <w:bookmarkStart w:id="102" w:name="dataset-level"/>
+    <w:bookmarkEnd w:id="106"/>
+    <w:bookmarkStart w:id="107" w:name="dataset-level"/>
     <w:p>
       <w:pPr>
         <w:pStyle w:val="Heading2"/>
@@ -1598,8 +1668,8 @@
         <w:t xml:space="preserve">Dataset Level</w:t>
       </w:r>
     </w:p>
-    <w:bookmarkEnd w:id="102"/>
-    <w:bookmarkStart w:id="103" w:name="variable-level"/>
+    <w:bookmarkEnd w:id="107"/>
+    <w:bookmarkStart w:id="108" w:name="variable-level"/>
     <w:p>
       <w:pPr>
         <w:pStyle w:val="Heading2"/>
@@ -1617,9 +1687,9 @@
         <w:t xml:space="preserve">Variable Level</w:t>
       </w:r>
     </w:p>
-    <w:bookmarkEnd w:id="103"/>
-    <w:bookmarkEnd w:id="104"/>
-    <w:bookmarkStart w:id="110" w:name="data-collection"/>
+    <w:bookmarkEnd w:id="108"/>
+    <w:bookmarkEnd w:id="109"/>
+    <w:bookmarkStart w:id="115" w:name="data-collection"/>
     <w:p>
       <w:pPr>
         <w:pStyle w:val="Heading1"/>
@@ -1637,7 +1707,7 @@
         <w:t xml:space="preserve">Data Collection</w:t>
       </w:r>
     </w:p>
-    <w:bookmarkStart w:id="105" w:name="Xbc8506d1182cf1426d832e6ab42eeb02f5268c0"/>
+    <w:bookmarkStart w:id="110" w:name="Xbc8506d1182cf1426d832e6ab42eeb02f5268c0"/>
     <w:p>
       <w:pPr>
         <w:pStyle w:val="Heading2"/>
@@ -1655,8 +1725,8 @@
         <w:t xml:space="preserve">Why consider data management in data collection?</w:t>
       </w:r>
     </w:p>
-    <w:bookmarkEnd w:id="105"/>
-    <w:bookmarkStart w:id="106" w:name="consents"/>
+    <w:bookmarkEnd w:id="110"/>
+    <w:bookmarkStart w:id="111" w:name="consents"/>
     <w:p>
       <w:pPr>
         <w:pStyle w:val="Heading2"/>
@@ -1674,8 +1744,8 @@
         <w:t xml:space="preserve">Consents</w:t>
       </w:r>
     </w:p>
-    <w:bookmarkEnd w:id="106"/>
-    <w:bookmarkStart w:id="107" w:name="electronic-data-collection-instruments"/>
+    <w:bookmarkEnd w:id="111"/>
+    <w:bookmarkStart w:id="112" w:name="electronic-data-collection-instruments"/>
     <w:p>
       <w:pPr>
         <w:pStyle w:val="Heading2"/>
@@ -1693,8 +1763,8 @@
         <w:t xml:space="preserve">Electronic data collection instruments</w:t>
       </w:r>
     </w:p>
-    <w:bookmarkEnd w:id="107"/>
-    <w:bookmarkStart w:id="108" w:name="paper-data-collection-instruments"/>
+    <w:bookmarkEnd w:id="112"/>
+    <w:bookmarkStart w:id="113" w:name="paper-data-collection-instruments"/>
     <w:p>
       <w:pPr>
         <w:pStyle w:val="Heading2"/>
@@ -1712,8 +1782,8 @@
         <w:t xml:space="preserve">Paper data collection instruments</w:t>
       </w:r>
     </w:p>
-    <w:bookmarkEnd w:id="108"/>
-    <w:bookmarkStart w:id="109" w:name="interviewscocus-groups"/>
+    <w:bookmarkEnd w:id="113"/>
+    <w:bookmarkStart w:id="114" w:name="interviewscocus-groups"/>
     <w:p>
       <w:pPr>
         <w:pStyle w:val="Heading2"/>
@@ -1731,9 +1801,9 @@
         <w:t xml:space="preserve">Interviews/cocus groups</w:t>
       </w:r>
     </w:p>
-    <w:bookmarkEnd w:id="109"/>
-    <w:bookmarkEnd w:id="110"/>
-    <w:bookmarkStart w:id="114" w:name="data-capture"/>
+    <w:bookmarkEnd w:id="114"/>
+    <w:bookmarkEnd w:id="115"/>
+    <w:bookmarkStart w:id="119" w:name="data-capture"/>
     <w:p>
       <w:pPr>
         <w:pStyle w:val="Heading1"/>
@@ -1751,7 +1821,7 @@
         <w:t xml:space="preserve">Data Capture</w:t>
       </w:r>
     </w:p>
-    <w:bookmarkStart w:id="111" w:name="electronic-data-capture"/>
+    <w:bookmarkStart w:id="116" w:name="electronic-data-capture"/>
     <w:p>
       <w:pPr>
         <w:pStyle w:val="Heading2"/>
@@ -1769,8 +1839,8 @@
         <w:t xml:space="preserve">Electronic data capture</w:t>
       </w:r>
     </w:p>
-    <w:bookmarkEnd w:id="111"/>
-    <w:bookmarkStart w:id="112" w:name="paper-data-capture"/>
+    <w:bookmarkEnd w:id="116"/>
+    <w:bookmarkStart w:id="117" w:name="paper-data-capture"/>
     <w:p>
       <w:pPr>
         <w:pStyle w:val="Heading2"/>
@@ -1788,8 +1858,8 @@
         <w:t xml:space="preserve">Paper data capture</w:t>
       </w:r>
     </w:p>
-    <w:bookmarkEnd w:id="112"/>
-    <w:bookmarkStart w:id="113" w:name="extant-data"/>
+    <w:bookmarkEnd w:id="117"/>
+    <w:bookmarkStart w:id="118" w:name="extant-data"/>
     <w:p>
       <w:pPr>
         <w:pStyle w:val="Heading2"/>
@@ -1807,9 +1877,9 @@
         <w:t xml:space="preserve">Extant data</w:t>
       </w:r>
     </w:p>
-    <w:bookmarkEnd w:id="113"/>
-    <w:bookmarkEnd w:id="114"/>
-    <w:bookmarkStart w:id="123" w:name="data-storage-and-security"/>
+    <w:bookmarkEnd w:id="118"/>
+    <w:bookmarkEnd w:id="119"/>
+    <w:bookmarkStart w:id="128" w:name="data-storage-and-security"/>
     <w:p>
       <w:pPr>
         <w:pStyle w:val="Heading1"/>
@@ -1827,7 +1897,7 @@
         <w:t xml:space="preserve">Data Storage and Security</w:t>
       </w:r>
     </w:p>
-    <w:bookmarkStart w:id="115" w:name="types-of-data-youll-be-storing"/>
+    <w:bookmarkStart w:id="120" w:name="types-of-data-youll-be-storing"/>
     <w:p>
       <w:pPr>
         <w:pStyle w:val="Heading2"/>
@@ -1845,8 +1915,8 @@
         <w:t xml:space="preserve">Types of data you’ll be storing</w:t>
       </w:r>
     </w:p>
-    <w:bookmarkEnd w:id="115"/>
-    <w:bookmarkStart w:id="116" w:name="general-security-rules"/>
+    <w:bookmarkEnd w:id="120"/>
+    <w:bookmarkStart w:id="121" w:name="general-security-rules"/>
     <w:p>
       <w:pPr>
         <w:pStyle w:val="Heading2"/>
@@ -1864,8 +1934,8 @@
         <w:t xml:space="preserve">General security rules</w:t>
       </w:r>
     </w:p>
-    <w:bookmarkEnd w:id="116"/>
-    <w:bookmarkStart w:id="117" w:name="participant-tracking-database"/>
+    <w:bookmarkEnd w:id="121"/>
+    <w:bookmarkStart w:id="122" w:name="participant-tracking-database"/>
     <w:p>
       <w:pPr>
         <w:pStyle w:val="Heading2"/>
@@ -1883,8 +1953,8 @@
         <w:t xml:space="preserve">Participant tracking database</w:t>
       </w:r>
     </w:p>
-    <w:bookmarkEnd w:id="117"/>
-    <w:bookmarkStart w:id="118" w:name="electronic-data"/>
+    <w:bookmarkEnd w:id="122"/>
+    <w:bookmarkStart w:id="123" w:name="electronic-data"/>
     <w:p>
       <w:pPr>
         <w:pStyle w:val="Heading2"/>
@@ -1902,8 +1972,8 @@
         <w:t xml:space="preserve">Electronic data</w:t>
       </w:r>
     </w:p>
-    <w:bookmarkEnd w:id="118"/>
-    <w:bookmarkStart w:id="119" w:name="detachable-media"/>
+    <w:bookmarkEnd w:id="123"/>
+    <w:bookmarkStart w:id="124" w:name="detachable-media"/>
     <w:p>
       <w:pPr>
         <w:pStyle w:val="Heading2"/>
@@ -1921,8 +1991,8 @@
         <w:t xml:space="preserve">Detachable media</w:t>
       </w:r>
     </w:p>
-    <w:bookmarkEnd w:id="119"/>
-    <w:bookmarkStart w:id="120" w:name="audiovisual-data"/>
+    <w:bookmarkEnd w:id="124"/>
+    <w:bookmarkStart w:id="125" w:name="audiovisual-data"/>
     <w:p>
       <w:pPr>
         <w:pStyle w:val="Heading2"/>
@@ -1940,8 +2010,8 @@
         <w:t xml:space="preserve">Audio/visual data</w:t>
       </w:r>
     </w:p>
-    <w:bookmarkEnd w:id="120"/>
-    <w:bookmarkStart w:id="121" w:name="paper-data"/>
+    <w:bookmarkEnd w:id="125"/>
+    <w:bookmarkStart w:id="126" w:name="paper-data"/>
     <w:p>
       <w:pPr>
         <w:pStyle w:val="Heading2"/>
@@ -1959,8 +2029,8 @@
         <w:t xml:space="preserve">Paper data</w:t>
       </w:r>
     </w:p>
-    <w:bookmarkEnd w:id="121"/>
-    <w:bookmarkStart w:id="122" w:name="sharing-data"/>
+    <w:bookmarkEnd w:id="126"/>
+    <w:bookmarkStart w:id="127" w:name="sharing-data"/>
     <w:p>
       <w:pPr>
         <w:pStyle w:val="Heading2"/>
@@ -1978,9 +2048,9 @@
         <w:t xml:space="preserve">Sharing data</w:t>
       </w:r>
     </w:p>
-    <w:bookmarkEnd w:id="122"/>
-    <w:bookmarkEnd w:id="123"/>
-    <w:bookmarkStart w:id="129" w:name="data-cleaning"/>
+    <w:bookmarkEnd w:id="127"/>
+    <w:bookmarkEnd w:id="128"/>
+    <w:bookmarkStart w:id="134" w:name="data-cleaning"/>
     <w:p>
       <w:pPr>
         <w:pStyle w:val="Heading1"/>
@@ -1998,7 +2068,7 @@
         <w:t xml:space="preserve">Data Cleaning</w:t>
       </w:r>
     </w:p>
-    <w:bookmarkStart w:id="124" w:name="foundational-knowledge"/>
+    <w:bookmarkStart w:id="129" w:name="foundational-knowledge"/>
     <w:p>
       <w:pPr>
         <w:pStyle w:val="Heading2"/>
@@ -2016,8 +2086,8 @@
         <w:t xml:space="preserve">Foundational knowledge</w:t>
       </w:r>
     </w:p>
-    <w:bookmarkEnd w:id="124"/>
-    <w:bookmarkStart w:id="125" w:name="data-structure"/>
+    <w:bookmarkEnd w:id="129"/>
+    <w:bookmarkStart w:id="130" w:name="data-structure"/>
     <w:p>
       <w:pPr>
         <w:pStyle w:val="Heading2"/>
@@ -2035,8 +2105,8 @@
         <w:t xml:space="preserve">Data structure</w:t>
       </w:r>
     </w:p>
-    <w:bookmarkEnd w:id="125"/>
-    <w:bookmarkStart w:id="126" w:name="data-cleaning-plan"/>
+    <w:bookmarkEnd w:id="130"/>
+    <w:bookmarkStart w:id="131" w:name="data-cleaning-plan"/>
     <w:p>
       <w:pPr>
         <w:pStyle w:val="Heading2"/>
@@ -2054,8 +2124,8 @@
         <w:t xml:space="preserve">Data cleaning plan</w:t>
       </w:r>
     </w:p>
-    <w:bookmarkEnd w:id="126"/>
-    <w:bookmarkStart w:id="127" w:name="data-validation"/>
+    <w:bookmarkEnd w:id="131"/>
+    <w:bookmarkStart w:id="132" w:name="data-validation"/>
     <w:p>
       <w:pPr>
         <w:pStyle w:val="Heading2"/>
@@ -2073,8 +2143,8 @@
         <w:t xml:space="preserve">Data validation</w:t>
       </w:r>
     </w:p>
-    <w:bookmarkEnd w:id="127"/>
-    <w:bookmarkStart w:id="128" w:name="why-use-code"/>
+    <w:bookmarkEnd w:id="132"/>
+    <w:bookmarkStart w:id="133" w:name="why-use-code"/>
     <w:p>
       <w:pPr>
         <w:pStyle w:val="Heading2"/>
@@ -2090,106 +2160,11 @@
       </w:r>
       <w:r>
         <w:t xml:space="preserve">Why use code?</w:t>
-      </w:r>
-    </w:p>
-    <w:bookmarkEnd w:id="128"/>
-    <w:bookmarkEnd w:id="129"/>
-    <w:bookmarkStart w:id="134" w:name="data-sharing"/>
-    <w:p>
-      <w:pPr>
-        <w:pStyle w:val="Heading1"/>
-      </w:pPr>
-      <w:r>
-        <w:rPr>
-          <w:rStyle w:val="SectionNumber"/>
-        </w:rPr>
-        <w:t xml:space="preserve">11</w:t>
-      </w:r>
-      <w:r>
-        <w:tab/>
-      </w:r>
-      <w:r>
-        <w:t xml:space="preserve">Data Sharing</w:t>
-      </w:r>
-    </w:p>
-    <w:bookmarkStart w:id="130" w:name="why-share-your-data"/>
-    <w:p>
-      <w:pPr>
-        <w:pStyle w:val="Heading2"/>
-      </w:pPr>
-      <w:r>
-        <w:rPr>
-          <w:rStyle w:val="SectionNumber"/>
-        </w:rPr>
-        <w:t xml:space="preserve">11.1</w:t>
-      </w:r>
-      <w:r>
-        <w:tab/>
-      </w:r>
-      <w:r>
-        <w:t xml:space="preserve">Why share your data?</w:t>
-      </w:r>
-    </w:p>
-    <w:bookmarkEnd w:id="130"/>
-    <w:bookmarkStart w:id="131" w:name="considering-fair-principles"/>
-    <w:p>
-      <w:pPr>
-        <w:pStyle w:val="Heading2"/>
-      </w:pPr>
-      <w:r>
-        <w:rPr>
-          <w:rStyle w:val="SectionNumber"/>
-        </w:rPr>
-        <w:t xml:space="preserve">11.2</w:t>
-      </w:r>
-      <w:r>
-        <w:tab/>
-      </w:r>
-      <w:r>
-        <w:t xml:space="preserve">Considering FAIR principles</w:t>
-      </w:r>
-    </w:p>
-    <w:bookmarkEnd w:id="131"/>
-    <w:bookmarkStart w:id="132" w:name="best-practices"/>
-    <w:p>
-      <w:pPr>
-        <w:pStyle w:val="Heading2"/>
-      </w:pPr>
-      <w:r>
-        <w:rPr>
-          <w:rStyle w:val="SectionNumber"/>
-        </w:rPr>
-        <w:t xml:space="preserve">11.3</w:t>
-      </w:r>
-      <w:r>
-        <w:tab/>
-      </w:r>
-      <w:r>
-        <w:t xml:space="preserve">Best practices</w:t>
-      </w:r>
-    </w:p>
-    <w:bookmarkEnd w:id="132"/>
-    <w:bookmarkStart w:id="133" w:name="retractions-and-revisions"/>
-    <w:p>
-      <w:pPr>
-        <w:pStyle w:val="Heading2"/>
-      </w:pPr>
-      <w:r>
-        <w:rPr>
-          <w:rStyle w:val="SectionNumber"/>
-        </w:rPr>
-        <w:t xml:space="preserve">11.4</w:t>
-      </w:r>
-      <w:r>
-        <w:tab/>
-      </w:r>
-      <w:r>
-        <w:t xml:space="preserve">Retractions and revisions</w:t>
       </w:r>
     </w:p>
     <w:bookmarkEnd w:id="133"/>
     <w:bookmarkEnd w:id="134"/>
-    <w:bookmarkStart w:id="137" w:name="wrapping-it-up"/>
+    <w:bookmarkStart w:id="139" w:name="data-sharing"/>
     <w:p>
       <w:pPr>
         <w:pStyle w:val="Heading1"/>
@@ -2198,6 +2173,101 @@
         <w:rPr>
           <w:rStyle w:val="SectionNumber"/>
         </w:rPr>
+        <w:t xml:space="preserve">11</w:t>
+      </w:r>
+      <w:r>
+        <w:tab/>
+      </w:r>
+      <w:r>
+        <w:t xml:space="preserve">Data Sharing</w:t>
+      </w:r>
+    </w:p>
+    <w:bookmarkStart w:id="135" w:name="why-share-your-data"/>
+    <w:p>
+      <w:pPr>
+        <w:pStyle w:val="Heading2"/>
+      </w:pPr>
+      <w:r>
+        <w:rPr>
+          <w:rStyle w:val="SectionNumber"/>
+        </w:rPr>
+        <w:t xml:space="preserve">11.1</w:t>
+      </w:r>
+      <w:r>
+        <w:tab/>
+      </w:r>
+      <w:r>
+        <w:t xml:space="preserve">Why share your data?</w:t>
+      </w:r>
+    </w:p>
+    <w:bookmarkEnd w:id="135"/>
+    <w:bookmarkStart w:id="136" w:name="considering-fair-principles"/>
+    <w:p>
+      <w:pPr>
+        <w:pStyle w:val="Heading2"/>
+      </w:pPr>
+      <w:r>
+        <w:rPr>
+          <w:rStyle w:val="SectionNumber"/>
+        </w:rPr>
+        <w:t xml:space="preserve">11.2</w:t>
+      </w:r>
+      <w:r>
+        <w:tab/>
+      </w:r>
+      <w:r>
+        <w:t xml:space="preserve">Considering FAIR principles</w:t>
+      </w:r>
+    </w:p>
+    <w:bookmarkEnd w:id="136"/>
+    <w:bookmarkStart w:id="137" w:name="best-practices"/>
+    <w:p>
+      <w:pPr>
+        <w:pStyle w:val="Heading2"/>
+      </w:pPr>
+      <w:r>
+        <w:rPr>
+          <w:rStyle w:val="SectionNumber"/>
+        </w:rPr>
+        <w:t xml:space="preserve">11.3</w:t>
+      </w:r>
+      <w:r>
+        <w:tab/>
+      </w:r>
+      <w:r>
+        <w:t xml:space="preserve">Best practices</w:t>
+      </w:r>
+    </w:p>
+    <w:bookmarkEnd w:id="137"/>
+    <w:bookmarkStart w:id="138" w:name="retractions-and-revisions"/>
+    <w:p>
+      <w:pPr>
+        <w:pStyle w:val="Heading2"/>
+      </w:pPr>
+      <w:r>
+        <w:rPr>
+          <w:rStyle w:val="SectionNumber"/>
+        </w:rPr>
+        <w:t xml:space="preserve">11.4</w:t>
+      </w:r>
+      <w:r>
+        <w:tab/>
+      </w:r>
+      <w:r>
+        <w:t xml:space="preserve">Retractions and revisions</w:t>
+      </w:r>
+    </w:p>
+    <w:bookmarkEnd w:id="138"/>
+    <w:bookmarkEnd w:id="139"/>
+    <w:bookmarkStart w:id="142" w:name="wrapping-it-up"/>
+    <w:p>
+      <w:pPr>
+        <w:pStyle w:val="Heading1"/>
+      </w:pPr>
+      <w:r>
+        <w:rPr>
+          <w:rStyle w:val="SectionNumber"/>
+        </w:rPr>
         <w:t xml:space="preserve">12</w:t>
       </w:r>
       <w:r>
@@ -2207,7 +2277,7 @@
         <w:t xml:space="preserve">Wrapping It Up</w:t>
       </w:r>
     </w:p>
-    <w:bookmarkStart w:id="135" w:name="connecting-practices-to-outcomes"/>
+    <w:bookmarkStart w:id="140" w:name="connecting-practices-to-outcomes"/>
     <w:p>
       <w:pPr>
         <w:pStyle w:val="Heading2"/>
@@ -2225,8 +2295,8 @@
         <w:t xml:space="preserve">Connecting practices to outcomes</w:t>
       </w:r>
     </w:p>
-    <w:bookmarkEnd w:id="135"/>
-    <w:bookmarkStart w:id="136" w:name="putting-in-the-work"/>
+    <w:bookmarkEnd w:id="140"/>
+    <w:bookmarkStart w:id="141" w:name="putting-in-the-work"/>
     <w:p>
       <w:pPr>
         <w:pStyle w:val="Heading2"/>
@@ -2244,9 +2314,9 @@
         <w:t xml:space="preserve">Putting in the work</w:t>
       </w:r>
     </w:p>
-    <w:bookmarkEnd w:id="136"/>
-    <w:bookmarkEnd w:id="137"/>
-    <w:bookmarkStart w:id="141" w:name="call-to-action"/>
+    <w:bookmarkEnd w:id="141"/>
+    <w:bookmarkEnd w:id="142"/>
+    <w:bookmarkStart w:id="146" w:name="call-to-action"/>
     <w:p>
       <w:pPr>
         <w:pStyle w:val="Heading1"/>
@@ -2264,7 +2334,7 @@
         <w:t xml:space="preserve">Call to Action</w:t>
       </w:r>
     </w:p>
-    <w:bookmarkStart w:id="138" w:name="last-thoughts"/>
+    <w:bookmarkStart w:id="143" w:name="last-thoughts"/>
     <w:p>
       <w:pPr>
         <w:pStyle w:val="Heading2"/>
@@ -2282,8 +2352,8 @@
         <w:t xml:space="preserve">Last thoughts</w:t>
       </w:r>
     </w:p>
-    <w:bookmarkEnd w:id="138"/>
-    <w:bookmarkStart w:id="139" w:name="training-for-future-researchers"/>
+    <w:bookmarkEnd w:id="143"/>
+    <w:bookmarkStart w:id="144" w:name="training-for-future-researchers"/>
     <w:p>
       <w:pPr>
         <w:pStyle w:val="Heading2"/>
@@ -2301,8 +2371,8 @@
         <w:t xml:space="preserve">Training for future researchers</w:t>
       </w:r>
     </w:p>
-    <w:bookmarkEnd w:id="139"/>
-    <w:bookmarkStart w:id="140" w:name="X77f9e2dc88081311896fe5c0fa48604f4a8018c"/>
+    <w:bookmarkEnd w:id="144"/>
+    <w:bookmarkStart w:id="145" w:name="X77f9e2dc88081311896fe5c0fa48604f4a8018c"/>
     <w:p>
       <w:pPr>
         <w:pStyle w:val="Heading2"/>
@@ -2320,9 +2390,9 @@
         <w:t xml:space="preserve">Investing in data management and data managers</w:t>
       </w:r>
     </w:p>
-    <w:bookmarkEnd w:id="140"/>
-    <w:bookmarkEnd w:id="141"/>
-    <w:bookmarkStart w:id="162" w:name="appendices"/>
+    <w:bookmarkEnd w:id="145"/>
+    <w:bookmarkEnd w:id="146"/>
+    <w:bookmarkStart w:id="170" w:name="appendices"/>
     <w:p>
       <w:pPr>
         <w:pStyle w:val="Heading1"/>
@@ -2340,8 +2410,8 @@
         <w:t xml:space="preserve">Appendices</w:t>
       </w:r>
     </w:p>
-    <w:bookmarkStart w:id="161" w:name="refs"/>
-    <w:bookmarkStart w:id="142" w:name="ref-alston_beginners_2021"/>
+    <w:bookmarkStart w:id="169" w:name="refs"/>
+    <w:bookmarkStart w:id="147" w:name="ref-alston_beginners_2021"/>
     <w:p>
       <w:pPr>
         <w:pStyle w:val="Bibliography"/>
@@ -2353,49 +2423,7 @@
         <w:t xml:space="preserve"> </w:t>
       </w:r>
       <w:r>
-        <w:t xml:space="preserve">“A</w:t>
-      </w:r>
-      <w:r>
-        <w:t xml:space="preserve"> </w:t>
-      </w:r>
-      <w:r>
-        <w:t xml:space="preserve">Beginner</w:t>
-      </w:r>
-      <w:r>
-        <w:t xml:space="preserve">’s</w:t>
-      </w:r>
-      <w:r>
-        <w:t xml:space="preserve"> </w:t>
-      </w:r>
-      <w:r>
-        <w:t xml:space="preserve">Guide</w:t>
-      </w:r>
-      <w:r>
-        <w:t xml:space="preserve"> </w:t>
-      </w:r>
-      <w:r>
-        <w:t xml:space="preserve">to</w:t>
-      </w:r>
-      <w:r>
-        <w:t xml:space="preserve"> </w:t>
-      </w:r>
-      <w:r>
-        <w:t xml:space="preserve">Conducting</w:t>
-      </w:r>
-      <w:r>
-        <w:t xml:space="preserve"> </w:t>
-      </w:r>
-      <w:r>
-        <w:t xml:space="preserve">Reproducible</w:t>
-      </w:r>
-      <w:r>
-        <w:t xml:space="preserve"> </w:t>
-      </w:r>
-      <w:r>
-        <w:t xml:space="preserve">Research</w:t>
-      </w:r>
-      <w:r>
-        <w:t xml:space="preserve">.”</w:t>
+        <w:t xml:space="preserve">“A Beginner’s Guide to Conducting Reproducible Research.”</w:t>
       </w:r>
       <w:r>
         <w:t xml:space="preserve"> </w:t>
@@ -2428,32 +2456,56 @@
         <w:t xml:space="preserve">.</w:t>
       </w:r>
     </w:p>
-    <w:bookmarkEnd w:id="142"/>
-    <w:bookmarkStart w:id="143" w:name="ref-borghi_data_2021"/>
+    <w:bookmarkEnd w:id="147"/>
+    <w:bookmarkStart w:id="148" w:name="ref-bordelon_guides_nodate"/>
     <w:p>
       <w:pPr>
         <w:pStyle w:val="Bibliography"/>
       </w:pPr>
       <w:r>
+        <w:t xml:space="preserve">Bordelon, Dominic.</w:t>
+      </w:r>
+      <w:r>
+        <w:t xml:space="preserve"> </w:t>
+      </w:r>
+      <w:r>
+        <w:t xml:space="preserve">“Guides: Research Data Management @ Pitt: Understanding Research Data Management.”</w:t>
+      </w:r>
+      <w:r>
+        <w:t xml:space="preserve"> </w:t>
+      </w:r>
+      <w:r>
+        <w:t xml:space="preserve">Accessed October 13, 2022.</w:t>
+      </w:r>
+      <w:r>
+        <w:t xml:space="preserve"> </w:t>
+      </w:r>
+      <w:hyperlink r:id="rId59">
+        <w:r>
+          <w:rPr>
+            <w:rStyle w:val="Hyperlink"/>
+          </w:rPr>
+          <w:t xml:space="preserve">https://pitt.libguides.com/managedata/understanding</w:t>
+        </w:r>
+      </w:hyperlink>
+      <w:r>
+        <w:t xml:space="preserve">.</w:t>
+      </w:r>
+    </w:p>
+    <w:bookmarkEnd w:id="148"/>
+    <w:bookmarkStart w:id="149" w:name="ref-borghi_data_2021"/>
+    <w:p>
+      <w:pPr>
+        <w:pStyle w:val="Bibliography"/>
+      </w:pPr>
+      <w:r>
         <w:t xml:space="preserve">Borghi, John A., and Ana E. Van Gulick.</w:t>
       </w:r>
       <w:r>
         <w:t xml:space="preserve"> </w:t>
       </w:r>
       <w:r>
-        <w:t xml:space="preserve">“Data Management and Sharing:</w:t>
-      </w:r>
-      <w:r>
-        <w:t xml:space="preserve"> </w:t>
-      </w:r>
-      <w:r>
-        <w:t xml:space="preserve">Practices</w:t>
-      </w:r>
-      <w:r>
-        <w:t xml:space="preserve"> </w:t>
-      </w:r>
-      <w:r>
-        <w:t xml:space="preserve">and Perceptions of Psychology Researchers.”</w:t>
+        <w:t xml:space="preserve">“Data Management and Sharing: Practices and Perceptions of Psychology Researchers.”</w:t>
       </w:r>
       <w:r>
         <w:t xml:space="preserve"> </w:t>
@@ -2463,13 +2515,27 @@
           <w:iCs/>
           <w:i/>
         </w:rPr>
-        <w:t xml:space="preserve">PLOS ONE</w:t>
-      </w:r>
-      <w:r>
-        <w:t xml:space="preserve"> </w:t>
-      </w:r>
-      <w:r>
-        <w:t xml:space="preserve">16, no. 5 (May 2021): e0252047.</w:t>
+        <w:t xml:space="preserve">PLOS</w:t>
+      </w:r>
+      <w:r>
+        <w:rPr>
+          <w:iCs/>
+          <w:i/>
+        </w:rPr>
+        <w:t xml:space="preserve"> </w:t>
+      </w:r>
+      <w:r>
+        <w:rPr>
+          <w:iCs/>
+          <w:i/>
+        </w:rPr>
+        <w:t xml:space="preserve">ONE</w:t>
+      </w:r>
+      <w:r>
+        <w:t xml:space="preserve"> </w:t>
+      </w:r>
+      <w:r>
+        <w:t xml:space="preserve">16, no. 5 (May 21, 2021): e0252047.</w:t>
       </w:r>
       <w:r>
         <w:t xml:space="preserve"> </w:t>
@@ -2486,8 +2552,8 @@
         <w:t xml:space="preserve">.</w:t>
       </w:r>
     </w:p>
-    <w:bookmarkEnd w:id="143"/>
-    <w:bookmarkStart w:id="144" w:name="ref-borghi_promoting_2022"/>
+    <w:bookmarkEnd w:id="149"/>
+    <w:bookmarkStart w:id="150" w:name="ref-borghi_promoting_2022"/>
     <w:p>
       <w:pPr>
         <w:pStyle w:val="Bibliography"/>
@@ -2499,46 +2565,7 @@
         <w:t xml:space="preserve"> </w:t>
       </w:r>
       <w:r>
-        <w:t xml:space="preserve">“Promoting</w:t>
-      </w:r>
-      <w:r>
-        <w:t xml:space="preserve"> </w:t>
-      </w:r>
-      <w:r>
-        <w:t xml:space="preserve">Open</w:t>
-      </w:r>
-      <w:r>
-        <w:t xml:space="preserve"> </w:t>
-      </w:r>
-      <w:r>
-        <w:t xml:space="preserve">Science</w:t>
-      </w:r>
-      <w:r>
-        <w:t xml:space="preserve"> </w:t>
-      </w:r>
-      <w:r>
-        <w:t xml:space="preserve">Through</w:t>
-      </w:r>
-      <w:r>
-        <w:t xml:space="preserve"> </w:t>
-      </w:r>
-      <w:r>
-        <w:t xml:space="preserve">Research</w:t>
-      </w:r>
-      <w:r>
-        <w:t xml:space="preserve"> </w:t>
-      </w:r>
-      <w:r>
-        <w:t xml:space="preserve">Data</w:t>
-      </w:r>
-      <w:r>
-        <w:t xml:space="preserve"> </w:t>
-      </w:r>
-      <w:r>
-        <w:t xml:space="preserve">Management</w:t>
-      </w:r>
-      <w:r>
-        <w:t xml:space="preserve">.”</w:t>
+        <w:t xml:space="preserve">“Promoting Open Science Through Research Data Management.”</w:t>
       </w:r>
       <w:r>
         <w:t xml:space="preserve"> </w:t>
@@ -2551,7 +2578,7 @@
         <w:t xml:space="preserve">Harvard Data Science Review</w:t>
       </w:r>
       <w:r>
-        <w:t xml:space="preserve">, July 2022.</w:t>
+        <w:t xml:space="preserve">, July 28, 2022.</w:t>
       </w:r>
       <w:r>
         <w:t xml:space="preserve"> </w:t>
@@ -2568,8 +2595,8 @@
         <w:t xml:space="preserve">.</w:t>
       </w:r>
     </w:p>
-    <w:bookmarkEnd w:id="144"/>
-    <w:bookmarkStart w:id="145" w:name="ref-briney_data_2015"/>
+    <w:bookmarkEnd w:id="150"/>
+    <w:bookmarkStart w:id="151" w:name="ref-briney_data_2015"/>
     <w:p>
       <w:pPr>
         <w:pStyle w:val="Bibliography"/>
@@ -2588,11 +2615,20 @@
         <w:t xml:space="preserve">Data Management for Researchers: Organize, Maintain and Share Your Data for Research Success</w:t>
       </w:r>
       <w:r>
-        <w:t xml:space="preserve">. Research Skills Series. Exeter, UK: Pelagic Publishing, 2015.</w:t>
-      </w:r>
-    </w:p>
-    <w:bookmarkEnd w:id="145"/>
-    <w:bookmarkStart w:id="146" w:name="ref-butters_recognizing_2020"/>
+        <w:t xml:space="preserve">. Research Skills Series. Exeter,</w:t>
+      </w:r>
+      <w:r>
+        <w:t xml:space="preserve"> </w:t>
+      </w:r>
+      <w:r>
+        <w:t xml:space="preserve">UK</w:t>
+      </w:r>
+      <w:r>
+        <w:t xml:space="preserve">: Pelagic Publishing, 2015.</w:t>
+      </w:r>
+    </w:p>
+    <w:bookmarkEnd w:id="151"/>
+    <w:bookmarkStart w:id="152" w:name="ref-butters_recognizing_2020"/>
     <w:p>
       <w:pPr>
         <w:pStyle w:val="Bibliography"/>
@@ -2620,12 +2656,12 @@
         <w:t xml:space="preserve"> </w:t>
       </w:r>
       <w:r>
-        <w:t xml:space="preserve">49, no. 4 (August 2020): 1067–74.</w:t>
-      </w:r>
-      <w:r>
-        <w:t xml:space="preserve"> </w:t>
-      </w:r>
-      <w:hyperlink r:id="rId77">
+        <w:t xml:space="preserve">49, no. 4 (August 1, 2020): 1067–74.</w:t>
+      </w:r>
+      <w:r>
+        <w:t xml:space="preserve"> </w:t>
+      </w:r>
+      <w:hyperlink r:id="rId80">
         <w:r>
           <w:rPr>
             <w:rStyle w:val="Hyperlink"/>
@@ -2637,8 +2673,8 @@
         <w:t xml:space="preserve">.</w:t>
       </w:r>
     </w:p>
-    <w:bookmarkEnd w:id="146"/>
-    <w:bookmarkStart w:id="147" w:name="ref-campos-varela_misconduct_2019"/>
+    <w:bookmarkEnd w:id="152"/>
+    <w:bookmarkStart w:id="153" w:name="ref-campos-varela_misconduct_2019"/>
     <w:p>
       <w:pPr>
         <w:pStyle w:val="Bibliography"/>
@@ -2650,19 +2686,7 @@
         <w:t xml:space="preserve"> </w:t>
       </w:r>
       <w:r>
-        <w:t xml:space="preserve">“Misconduct as the Main Cause for Retraction.</w:t>
-      </w:r>
-      <w:r>
-        <w:t xml:space="preserve"> </w:t>
-      </w:r>
-      <w:r>
-        <w:t xml:space="preserve">A</w:t>
-      </w:r>
-      <w:r>
-        <w:t xml:space="preserve"> </w:t>
-      </w:r>
-      <w:r>
-        <w:t xml:space="preserve">Descriptive Study of Retracted Publications and Their Authors.”</w:t>
+        <w:t xml:space="preserve">“Misconduct as the Main Cause for Retraction. A Descriptive Study of Retracted Publications and Their Authors.”</w:t>
       </w:r>
       <w:r>
         <w:t xml:space="preserve"> </w:t>
@@ -2678,7 +2702,7 @@
         <w:t xml:space="preserve"> </w:t>
       </w:r>
       <w:r>
-        <w:t xml:space="preserve">33, no. 4 (July 2019): 356–60.</w:t>
+        <w:t xml:space="preserve">33, no. 4 (July 1, 2019): 356–60.</w:t>
       </w:r>
       <w:r>
         <w:t xml:space="preserve"> </w:t>
@@ -2695,8 +2719,8 @@
         <w:t xml:space="preserve">.</w:t>
       </w:r>
     </w:p>
-    <w:bookmarkEnd w:id="147"/>
-    <w:bookmarkStart w:id="148" w:name="X5bae659f86833a38d74a2eed52821ad689afee8"/>
+    <w:bookmarkEnd w:id="153"/>
+    <w:bookmarkStart w:id="154" w:name="X5bae659f86833a38d74a2eed52821ad689afee8"/>
     <w:p>
       <w:pPr>
         <w:pStyle w:val="Bibliography"/>
@@ -2714,7 +2738,7 @@
         <w:t xml:space="preserve"> </w:t>
       </w:r>
       <w:r>
-        <w:t xml:space="preserve">Presentation, April 2022.</w:t>
+        <w:t xml:space="preserve">Presentation. presentation, April 4, 2022.</w:t>
       </w:r>
       <w:r>
         <w:t xml:space="preserve"> </w:t>
@@ -2731,8 +2755,8 @@
         <w:t xml:space="preserve">.</w:t>
       </w:r>
     </w:p>
-    <w:bookmarkEnd w:id="148"/>
-    <w:bookmarkStart w:id="149" w:name="ref-cowles_research_nodate"/>
+    <w:bookmarkEnd w:id="154"/>
+    <w:bookmarkStart w:id="155" w:name="ref-cowles_research_nodate"/>
     <w:p>
       <w:pPr>
         <w:pStyle w:val="Bibliography"/>
@@ -2744,58 +2768,7 @@
         <w:t xml:space="preserve"> </w:t>
       </w:r>
       <w:r>
-        <w:t xml:space="preserve">“Research</w:t>
-      </w:r>
-      <w:r>
-        <w:t xml:space="preserve"> </w:t>
-      </w:r>
-      <w:r>
-        <w:t xml:space="preserve">Guides</w:t>
-      </w:r>
-      <w:r>
-        <w:t xml:space="preserve">:</w:t>
-      </w:r>
-      <w:r>
-        <w:t xml:space="preserve"> </w:t>
-      </w:r>
-      <w:r>
-        <w:t xml:space="preserve">Research</w:t>
-      </w:r>
-      <w:r>
-        <w:t xml:space="preserve"> </w:t>
-      </w:r>
-      <w:r>
-        <w:t xml:space="preserve">Data</w:t>
-      </w:r>
-      <w:r>
-        <w:t xml:space="preserve"> </w:t>
-      </w:r>
-      <w:r>
-        <w:t xml:space="preserve">Management</w:t>
-      </w:r>
-      <w:r>
-        <w:t xml:space="preserve"> </w:t>
-      </w:r>
-      <w:r>
-        <w:t xml:space="preserve">at</w:t>
-      </w:r>
-      <w:r>
-        <w:t xml:space="preserve"> </w:t>
-      </w:r>
-      <w:r>
-        <w:t xml:space="preserve">Princeton</w:t>
-      </w:r>
-      <w:r>
-        <w:t xml:space="preserve">:</w:t>
-      </w:r>
-      <w:r>
-        <w:t xml:space="preserve"> </w:t>
-      </w:r>
-      <w:r>
-        <w:t xml:space="preserve">Home</w:t>
-      </w:r>
-      <w:r>
-        <w:t xml:space="preserve">.”</w:t>
+        <w:t xml:space="preserve">“Research Guides: Research Data Management at Princeton: Home.”</w:t>
       </w:r>
       <w:r>
         <w:t xml:space="preserve"> </w:t>
@@ -2806,7 +2779,7 @@
       <w:r>
         <w:t xml:space="preserve"> </w:t>
       </w:r>
-      <w:hyperlink r:id="rId72">
+      <w:hyperlink r:id="rId73">
         <w:r>
           <w:rPr>
             <w:rStyle w:val="Hyperlink"/>
@@ -2818,8 +2791,8 @@
         <w:t xml:space="preserve">.</w:t>
       </w:r>
     </w:p>
-    <w:bookmarkEnd w:id="149"/>
-    <w:bookmarkStart w:id="150" w:name="ref-doucette_drowning_2013"/>
+    <w:bookmarkEnd w:id="155"/>
+    <w:bookmarkStart w:id="156" w:name="ref-doucette_drowning_2013"/>
     <w:p>
       <w:pPr>
         <w:pStyle w:val="Bibliography"/>
@@ -2831,70 +2804,7 @@
         <w:t xml:space="preserve"> </w:t>
       </w:r>
       <w:r>
-        <w:t xml:space="preserve">“Drowning in</w:t>
-      </w:r>
-      <w:r>
-        <w:t xml:space="preserve"> </w:t>
-      </w:r>
-      <w:r>
-        <w:t xml:space="preserve">Research</w:t>
-      </w:r>
-      <w:r>
-        <w:t xml:space="preserve"> </w:t>
-      </w:r>
-      <w:r>
-        <w:t xml:space="preserve">Data</w:t>
-      </w:r>
-      <w:r>
-        <w:t xml:space="preserve">:</w:t>
-      </w:r>
-      <w:r>
-        <w:t xml:space="preserve"> </w:t>
-      </w:r>
-      <w:r>
-        <w:t xml:space="preserve">Addressing</w:t>
-      </w:r>
-      <w:r>
-        <w:t xml:space="preserve"> </w:t>
-      </w:r>
-      <w:r>
-        <w:t xml:space="preserve">Data</w:t>
-      </w:r>
-      <w:r>
-        <w:t xml:space="preserve"> </w:t>
-      </w:r>
-      <w:r>
-        <w:t xml:space="preserve">Management</w:t>
-      </w:r>
-      <w:r>
-        <w:t xml:space="preserve"> </w:t>
-      </w:r>
-      <w:r>
-        <w:t xml:space="preserve">Literacy</w:t>
-      </w:r>
-      <w:r>
-        <w:t xml:space="preserve"> </w:t>
-      </w:r>
-      <w:r>
-        <w:t xml:space="preserve">of</w:t>
-      </w:r>
-      <w:r>
-        <w:t xml:space="preserve"> </w:t>
-      </w:r>
-      <w:r>
-        <w:t xml:space="preserve">Graduate</w:t>
-      </w:r>
-      <w:r>
-        <w:t xml:space="preserve"> </w:t>
-      </w:r>
-      <w:r>
-        <w:t xml:space="preserve">Students</w:t>
-      </w:r>
-      <w:r>
-        <w:t xml:space="preserve"> </w:t>
-      </w:r>
-      <w:r>
-        <w:t xml:space="preserve">-</w:t>
+        <w:t xml:space="preserve">“Drowning in Research Data: Addressing Data Management Literacy of Graduate Students -</w:t>
       </w:r>
       <w:r>
         <w:t xml:space="preserve"> </w:t>
@@ -2906,16 +2816,7 @@
         <w:t xml:space="preserve"> </w:t>
       </w:r>
       <w:r>
-        <w:t xml:space="preserve">Free</w:t>
-      </w:r>
-      <w:r>
-        <w:t xml:space="preserve"> </w:t>
-      </w:r>
-      <w:r>
-        <w:t xml:space="preserve">Download</w:t>
-      </w:r>
-      <w:r>
-        <w:t xml:space="preserve">,”</w:t>
+        <w:t xml:space="preserve">Free Download,”</w:t>
       </w:r>
       <w:r>
         <w:t xml:space="preserve"> </w:t>
@@ -2938,20 +2839,20 @@
         <w:t xml:space="preserve">.</w:t>
       </w:r>
     </w:p>
-    <w:bookmarkEnd w:id="150"/>
-    <w:bookmarkStart w:id="151" w:name="ref-eisenstein_pursuit_2022"/>
+    <w:bookmarkEnd w:id="156"/>
+    <w:bookmarkStart w:id="157" w:name="ref-eaker_what_2016"/>
     <w:p>
       <w:pPr>
         <w:pStyle w:val="Bibliography"/>
       </w:pPr>
       <w:r>
-        <w:t xml:space="preserve">Eisenstein, Michael.</w:t>
-      </w:r>
-      <w:r>
-        <w:t xml:space="preserve"> </w:t>
-      </w:r>
-      <w:r>
-        <w:t xml:space="preserve">“In Pursuit of Data Immortality.”</w:t>
+        <w:t xml:space="preserve">Eaker, C.</w:t>
+      </w:r>
+      <w:r>
+        <w:t xml:space="preserve"> </w:t>
+      </w:r>
+      <w:r>
+        <w:t xml:space="preserve">“What Could Possibly Go Wrong? The Impact of Poor Data Management.”</w:t>
       </w:r>
       <w:r>
         <w:t xml:space="preserve"> </w:t>
@@ -2961,13 +2862,56 @@
           <w:iCs/>
           <w:i/>
         </w:rPr>
+        <w:t xml:space="preserve">In Federer, L. (Ed.). The Medical Library Association’s Guide to Data Management for Librarians</w:t>
+      </w:r>
+      <w:r>
+        <w:t xml:space="preserve">, 2016.</w:t>
+      </w:r>
+      <w:r>
+        <w:t xml:space="preserve"> </w:t>
+      </w:r>
+      <w:hyperlink r:id="rId74">
+        <w:r>
+          <w:rPr>
+            <w:rStyle w:val="Hyperlink"/>
+          </w:rPr>
+          <w:t xml:space="preserve">https://trace.tennessee.edu/cgi/viewcontent.cgi?article=1023&amp;context=utk_libpub</w:t>
+        </w:r>
+      </w:hyperlink>
+      <w:r>
+        <w:t xml:space="preserve">.</w:t>
+      </w:r>
+    </w:p>
+    <w:bookmarkEnd w:id="157"/>
+    <w:bookmarkStart w:id="158" w:name="ref-eisenstein_pursuit_2022"/>
+    <w:p>
+      <w:pPr>
+        <w:pStyle w:val="Bibliography"/>
+      </w:pPr>
+      <w:r>
+        <w:t xml:space="preserve">Eisenstein, Michael.</w:t>
+      </w:r>
+      <w:r>
+        <w:t xml:space="preserve"> </w:t>
+      </w:r>
+      <w:r>
+        <w:t xml:space="preserve">“In Pursuit of Data Immortality.”</w:t>
+      </w:r>
+      <w:r>
+        <w:t xml:space="preserve"> </w:t>
+      </w:r>
+      <w:r>
+        <w:rPr>
+          <w:iCs/>
+          <w:i/>
+        </w:rPr>
         <w:t xml:space="preserve">Nature</w:t>
       </w:r>
       <w:r>
         <w:t xml:space="preserve"> </w:t>
       </w:r>
       <w:r>
-        <w:t xml:space="preserve">604, no. 7904 (April 2022): 207–8.</w:t>
+        <w:t xml:space="preserve">604, no. 7904 (April 4, 2022): 207–8.</w:t>
       </w:r>
       <w:r>
         <w:t xml:space="preserve"> </w:t>
@@ -2984,119 +2928,76 @@
         <w:t xml:space="preserve">.</w:t>
       </w:r>
     </w:p>
-    <w:bookmarkEnd w:id="151"/>
-    <w:bookmarkStart w:id="152" w:name="ref-the_white_house_executive_2013"/>
+    <w:bookmarkEnd w:id="158"/>
+    <w:bookmarkStart w:id="159" w:name="ref-open_science_foundation_cos_2022"/>
     <w:p>
       <w:pPr>
         <w:pStyle w:val="Bibliography"/>
       </w:pPr>
       <w:r>
+        <w:t xml:space="preserve">Foundation, Open Science.</w:t>
+      </w:r>
+      <w:r>
+        <w:t xml:space="preserve"> </w:t>
+      </w:r>
+      <w:r>
+        <w:t xml:space="preserve">“</w:t>
+      </w:r>
+      <w:r>
+        <w:t xml:space="preserve">COS</w:t>
+      </w:r>
+      <w:r>
+        <w:t xml:space="preserve"> </w:t>
+      </w:r>
+      <w:r>
+        <w:t xml:space="preserve">Engagement with the Education Community,”</w:t>
+      </w:r>
+      <w:r>
+        <w:t xml:space="preserve"> </w:t>
+      </w:r>
+      <w:r>
+        <w:t xml:space="preserve">2022.</w:t>
+      </w:r>
+      <w:r>
+        <w:t xml:space="preserve"> </w:t>
+      </w:r>
+      <w:hyperlink r:id="rId44">
+        <w:r>
+          <w:rPr>
+            <w:rStyle w:val="Hyperlink"/>
+          </w:rPr>
+          <w:t xml:space="preserve">https://docs.google.com/presentation/d/1LpyVOj8oJPr3SVkRM2GfCFnl2Qeo10YbbqcqwtwrVUM</w:t>
+        </w:r>
+      </w:hyperlink>
+      <w:r>
+        <w:t xml:space="preserve">.</w:t>
+      </w:r>
+    </w:p>
+    <w:bookmarkEnd w:id="159"/>
+    <w:bookmarkStart w:id="160" w:name="ref-the_white_house_executive_2013"/>
+    <w:p>
+      <w:pPr>
+        <w:pStyle w:val="Bibliography"/>
+      </w:pPr>
+      <w:r>
         <w:t xml:space="preserve">House, The White.</w:t>
       </w:r>
       <w:r>
         <w:t xml:space="preserve"> </w:t>
       </w:r>
       <w:r>
-        <w:t xml:space="preserve">“Executive</w:t>
-      </w:r>
-      <w:r>
-        <w:t xml:space="preserve"> </w:t>
-      </w:r>
-      <w:r>
-        <w:t xml:space="preserve">Order</w:t>
-      </w:r>
-      <w:r>
-        <w:t xml:space="preserve"> </w:t>
-      </w:r>
-      <w:r>
-        <w:t xml:space="preserve">–</w:t>
-      </w:r>
-      <w:r>
-        <w:t xml:space="preserve"> </w:t>
-      </w:r>
-      <w:r>
-        <w:t xml:space="preserve">Making</w:t>
-      </w:r>
-      <w:r>
-        <w:t xml:space="preserve"> </w:t>
-      </w:r>
-      <w:r>
-        <w:t xml:space="preserve">Open</w:t>
-      </w:r>
-      <w:r>
-        <w:t xml:space="preserve"> </w:t>
-      </w:r>
-      <w:r>
-        <w:t xml:space="preserve">and</w:t>
-      </w:r>
-      <w:r>
-        <w:t xml:space="preserve"> </w:t>
-      </w:r>
-      <w:r>
-        <w:t xml:space="preserve">Machine</w:t>
-      </w:r>
-      <w:r>
-        <w:t xml:space="preserve"> </w:t>
-      </w:r>
-      <w:r>
-        <w:t xml:space="preserve">Readable</w:t>
-      </w:r>
-      <w:r>
-        <w:t xml:space="preserve"> </w:t>
-      </w:r>
-      <w:r>
-        <w:t xml:space="preserve">the</w:t>
-      </w:r>
-      <w:r>
-        <w:t xml:space="preserve"> </w:t>
-      </w:r>
-      <w:r>
-        <w:t xml:space="preserve">New</w:t>
-      </w:r>
-      <w:r>
-        <w:t xml:space="preserve"> </w:t>
-      </w:r>
-      <w:r>
-        <w:t xml:space="preserve">Default</w:t>
-      </w:r>
-      <w:r>
-        <w:t xml:space="preserve"> </w:t>
-      </w:r>
-      <w:r>
-        <w:t xml:space="preserve">for</w:t>
-      </w:r>
-      <w:r>
-        <w:t xml:space="preserve"> </w:t>
-      </w:r>
-      <w:r>
-        <w:t xml:space="preserve">Government</w:t>
-      </w:r>
-      <w:r>
-        <w:t xml:space="preserve"> </w:t>
-      </w:r>
-      <w:r>
-        <w:t xml:space="preserve">Information</w:t>
-      </w:r>
-      <w:r>
-        <w:t xml:space="preserve">.”</w:t>
-      </w:r>
-      <w:r>
-        <w:t xml:space="preserve"> </w:t>
-      </w:r>
-      <w:r>
-        <w:rPr>
-          <w:iCs/>
-          <w:i/>
-        </w:rPr>
-        <w:t xml:space="preserve">Whitehouse.gov</w:t>
-      </w:r>
-      <w:r>
-        <w:t xml:space="preserve">, May 2013.</w:t>
-      </w:r>
-      <w:r>
-        <w:t xml:space="preserve"> </w:t>
-      </w:r>
-      <w:hyperlink r:id="rId66">
+        <w:t xml:space="preserve">“Executive Order – Making Open and Machine Readable the New Default for Government Information. Whitehouse.gov,”</w:t>
+      </w:r>
+      <w:r>
+        <w:t xml:space="preserve"> </w:t>
+      </w:r>
+      <w:r>
+        <w:t xml:space="preserve">May 9, 2013.</w:t>
+      </w:r>
+      <w:r>
+        <w:t xml:space="preserve"> </w:t>
+      </w:r>
+      <w:hyperlink r:id="rId67">
         <w:r>
           <w:rPr>
             <w:rStyle w:val="Hyperlink"/>
@@ -3108,8 +3009,8 @@
         <w:t xml:space="preserve">.</w:t>
       </w:r>
     </w:p>
-    <w:bookmarkEnd w:id="152"/>
-    <w:bookmarkStart w:id="153" w:name="ref-hubbard_data_2017"/>
+    <w:bookmarkEnd w:id="160"/>
+    <w:bookmarkStart w:id="161" w:name="ref-hubbard_data_2017"/>
     <w:p>
       <w:pPr>
         <w:pStyle w:val="Bibliography"/>
@@ -3125,140 +3026,7 @@
           <w:iCs/>
           <w:i/>
         </w:rPr>
-        <w:t xml:space="preserve">Data</w:t>
-      </w:r>
-      <w:r>
-        <w:rPr>
-          <w:iCs/>
-          <w:i/>
-        </w:rPr>
-        <w:t xml:space="preserve"> </w:t>
-      </w:r>
-      <w:r>
-        <w:rPr>
-          <w:iCs/>
-          <w:i/>
-        </w:rPr>
-        <w:t xml:space="preserve">Cleaning</w:t>
-      </w:r>
-      <w:r>
-        <w:rPr>
-          <w:iCs/>
-          <w:i/>
-        </w:rPr>
-        <w:t xml:space="preserve"> </w:t>
-      </w:r>
-      <w:r>
-        <w:rPr>
-          <w:iCs/>
-          <w:i/>
-        </w:rPr>
-        <w:t xml:space="preserve">in</w:t>
-      </w:r>
-      <w:r>
-        <w:rPr>
-          <w:iCs/>
-          <w:i/>
-        </w:rPr>
-        <w:t xml:space="preserve"> </w:t>
-      </w:r>
-      <w:r>
-        <w:rPr>
-          <w:iCs/>
-          <w:i/>
-        </w:rPr>
-        <w:t xml:space="preserve">Mathematics</w:t>
-      </w:r>
-      <w:r>
-        <w:rPr>
-          <w:iCs/>
-          <w:i/>
-        </w:rPr>
-        <w:t xml:space="preserve"> </w:t>
-      </w:r>
-      <w:r>
-        <w:rPr>
-          <w:iCs/>
-          <w:i/>
-        </w:rPr>
-        <w:t xml:space="preserve">Education</w:t>
-      </w:r>
-      <w:r>
-        <w:rPr>
-          <w:iCs/>
-          <w:i/>
-        </w:rPr>
-        <w:t xml:space="preserve"> </w:t>
-      </w:r>
-      <w:r>
-        <w:rPr>
-          <w:iCs/>
-          <w:i/>
-        </w:rPr>
-        <w:t xml:space="preserve">Research</w:t>
-      </w:r>
-      <w:r>
-        <w:rPr>
-          <w:iCs/>
-          <w:i/>
-        </w:rPr>
-        <w:t xml:space="preserve">:</w:t>
-      </w:r>
-      <w:r>
-        <w:rPr>
-          <w:iCs/>
-          <w:i/>
-        </w:rPr>
-        <w:t xml:space="preserve"> </w:t>
-      </w:r>
-      <w:r>
-        <w:rPr>
-          <w:iCs/>
-          <w:i/>
-        </w:rPr>
-        <w:t xml:space="preserve">The</w:t>
-      </w:r>
-      <w:r>
-        <w:rPr>
-          <w:iCs/>
-          <w:i/>
-        </w:rPr>
-        <w:t xml:space="preserve"> </w:t>
-      </w:r>
-      <w:r>
-        <w:rPr>
-          <w:iCs/>
-          <w:i/>
-        </w:rPr>
-        <w:t xml:space="preserve">Overlooked</w:t>
-      </w:r>
-      <w:r>
-        <w:rPr>
-          <w:iCs/>
-          <w:i/>
-        </w:rPr>
-        <w:t xml:space="preserve"> </w:t>
-      </w:r>
-      <w:r>
-        <w:rPr>
-          <w:iCs/>
-          <w:i/>
-        </w:rPr>
-        <w:t xml:space="preserve">Methodological</w:t>
-      </w:r>
-      <w:r>
-        <w:rPr>
-          <w:iCs/>
-          <w:i/>
-        </w:rPr>
-        <w:t xml:space="preserve"> </w:t>
-      </w:r>
-      <w:r>
-        <w:rPr>
-          <w:iCs/>
-          <w:i/>
-        </w:rPr>
-        <w:t xml:space="preserve">Step</w:t>
+        <w:t xml:space="preserve">Data Cleaning in Mathematics Education Research: The Overlooked Methodological Step</w:t>
       </w:r>
       <w:r>
         <w:t xml:space="preserve">, 2017.</w:t>
@@ -3278,8 +3046,8 @@
         <w:t xml:space="preserve">.</w:t>
       </w:r>
     </w:p>
-    <w:bookmarkEnd w:id="153"/>
-    <w:bookmarkStart w:id="154" w:name="ref-kovacs_role_2021"/>
+    <w:bookmarkEnd w:id="161"/>
+    <w:bookmarkStart w:id="162" w:name="ref-kovacs_role_2021"/>
     <w:p>
       <w:pPr>
         <w:pStyle w:val="Bibliography"/>
@@ -3291,97 +3059,7 @@
         <w:t xml:space="preserve"> </w:t>
       </w:r>
       <w:r>
-        <w:t xml:space="preserve">“The</w:t>
-      </w:r>
-      <w:r>
-        <w:t xml:space="preserve"> </w:t>
-      </w:r>
-      <w:r>
-        <w:t xml:space="preserve">Role</w:t>
-      </w:r>
-      <w:r>
-        <w:t xml:space="preserve"> </w:t>
-      </w:r>
-      <w:r>
-        <w:t xml:space="preserve">of</w:t>
-      </w:r>
-      <w:r>
-        <w:t xml:space="preserve"> </w:t>
-      </w:r>
-      <w:r>
-        <w:t xml:space="preserve">Human</w:t>
-      </w:r>
-      <w:r>
-        <w:t xml:space="preserve"> </w:t>
-      </w:r>
-      <w:r>
-        <w:t xml:space="preserve">Fallibility</w:t>
-      </w:r>
-      <w:r>
-        <w:t xml:space="preserve"> </w:t>
-      </w:r>
-      <w:r>
-        <w:t xml:space="preserve">in</w:t>
-      </w:r>
-      <w:r>
-        <w:t xml:space="preserve"> </w:t>
-      </w:r>
-      <w:r>
-        <w:t xml:space="preserve">Psychological</w:t>
-      </w:r>
-      <w:r>
-        <w:t xml:space="preserve"> </w:t>
-      </w:r>
-      <w:r>
-        <w:t xml:space="preserve">Research</w:t>
-      </w:r>
-      <w:r>
-        <w:t xml:space="preserve">:</w:t>
-      </w:r>
-      <w:r>
-        <w:t xml:space="preserve"> </w:t>
-      </w:r>
-      <w:r>
-        <w:t xml:space="preserve">A</w:t>
-      </w:r>
-      <w:r>
-        <w:t xml:space="preserve"> </w:t>
-      </w:r>
-      <w:r>
-        <w:t xml:space="preserve">Survey</w:t>
-      </w:r>
-      <w:r>
-        <w:t xml:space="preserve"> </w:t>
-      </w:r>
-      <w:r>
-        <w:t xml:space="preserve">of</w:t>
-      </w:r>
-      <w:r>
-        <w:t xml:space="preserve"> </w:t>
-      </w:r>
-      <w:r>
-        <w:t xml:space="preserve">Mistakes</w:t>
-      </w:r>
-      <w:r>
-        <w:t xml:space="preserve"> </w:t>
-      </w:r>
-      <w:r>
-        <w:t xml:space="preserve">in</w:t>
-      </w:r>
-      <w:r>
-        <w:t xml:space="preserve"> </w:t>
-      </w:r>
-      <w:r>
-        <w:t xml:space="preserve">Data</w:t>
-      </w:r>
-      <w:r>
-        <w:t xml:space="preserve"> </w:t>
-      </w:r>
-      <w:r>
-        <w:t xml:space="preserve">Management</w:t>
-      </w:r>
-      <w:r>
-        <w:t xml:space="preserve">.”</w:t>
+        <w:t xml:space="preserve">“The Role of Human Fallibility in Psychological Research: A Survey of Mistakes in Data Management.”</w:t>
       </w:r>
       <w:r>
         <w:t xml:space="preserve"> </w:t>
@@ -3414,68 +3092,66 @@
         <w:t xml:space="preserve">.</w:t>
       </w:r>
     </w:p>
-    <w:bookmarkEnd w:id="154"/>
-    <w:bookmarkStart w:id="155" w:name="ref-neild_sharing_2022"/>
+    <w:bookmarkEnd w:id="162"/>
+    <w:bookmarkStart w:id="163" w:name="ref-markowetz_five_2015"/>
     <w:p>
       <w:pPr>
         <w:pStyle w:val="Bibliography"/>
       </w:pPr>
       <w:r>
+        <w:t xml:space="preserve">Markowetz, Florian.</w:t>
+      </w:r>
+      <w:r>
+        <w:t xml:space="preserve"> </w:t>
+      </w:r>
+      <w:r>
+        <w:t xml:space="preserve">“Five Selfish Reasons to Work Reproducibly.”</w:t>
+      </w:r>
+      <w:r>
+        <w:t xml:space="preserve"> </w:t>
+      </w:r>
+      <w:r>
+        <w:rPr>
+          <w:iCs/>
+          <w:i/>
+        </w:rPr>
+        <w:t xml:space="preserve">Genome Biology</w:t>
+      </w:r>
+      <w:r>
+        <w:t xml:space="preserve"> </w:t>
+      </w:r>
+      <w:r>
+        <w:t xml:space="preserve">16, no. 1 (December 8, 2015): 274.</w:t>
+      </w:r>
+      <w:r>
+        <w:t xml:space="preserve"> </w:t>
+      </w:r>
+      <w:hyperlink r:id="rId78">
+        <w:r>
+          <w:rPr>
+            <w:rStyle w:val="Hyperlink"/>
+          </w:rPr>
+          <w:t xml:space="preserve">https://doi.org/10.1186/s13059-015-0850-7</w:t>
+        </w:r>
+      </w:hyperlink>
+      <w:r>
+        <w:t xml:space="preserve">.</w:t>
+      </w:r>
+    </w:p>
+    <w:bookmarkEnd w:id="163"/>
+    <w:bookmarkStart w:id="164" w:name="ref-neild_sharing_2022"/>
+    <w:p>
+      <w:pPr>
+        <w:pStyle w:val="Bibliography"/>
+      </w:pPr>
+      <w:r>
         <w:t xml:space="preserve">Neild, R. C., D. Robinson, and J. Agufa.</w:t>
       </w:r>
       <w:r>
         <w:t xml:space="preserve"> </w:t>
       </w:r>
       <w:r>
-        <w:t xml:space="preserve">“Sharing</w:t>
-      </w:r>
-      <w:r>
-        <w:t xml:space="preserve"> </w:t>
-      </w:r>
-      <w:r>
-        <w:t xml:space="preserve">Study</w:t>
-      </w:r>
-      <w:r>
-        <w:t xml:space="preserve"> </w:t>
-      </w:r>
-      <w:r>
-        <w:t xml:space="preserve">Data</w:t>
-      </w:r>
-      <w:r>
-        <w:t xml:space="preserve">:</w:t>
-      </w:r>
-      <w:r>
-        <w:t xml:space="preserve"> </w:t>
-      </w:r>
-      <w:r>
-        <w:t xml:space="preserve">A</w:t>
-      </w:r>
-      <w:r>
-        <w:t xml:space="preserve"> </w:t>
-      </w:r>
-      <w:r>
-        <w:t xml:space="preserve">Guide</w:t>
-      </w:r>
-      <w:r>
-        <w:t xml:space="preserve"> </w:t>
-      </w:r>
-      <w:r>
-        <w:t xml:space="preserve">for</w:t>
-      </w:r>
-      <w:r>
-        <w:t xml:space="preserve"> </w:t>
-      </w:r>
-      <w:r>
-        <w:t xml:space="preserve">Education</w:t>
-      </w:r>
-      <w:r>
-        <w:t xml:space="preserve"> </w:t>
-      </w:r>
-      <w:r>
-        <w:t xml:space="preserve">Researchers</w:t>
-      </w:r>
-      <w:r>
-        <w:t xml:space="preserve">. (</w:t>
+        <w:t xml:space="preserve">“Sharing Study Data: A Guide for Education Researchers. (</w:t>
       </w:r>
       <w:r>
         <w:t xml:space="preserve">NCEE</w:t>
@@ -3514,79 +3190,13 @@
         <w:t xml:space="preserve">.</w:t>
       </w:r>
     </w:p>
-    <w:bookmarkEnd w:id="155"/>
-    <w:bookmarkStart w:id="156" w:name="ref-osf_cos_2022"/>
+    <w:bookmarkEnd w:id="164"/>
+    <w:bookmarkStart w:id="165" w:name="ref-noauthor_psych-ds_nodate"/>
     <w:p>
       <w:pPr>
         <w:pStyle w:val="Bibliography"/>
       </w:pPr>
       <w:r>
-        <w:t xml:space="preserve">OSF.</w:t>
-      </w:r>
-      <w:r>
-        <w:t xml:space="preserve"> </w:t>
-      </w:r>
-      <w:r>
-        <w:t xml:space="preserve">“</w:t>
-      </w:r>
-      <w:r>
-        <w:t xml:space="preserve">COS</w:t>
-      </w:r>
-      <w:r>
-        <w:t xml:space="preserve"> </w:t>
-      </w:r>
-      <w:r>
-        <w:t xml:space="preserve">Engagement</w:t>
-      </w:r>
-      <w:r>
-        <w:t xml:space="preserve"> </w:t>
-      </w:r>
-      <w:r>
-        <w:t xml:space="preserve">with the</w:t>
-      </w:r>
-      <w:r>
-        <w:t xml:space="preserve"> </w:t>
-      </w:r>
-      <w:r>
-        <w:t xml:space="preserve">Education</w:t>
-      </w:r>
-      <w:r>
-        <w:t xml:space="preserve"> </w:t>
-      </w:r>
-      <w:r>
-        <w:t xml:space="preserve">Community</w:t>
-      </w:r>
-      <w:r>
-        <w:t xml:space="preserve">,”</w:t>
-      </w:r>
-      <w:r>
-        <w:t xml:space="preserve"> </w:t>
-      </w:r>
-      <w:r>
-        <w:t xml:space="preserve">2022.</w:t>
-      </w:r>
-      <w:r>
-        <w:t xml:space="preserve"> </w:t>
-      </w:r>
-      <w:hyperlink r:id="rId44">
-        <w:r>
-          <w:rPr>
-            <w:rStyle w:val="Hyperlink"/>
-          </w:rPr>
-          <w:t xml:space="preserve">https://docs.google.com/presentation/d/1LpyVOj8oJPr3SVkRM2GfCFnl2Qeo10YbbqcqwtwrVUM</w:t>
-        </w:r>
-      </w:hyperlink>
-      <w:r>
-        <w:t xml:space="preserve">.</w:t>
-      </w:r>
-    </w:p>
-    <w:bookmarkEnd w:id="156"/>
-    <w:bookmarkStart w:id="157" w:name="ref-noauthor_psych-ds_nodate"/>
-    <w:p>
-      <w:pPr>
-        <w:pStyle w:val="Bibliography"/>
-      </w:pPr>
-      <w:r>
         <w:t xml:space="preserve">“Psych-</w:t>
       </w:r>
       <w:r>
@@ -3596,23 +3206,13 @@
         <w:t xml:space="preserve"> </w:t>
       </w:r>
       <w:r>
-        <w:t xml:space="preserve">Specification</w:t>
-      </w:r>
-      <w:r>
-        <w:t xml:space="preserve">.”</w:t>
-      </w:r>
-      <w:r>
-        <w:t xml:space="preserve"> </w:t>
-      </w:r>
-      <w:r>
-        <w:rPr>
-          <w:iCs/>
-          <w:i/>
-        </w:rPr>
-        <w:t xml:space="preserve">Google Docs</w:t>
-      </w:r>
-      <w:r>
-        <w:t xml:space="preserve">. Accessed September 16, 2022.</w:t>
+        <w:t xml:space="preserve">Specification. Google Docs.”</w:t>
+      </w:r>
+      <w:r>
+        <w:t xml:space="preserve"> </w:t>
+      </w:r>
+      <w:r>
+        <w:t xml:space="preserve">Accessed September 16, 2022.</w:t>
       </w:r>
       <w:r>
         <w:t xml:space="preserve"> </w:t>
@@ -3629,8 +3229,8 @@
         <w:t xml:space="preserve">.</w:t>
       </w:r>
     </w:p>
-    <w:bookmarkEnd w:id="157"/>
-    <w:bookmarkStart w:id="158" w:name="ref-reynolds_basics_2022"/>
+    <w:bookmarkEnd w:id="165"/>
+    <w:bookmarkStart w:id="166" w:name="ref-reynolds_basics_2022"/>
     <w:p>
       <w:pPr>
         <w:pStyle w:val="Bibliography"/>
@@ -3642,40 +3242,13 @@
         <w:t xml:space="preserve"> </w:t>
       </w:r>
       <w:r>
-        <w:t xml:space="preserve">“The</w:t>
-      </w:r>
-      <w:r>
-        <w:t xml:space="preserve"> </w:t>
-      </w:r>
-      <w:r>
-        <w:t xml:space="preserve">Basics</w:t>
-      </w:r>
-      <w:r>
-        <w:t xml:space="preserve"> </w:t>
-      </w:r>
-      <w:r>
-        <w:t xml:space="preserve">of</w:t>
-      </w:r>
-      <w:r>
-        <w:t xml:space="preserve"> </w:t>
-      </w:r>
-      <w:r>
-        <w:t xml:space="preserve">Data</w:t>
-      </w:r>
-      <w:r>
-        <w:t xml:space="preserve"> </w:t>
-      </w:r>
-      <w:r>
-        <w:t xml:space="preserve">Management</w:t>
-      </w:r>
-      <w:r>
-        <w:t xml:space="preserve">.”</w:t>
-      </w:r>
-      <w:r>
-        <w:t xml:space="preserve"> </w:t>
-      </w:r>
-      <w:r>
-        <w:t xml:space="preserve">figshare, April 2022.</w:t>
+        <w:t xml:space="preserve">“The Basics of Data Management.”</w:t>
+      </w:r>
+      <w:r>
+        <w:t xml:space="preserve"> </w:t>
+      </w:r>
+      <w:r>
+        <w:t xml:space="preserve">figshare, April 26, 2022.</w:t>
       </w:r>
       <w:r>
         <w:t xml:space="preserve"> </w:t>
@@ -3692,14 +3265,14 @@
         <w:t xml:space="preserve">.</w:t>
       </w:r>
     </w:p>
-    <w:bookmarkEnd w:id="158"/>
-    <w:bookmarkStart w:id="159" w:name="X8f4b22831780fffefb7a558a374ca116b7f870a"/>
+    <w:bookmarkEnd w:id="166"/>
+    <w:bookmarkStart w:id="167" w:name="X8f4b22831780fffefb7a558a374ca116b7f870a"/>
     <w:p>
       <w:pPr>
         <w:pStyle w:val="Bibliography"/>
       </w:pPr>
       <w:r>
-        <w:t xml:space="preserve">Science and Technology Policy, Office of.</w:t>
+        <w:t xml:space="preserve">Science {and} Technology Policy, Office of.</w:t>
       </w:r>
       <w:r>
         <w:t xml:space="preserve"> </w:t>
@@ -3714,88 +3287,18 @@
         <w:t xml:space="preserve"> </w:t>
       </w:r>
       <w:r>
-        <w:t xml:space="preserve">Issues</w:t>
-      </w:r>
-      <w:r>
-        <w:t xml:space="preserve"> </w:t>
-      </w:r>
-      <w:r>
-        <w:t xml:space="preserve">Guidance</w:t>
-      </w:r>
-      <w:r>
-        <w:t xml:space="preserve"> </w:t>
-      </w:r>
-      <w:r>
-        <w:t xml:space="preserve">to</w:t>
-      </w:r>
-      <w:r>
-        <w:t xml:space="preserve"> </w:t>
-      </w:r>
-      <w:r>
-        <w:t xml:space="preserve">Make</w:t>
-      </w:r>
-      <w:r>
-        <w:t xml:space="preserve"> </w:t>
-      </w:r>
-      <w:r>
-        <w:t xml:space="preserve">Federally</w:t>
-      </w:r>
-      <w:r>
-        <w:t xml:space="preserve"> </w:t>
-      </w:r>
-      <w:r>
-        <w:t xml:space="preserve">Funded</w:t>
-      </w:r>
-      <w:r>
-        <w:t xml:space="preserve"> </w:t>
-      </w:r>
-      <w:r>
-        <w:t xml:space="preserve">Research</w:t>
-      </w:r>
-      <w:r>
-        <w:t xml:space="preserve"> </w:t>
-      </w:r>
-      <w:r>
-        <w:t xml:space="preserve">Freely</w:t>
-      </w:r>
-      <w:r>
-        <w:t xml:space="preserve"> </w:t>
-      </w:r>
-      <w:r>
-        <w:t xml:space="preserve">Available</w:t>
-      </w:r>
-      <w:r>
-        <w:t xml:space="preserve"> </w:t>
-      </w:r>
-      <w:r>
-        <w:t xml:space="preserve">Without</w:t>
-      </w:r>
-      <w:r>
-        <w:t xml:space="preserve"> </w:t>
-      </w:r>
-      <w:r>
-        <w:t xml:space="preserve">Delay</w:t>
-      </w:r>
-      <w:r>
-        <w:t xml:space="preserve">.”</w:t>
-      </w:r>
-      <w:r>
-        <w:t xml:space="preserve"> </w:t>
-      </w:r>
-      <w:r>
-        <w:rPr>
-          <w:iCs/>
-          <w:i/>
-        </w:rPr>
-        <w:t xml:space="preserve">The White House</w:t>
-      </w:r>
-      <w:r>
-        <w:t xml:space="preserve">, 2022.</w:t>
-      </w:r>
-      <w:r>
-        <w:t xml:space="preserve"> </w:t>
-      </w:r>
-      <w:hyperlink r:id="rId62">
+        <w:t xml:space="preserve">Issues Guidance to Make Federally Funded Research Freely Available Without Delay. The White House,”</w:t>
+      </w:r>
+      <w:r>
+        <w:t xml:space="preserve"> </w:t>
+      </w:r>
+      <w:r>
+        <w:t xml:space="preserve">2022.</w:t>
+      </w:r>
+      <w:r>
+        <w:t xml:space="preserve"> </w:t>
+      </w:r>
+      <w:hyperlink r:id="rId63">
         <w:r>
           <w:rPr>
             <w:rStyle w:val="Hyperlink"/>
@@ -3807,8 +3310,8 @@
         <w:t xml:space="preserve">.</w:t>
       </w:r>
     </w:p>
-    <w:bookmarkEnd w:id="159"/>
-    <w:bookmarkStart w:id="160" w:name="ref-tenopir_data_2016-1"/>
+    <w:bookmarkEnd w:id="167"/>
+    <w:bookmarkStart w:id="168" w:name="ref-tenopir_data_2016-1"/>
     <w:p>
       <w:pPr>
         <w:pStyle w:val="Bibliography"/>
@@ -3820,52 +3323,7 @@
         <w:t xml:space="preserve"> </w:t>
       </w:r>
       <w:r>
-        <w:t xml:space="preserve">“Data</w:t>
-      </w:r>
-      <w:r>
-        <w:t xml:space="preserve"> </w:t>
-      </w:r>
-      <w:r>
-        <w:t xml:space="preserve">Management</w:t>
-      </w:r>
-      <w:r>
-        <w:t xml:space="preserve"> </w:t>
-      </w:r>
-      <w:r>
-        <w:t xml:space="preserve">Education</w:t>
-      </w:r>
-      <w:r>
-        <w:t xml:space="preserve"> </w:t>
-      </w:r>
-      <w:r>
-        <w:t xml:space="preserve">from the</w:t>
-      </w:r>
-      <w:r>
-        <w:t xml:space="preserve"> </w:t>
-      </w:r>
-      <w:r>
-        <w:t xml:space="preserve">Perspective</w:t>
-      </w:r>
-      <w:r>
-        <w:t xml:space="preserve"> </w:t>
-      </w:r>
-      <w:r>
-        <w:t xml:space="preserve">of</w:t>
-      </w:r>
-      <w:r>
-        <w:t xml:space="preserve"> </w:t>
-      </w:r>
-      <w:r>
-        <w:t xml:space="preserve">Science</w:t>
-      </w:r>
-      <w:r>
-        <w:t xml:space="preserve"> </w:t>
-      </w:r>
-      <w:r>
-        <w:t xml:space="preserve">Educators</w:t>
-      </w:r>
-      <w:r>
-        <w:t xml:space="preserve">.”</w:t>
+        <w:t xml:space="preserve">“Data Management Education from the Perspective of Science Educators.”</w:t>
       </w:r>
       <w:r>
         <w:t xml:space="preserve"> </w:t>
@@ -3881,12 +3339,12 @@
         <w:t xml:space="preserve"> </w:t>
       </w:r>
       <w:r>
-        <w:t xml:space="preserve">11, no. 1 (October 2016): 232–51.</w:t>
-      </w:r>
-      <w:r>
-        <w:t xml:space="preserve"> </w:t>
-      </w:r>
-      <w:hyperlink r:id="rId60">
+        <w:t xml:space="preserve">11, no. 1 (October 6, 2016): 232–51.</w:t>
+      </w:r>
+      <w:r>
+        <w:t xml:space="preserve"> </w:t>
+      </w:r>
+      <w:hyperlink r:id="rId61">
         <w:r>
           <w:rPr>
             <w:rStyle w:val="Hyperlink"/>
@@ -3898,9 +3356,9 @@
         <w:t xml:space="preserve">.</w:t>
       </w:r>
     </w:p>
-    <w:bookmarkEnd w:id="160"/>
-    <w:bookmarkEnd w:id="161"/>
-    <w:bookmarkEnd w:id="162"/>
+    <w:bookmarkEnd w:id="168"/>
+    <w:bookmarkEnd w:id="169"/>
+    <w:bookmarkEnd w:id="170"/>
     <w:sectPr/>
   </w:body>
 </w:document>
@@ -3951,140 +3409,7 @@
           <w:iCs/>
           <w:i/>
         </w:rPr>
-        <w:t xml:space="preserve">Data</w:t>
-      </w:r>
-      <w:r>
-        <w:rPr>
-          <w:iCs/>
-          <w:i/>
-        </w:rPr>
-        <w:t xml:space="preserve"> </w:t>
-      </w:r>
-      <w:r>
-        <w:rPr>
-          <w:iCs/>
-          <w:i/>
-        </w:rPr>
-        <w:t xml:space="preserve">Cleaning</w:t>
-      </w:r>
-      <w:r>
-        <w:rPr>
-          <w:iCs/>
-          <w:i/>
-        </w:rPr>
-        <w:t xml:space="preserve"> </w:t>
-      </w:r>
-      <w:r>
-        <w:rPr>
-          <w:iCs/>
-          <w:i/>
-        </w:rPr>
-        <w:t xml:space="preserve">in</w:t>
-      </w:r>
-      <w:r>
-        <w:rPr>
-          <w:iCs/>
-          <w:i/>
-        </w:rPr>
-        <w:t xml:space="preserve"> </w:t>
-      </w:r>
-      <w:r>
-        <w:rPr>
-          <w:iCs/>
-          <w:i/>
-        </w:rPr>
-        <w:t xml:space="preserve">Mathematics</w:t>
-      </w:r>
-      <w:r>
-        <w:rPr>
-          <w:iCs/>
-          <w:i/>
-        </w:rPr>
-        <w:t xml:space="preserve"> </w:t>
-      </w:r>
-      <w:r>
-        <w:rPr>
-          <w:iCs/>
-          <w:i/>
-        </w:rPr>
-        <w:t xml:space="preserve">Education</w:t>
-      </w:r>
-      <w:r>
-        <w:rPr>
-          <w:iCs/>
-          <w:i/>
-        </w:rPr>
-        <w:t xml:space="preserve"> </w:t>
-      </w:r>
-      <w:r>
-        <w:rPr>
-          <w:iCs/>
-          <w:i/>
-        </w:rPr>
-        <w:t xml:space="preserve">Research</w:t>
-      </w:r>
-      <w:r>
-        <w:rPr>
-          <w:iCs/>
-          <w:i/>
-        </w:rPr>
-        <w:t xml:space="preserve">:</w:t>
-      </w:r>
-      <w:r>
-        <w:rPr>
-          <w:iCs/>
-          <w:i/>
-        </w:rPr>
-        <w:t xml:space="preserve"> </w:t>
-      </w:r>
-      <w:r>
-        <w:rPr>
-          <w:iCs/>
-          <w:i/>
-        </w:rPr>
-        <w:t xml:space="preserve">The</w:t>
-      </w:r>
-      <w:r>
-        <w:rPr>
-          <w:iCs/>
-          <w:i/>
-        </w:rPr>
-        <w:t xml:space="preserve"> </w:t>
-      </w:r>
-      <w:r>
-        <w:rPr>
-          <w:iCs/>
-          <w:i/>
-        </w:rPr>
-        <w:t xml:space="preserve">Overlooked</w:t>
-      </w:r>
-      <w:r>
-        <w:rPr>
-          <w:iCs/>
-          <w:i/>
-        </w:rPr>
-        <w:t xml:space="preserve"> </w:t>
-      </w:r>
-      <w:r>
-        <w:rPr>
-          <w:iCs/>
-          <w:i/>
-        </w:rPr>
-        <w:t xml:space="preserve">Methodological</w:t>
-      </w:r>
-      <w:r>
-        <w:rPr>
-          <w:iCs/>
-          <w:i/>
-        </w:rPr>
-        <w:t xml:space="preserve"> </w:t>
-      </w:r>
-      <w:r>
-        <w:rPr>
-          <w:iCs/>
-          <w:i/>
-        </w:rPr>
-        <w:t xml:space="preserve">Step</w:t>
+        <w:t xml:space="preserve">Data Cleaning in Mathematics Education Research: The Overlooked Methodological Step</w:t>
       </w:r>
       <w:r>
         <w:t xml:space="preserve">, 2017,</w:t>
@@ -4126,46 +3451,7 @@
         <w:t xml:space="preserve"> </w:t>
       </w:r>
       <w:r>
-        <w:t xml:space="preserve">“Promoting</w:t>
-      </w:r>
-      <w:r>
-        <w:t xml:space="preserve"> </w:t>
-      </w:r>
-      <w:r>
-        <w:t xml:space="preserve">Open</w:t>
-      </w:r>
-      <w:r>
-        <w:t xml:space="preserve"> </w:t>
-      </w:r>
-      <w:r>
-        <w:t xml:space="preserve">Science</w:t>
-      </w:r>
-      <w:r>
-        <w:t xml:space="preserve"> </w:t>
-      </w:r>
-      <w:r>
-        <w:t xml:space="preserve">Through</w:t>
-      </w:r>
-      <w:r>
-        <w:t xml:space="preserve"> </w:t>
-      </w:r>
-      <w:r>
-        <w:t xml:space="preserve">Research</w:t>
-      </w:r>
-      <w:r>
-        <w:t xml:space="preserve"> </w:t>
-      </w:r>
-      <w:r>
-        <w:t xml:space="preserve">Data</w:t>
-      </w:r>
-      <w:r>
-        <w:t xml:space="preserve"> </w:t>
-      </w:r>
-      <w:r>
-        <w:t xml:space="preserve">Management</w:t>
-      </w:r>
-      <w:r>
-        <w:t xml:space="preserve">,”</w:t>
+        <w:t xml:space="preserve">“Promoting Open Science Through Research Data Management,”</w:t>
       </w:r>
       <w:r>
         <w:t xml:space="preserve"> </w:t>
@@ -4178,7 +3464,7 @@
         <w:t xml:space="preserve">Harvard Data Science Review</w:t>
       </w:r>
       <w:r>
-        <w:t xml:space="preserve">, July 2022,</w:t>
+        <w:t xml:space="preserve">, July 28, 2022,</w:t>
       </w:r>
       <w:r>
         <w:t xml:space="preserve"> </w:t>
@@ -4224,7 +3510,16 @@
         <w:t xml:space="preserve">Data Management for Researchers: Organize, Maintain and Share Your Data for Research Success</w:t>
       </w:r>
       <w:r>
-        <w:t xml:space="preserve">, Research Skills Series (Exeter, UK: Pelagic Publishing, 2015).</w:t>
+        <w:t xml:space="preserve">, Research Skills Series (Exeter,</w:t>
+      </w:r>
+      <w:r>
+        <w:t xml:space="preserve"> </w:t>
+      </w:r>
+      <w:r>
+        <w:t xml:space="preserve">UK</w:t>
+      </w:r>
+      <w:r>
+        <w:t xml:space="preserve">: Pelagic Publishing, 2015).</w:t>
       </w:r>
     </w:p>
   </w:footnote>
@@ -4249,19 +3544,7 @@
         <w:t xml:space="preserve"> </w:t>
       </w:r>
       <w:r>
-        <w:t xml:space="preserve">“Data Management and Sharing:</w:t>
-      </w:r>
-      <w:r>
-        <w:t xml:space="preserve"> </w:t>
-      </w:r>
-      <w:r>
-        <w:t xml:space="preserve">Practices</w:t>
-      </w:r>
-      <w:r>
-        <w:t xml:space="preserve"> </w:t>
-      </w:r>
-      <w:r>
-        <w:t xml:space="preserve">and Perceptions of Psychology Researchers,”</w:t>
+        <w:t xml:space="preserve">“Data Management and Sharing: Practices and Perceptions of Psychology Researchers,”</w:t>
       </w:r>
       <w:r>
         <w:t xml:space="preserve"> </w:t>
@@ -4271,13 +3554,27 @@
           <w:iCs/>
           <w:i/>
         </w:rPr>
-        <w:t xml:space="preserve">PLOS ONE</w:t>
-      </w:r>
-      <w:r>
-        <w:t xml:space="preserve"> </w:t>
-      </w:r>
-      <w:r>
-        <w:t xml:space="preserve">16, no. 5 (May 2021): e0252047,</w:t>
+        <w:t xml:space="preserve">PLOS</w:t>
+      </w:r>
+      <w:r>
+        <w:rPr>
+          <w:iCs/>
+          <w:i/>
+        </w:rPr>
+        <w:t xml:space="preserve"> </w:t>
+      </w:r>
+      <w:r>
+        <w:rPr>
+          <w:iCs/>
+          <w:i/>
+        </w:rPr>
+        <w:t xml:space="preserve">ONE</w:t>
+      </w:r>
+      <w:r>
+        <w:t xml:space="preserve"> </w:t>
+      </w:r>
+      <w:r>
+        <w:t xml:space="preserve">16, no. 5 (May 21, 2021): e0252047,</w:t>
       </w:r>
       <w:r>
         <w:t xml:space="preserve"> </w:t>
@@ -4316,13 +3613,13 @@
         <w:t xml:space="preserve"> </w:t>
       </w:r>
       <w:r>
-        <w:t xml:space="preserve">“Ceviren_logan_EHE_forum_2022.pdf,”</w:t>
-      </w:r>
-      <w:r>
-        <w:t xml:space="preserve"> </w:t>
-      </w:r>
-      <w:r>
-        <w:t xml:space="preserve">presentation, April 2022,</w:t>
+        <w:t xml:space="preserve">“Ceviren_logan_EHE_forum_2022.pdf”</w:t>
+      </w:r>
+      <w:r>
+        <w:t xml:space="preserve"> </w:t>
+      </w:r>
+      <w:r>
+        <w:t xml:space="preserve">(presentation, presentation, April 4, 2022),</w:t>
       </w:r>
       <w:r>
         <w:t xml:space="preserve"> </w:t>
@@ -4361,55 +3658,7 @@
         <w:t xml:space="preserve"> </w:t>
       </w:r>
       <w:r>
-        <w:t xml:space="preserve">“Sharing</w:t>
-      </w:r>
-      <w:r>
-        <w:t xml:space="preserve"> </w:t>
-      </w:r>
-      <w:r>
-        <w:t xml:space="preserve">Study</w:t>
-      </w:r>
-      <w:r>
-        <w:t xml:space="preserve"> </w:t>
-      </w:r>
-      <w:r>
-        <w:t xml:space="preserve">Data</w:t>
-      </w:r>
-      <w:r>
-        <w:t xml:space="preserve">:</w:t>
-      </w:r>
-      <w:r>
-        <w:t xml:space="preserve"> </w:t>
-      </w:r>
-      <w:r>
-        <w:t xml:space="preserve">A</w:t>
-      </w:r>
-      <w:r>
-        <w:t xml:space="preserve"> </w:t>
-      </w:r>
-      <w:r>
-        <w:t xml:space="preserve">Guide</w:t>
-      </w:r>
-      <w:r>
-        <w:t xml:space="preserve"> </w:t>
-      </w:r>
-      <w:r>
-        <w:t xml:space="preserve">for</w:t>
-      </w:r>
-      <w:r>
-        <w:t xml:space="preserve"> </w:t>
-      </w:r>
-      <w:r>
-        <w:t xml:space="preserve">Education</w:t>
-      </w:r>
-      <w:r>
-        <w:t xml:space="preserve"> </w:t>
-      </w:r>
-      <w:r>
-        <w:t xml:space="preserve">Researchers</w:t>
-      </w:r>
-      <w:r>
-        <w:t xml:space="preserve">. (</w:t>
+        <w:t xml:space="preserve">“Sharing Study Data: A Guide for Education Researchers. (</w:t>
       </w:r>
       <w:r>
         <w:t xml:space="preserve">NCEE</w:t>
@@ -4451,40 +3700,13 @@
         <w:t xml:space="preserve"> </w:t>
       </w:r>
       <w:r>
-        <w:t xml:space="preserve">“The</w:t>
-      </w:r>
-      <w:r>
-        <w:t xml:space="preserve"> </w:t>
-      </w:r>
-      <w:r>
-        <w:t xml:space="preserve">Basics</w:t>
-      </w:r>
-      <w:r>
-        <w:t xml:space="preserve"> </w:t>
-      </w:r>
-      <w:r>
-        <w:t xml:space="preserve">of</w:t>
-      </w:r>
-      <w:r>
-        <w:t xml:space="preserve"> </w:t>
-      </w:r>
-      <w:r>
-        <w:t xml:space="preserve">Data</w:t>
-      </w:r>
-      <w:r>
-        <w:t xml:space="preserve"> </w:t>
-      </w:r>
-      <w:r>
-        <w:t xml:space="preserve">Management</w:t>
-      </w:r>
-      <w:r>
-        <w:t xml:space="preserve">”</w:t>
-      </w:r>
-      <w:r>
-        <w:t xml:space="preserve"> </w:t>
-      </w:r>
-      <w:r>
-        <w:t xml:space="preserve">(figshare, April 2022),</w:t>
+        <w:t xml:space="preserve">“The Basics of Data Management”</w:t>
+      </w:r>
+      <w:r>
+        <w:t xml:space="preserve"> </w:t>
+      </w:r>
+      <w:r>
+        <w:t xml:space="preserve">(figshare, April 26, 2022),</w:t>
       </w:r>
       <w:r>
         <w:t xml:space="preserve"> </w:t>
@@ -4526,23 +3748,13 @@
         <w:t xml:space="preserve"> </w:t>
       </w:r>
       <w:r>
-        <w:t xml:space="preserve">Specification</w:t>
-      </w:r>
-      <w:r>
-        <w:t xml:space="preserve">,”</w:t>
-      </w:r>
-      <w:r>
-        <w:t xml:space="preserve"> </w:t>
-      </w:r>
-      <w:r>
-        <w:rPr>
-          <w:iCs/>
-          <w:i/>
-        </w:rPr>
-        <w:t xml:space="preserve">Google Docs</w:t>
-      </w:r>
-      <w:r>
-        <w:t xml:space="preserve">, accessed September 16, 2022,</w:t>
+        <w:t xml:space="preserve">Specification. Google Docs,”</w:t>
+      </w:r>
+      <w:r>
+        <w:t xml:space="preserve"> </w:t>
+      </w:r>
+      <w:r>
+        <w:t xml:space="preserve">accessed September 16, 2022,</w:t>
       </w:r>
       <w:r>
         <w:t xml:space="preserve"> </w:t>
@@ -4581,19 +3793,7 @@
         <w:t xml:space="preserve"> </w:t>
       </w:r>
       <w:r>
-        <w:t xml:space="preserve">“Misconduct as the Main Cause for Retraction.</w:t>
-      </w:r>
-      <w:r>
-        <w:t xml:space="preserve"> </w:t>
-      </w:r>
-      <w:r>
-        <w:t xml:space="preserve">A</w:t>
-      </w:r>
-      <w:r>
-        <w:t xml:space="preserve"> </w:t>
-      </w:r>
-      <w:r>
-        <w:t xml:space="preserve">Descriptive Study of Retracted Publications and Their Authors,”</w:t>
+        <w:t xml:space="preserve">“Misconduct as the Main Cause for Retraction. A Descriptive Study of Retracted Publications and Their Authors,”</w:t>
       </w:r>
       <w:r>
         <w:t xml:space="preserve"> </w:t>
@@ -4609,7 +3809,7 @@
         <w:t xml:space="preserve"> </w:t>
       </w:r>
       <w:r>
-        <w:t xml:space="preserve">33, no. 4 (July 2019): 356–60,</w:t>
+        <w:t xml:space="preserve">33, no. 4 (July 1, 2019): 356–60,</w:t>
       </w:r>
       <w:r>
         <w:t xml:space="preserve"> </w:t>
@@ -4648,70 +3848,7 @@
         <w:t xml:space="preserve"> </w:t>
       </w:r>
       <w:r>
-        <w:t xml:space="preserve">“Drowning in</w:t>
-      </w:r>
-      <w:r>
-        <w:t xml:space="preserve"> </w:t>
-      </w:r>
-      <w:r>
-        <w:t xml:space="preserve">Research</w:t>
-      </w:r>
-      <w:r>
-        <w:t xml:space="preserve"> </w:t>
-      </w:r>
-      <w:r>
-        <w:t xml:space="preserve">Data</w:t>
-      </w:r>
-      <w:r>
-        <w:t xml:space="preserve">:</w:t>
-      </w:r>
-      <w:r>
-        <w:t xml:space="preserve"> </w:t>
-      </w:r>
-      <w:r>
-        <w:t xml:space="preserve">Addressing</w:t>
-      </w:r>
-      <w:r>
-        <w:t xml:space="preserve"> </w:t>
-      </w:r>
-      <w:r>
-        <w:t xml:space="preserve">Data</w:t>
-      </w:r>
-      <w:r>
-        <w:t xml:space="preserve"> </w:t>
-      </w:r>
-      <w:r>
-        <w:t xml:space="preserve">Management</w:t>
-      </w:r>
-      <w:r>
-        <w:t xml:space="preserve"> </w:t>
-      </w:r>
-      <w:r>
-        <w:t xml:space="preserve">Literacy</w:t>
-      </w:r>
-      <w:r>
-        <w:t xml:space="preserve"> </w:t>
-      </w:r>
-      <w:r>
-        <w:t xml:space="preserve">of</w:t>
-      </w:r>
-      <w:r>
-        <w:t xml:space="preserve"> </w:t>
-      </w:r>
-      <w:r>
-        <w:t xml:space="preserve">Graduate</w:t>
-      </w:r>
-      <w:r>
-        <w:t xml:space="preserve"> </w:t>
-      </w:r>
-      <w:r>
-        <w:t xml:space="preserve">Students</w:t>
-      </w:r>
-      <w:r>
-        <w:t xml:space="preserve"> </w:t>
-      </w:r>
-      <w:r>
-        <w:t xml:space="preserve">-</w:t>
+        <w:t xml:space="preserve">“Drowning in Research Data: Addressing Data Management Literacy of Graduate Students -</w:t>
       </w:r>
       <w:r>
         <w:t xml:space="preserve"> </w:t>
@@ -4723,16 +3860,7 @@
         <w:t xml:space="preserve"> </w:t>
       </w:r>
       <w:r>
-        <w:t xml:space="preserve">Free</w:t>
-      </w:r>
-      <w:r>
-        <w:t xml:space="preserve"> </w:t>
-      </w:r>
-      <w:r>
-        <w:t xml:space="preserve">Download</w:t>
-      </w:r>
-      <w:r>
-        <w:t xml:space="preserve">,”</w:t>
+        <w:t xml:space="preserve">Free Download,”</w:t>
       </w:r>
       <w:r>
         <w:t xml:space="preserve"> </w:t>
@@ -4777,97 +3905,7 @@
         <w:t xml:space="preserve"> </w:t>
       </w:r>
       <w:r>
-        <w:t xml:space="preserve">“The</w:t>
-      </w:r>
-      <w:r>
-        <w:t xml:space="preserve"> </w:t>
-      </w:r>
-      <w:r>
-        <w:t xml:space="preserve">Role</w:t>
-      </w:r>
-      <w:r>
-        <w:t xml:space="preserve"> </w:t>
-      </w:r>
-      <w:r>
-        <w:t xml:space="preserve">of</w:t>
-      </w:r>
-      <w:r>
-        <w:t xml:space="preserve"> </w:t>
-      </w:r>
-      <w:r>
-        <w:t xml:space="preserve">Human</w:t>
-      </w:r>
-      <w:r>
-        <w:t xml:space="preserve"> </w:t>
-      </w:r>
-      <w:r>
-        <w:t xml:space="preserve">Fallibility</w:t>
-      </w:r>
-      <w:r>
-        <w:t xml:space="preserve"> </w:t>
-      </w:r>
-      <w:r>
-        <w:t xml:space="preserve">in</w:t>
-      </w:r>
-      <w:r>
-        <w:t xml:space="preserve"> </w:t>
-      </w:r>
-      <w:r>
-        <w:t xml:space="preserve">Psychological</w:t>
-      </w:r>
-      <w:r>
-        <w:t xml:space="preserve"> </w:t>
-      </w:r>
-      <w:r>
-        <w:t xml:space="preserve">Research</w:t>
-      </w:r>
-      <w:r>
-        <w:t xml:space="preserve">:</w:t>
-      </w:r>
-      <w:r>
-        <w:t xml:space="preserve"> </w:t>
-      </w:r>
-      <w:r>
-        <w:t xml:space="preserve">A</w:t>
-      </w:r>
-      <w:r>
-        <w:t xml:space="preserve"> </w:t>
-      </w:r>
-      <w:r>
-        <w:t xml:space="preserve">Survey</w:t>
-      </w:r>
-      <w:r>
-        <w:t xml:space="preserve"> </w:t>
-      </w:r>
-      <w:r>
-        <w:t xml:space="preserve">of</w:t>
-      </w:r>
-      <w:r>
-        <w:t xml:space="preserve"> </w:t>
-      </w:r>
-      <w:r>
-        <w:t xml:space="preserve">Mistakes</w:t>
-      </w:r>
-      <w:r>
-        <w:t xml:space="preserve"> </w:t>
-      </w:r>
-      <w:r>
-        <w:t xml:space="preserve">in</w:t>
-      </w:r>
-      <w:r>
-        <w:t xml:space="preserve"> </w:t>
-      </w:r>
-      <w:r>
-        <w:t xml:space="preserve">Data</w:t>
-      </w:r>
-      <w:r>
-        <w:t xml:space="preserve"> </w:t>
-      </w:r>
-      <w:r>
-        <w:t xml:space="preserve">Management</w:t>
-      </w:r>
-      <w:r>
-        <w:t xml:space="preserve">,”</w:t>
+        <w:t xml:space="preserve">“The Role of Human Fallibility in Psychological Research: A Survey of Mistakes in Data Management,”</w:t>
       </w:r>
       <w:r>
         <w:t xml:space="preserve"> </w:t>
@@ -4916,7 +3954,7 @@
         <w:t xml:space="preserve"> </w:t>
       </w:r>
       <w:r>
-        <w:t xml:space="preserve">OSF,</w:t>
+        <w:t xml:space="preserve">Open Science Foundation,</w:t>
       </w:r>
       <w:r>
         <w:t xml:space="preserve"> </w:t>
@@ -4931,34 +3969,13 @@
         <w:t xml:space="preserve"> </w:t>
       </w:r>
       <w:r>
-        <w:t xml:space="preserve">Engagement</w:t>
-      </w:r>
-      <w:r>
-        <w:t xml:space="preserve"> </w:t>
-      </w:r>
-      <w:r>
-        <w:t xml:space="preserve">with the</w:t>
-      </w:r>
-      <w:r>
-        <w:t xml:space="preserve"> </w:t>
-      </w:r>
-      <w:r>
-        <w:t xml:space="preserve">Education</w:t>
-      </w:r>
-      <w:r>
-        <w:t xml:space="preserve"> </w:t>
-      </w:r>
-      <w:r>
-        <w:t xml:space="preserve">Community</w:t>
-      </w:r>
-      <w:r>
-        <w:t xml:space="preserve">,”</w:t>
-      </w:r>
-      <w:r>
-        <w:t xml:space="preserve"> </w:t>
-      </w:r>
-      <w:r>
-        <w:t xml:space="preserve">2022,</w:t>
+        <w:t xml:space="preserve">Engagement with the Education Community”</w:t>
+      </w:r>
+      <w:r>
+        <w:t xml:space="preserve"> </w:t>
+      </w:r>
+      <w:r>
+        <w:t xml:space="preserve">(2022),</w:t>
       </w:r>
       <w:r>
         <w:t xml:space="preserve"> </w:t>
@@ -5013,7 +4030,7 @@
         <w:t xml:space="preserve"> </w:t>
       </w:r>
       <w:r>
-        <w:t xml:space="preserve">604, no. 7904 (April 2022): 207–8,</w:t>
+        <w:t xml:space="preserve">604, no. 7904 (April 4, 2022): 207–8,</w:t>
       </w:r>
       <w:r>
         <w:t xml:space="preserve"> </w:t>
@@ -5052,49 +4069,7 @@
         <w:t xml:space="preserve"> </w:t>
       </w:r>
       <w:r>
-        <w:t xml:space="preserve">“A</w:t>
-      </w:r>
-      <w:r>
-        <w:t xml:space="preserve"> </w:t>
-      </w:r>
-      <w:r>
-        <w:t xml:space="preserve">Beginner</w:t>
-      </w:r>
-      <w:r>
-        <w:t xml:space="preserve">’s</w:t>
-      </w:r>
-      <w:r>
-        <w:t xml:space="preserve"> </w:t>
-      </w:r>
-      <w:r>
-        <w:t xml:space="preserve">Guide</w:t>
-      </w:r>
-      <w:r>
-        <w:t xml:space="preserve"> </w:t>
-      </w:r>
-      <w:r>
-        <w:t xml:space="preserve">to</w:t>
-      </w:r>
-      <w:r>
-        <w:t xml:space="preserve"> </w:t>
-      </w:r>
-      <w:r>
-        <w:t xml:space="preserve">Conducting</w:t>
-      </w:r>
-      <w:r>
-        <w:t xml:space="preserve"> </w:t>
-      </w:r>
-      <w:r>
-        <w:t xml:space="preserve">Reproducible</w:t>
-      </w:r>
-      <w:r>
-        <w:t xml:space="preserve"> </w:t>
-      </w:r>
-      <w:r>
-        <w:t xml:space="preserve">Research</w:t>
-      </w:r>
-      <w:r>
-        <w:t xml:space="preserve">,”</w:t>
+        <w:t xml:space="preserve">“A Beginner’s Guide to Conducting Reproducible Research,”</w:t>
       </w:r>
       <w:r>
         <w:t xml:space="preserve"> </w:t>
@@ -5143,56 +4118,37 @@
         <w:t xml:space="preserve"> </w:t>
       </w:r>
       <w:r>
-        <w:t xml:space="preserve">Borghi and Van Gulick,</w:t>
-      </w:r>
-      <w:r>
-        <w:t xml:space="preserve"> </w:t>
-      </w:r>
-      <w:r>
-        <w:t xml:space="preserve">“Promoting</w:t>
-      </w:r>
-      <w:r>
-        <w:t xml:space="preserve"> </w:t>
-      </w:r>
-      <w:r>
-        <w:t xml:space="preserve">Open</w:t>
-      </w:r>
-      <w:r>
-        <w:t xml:space="preserve"> </w:t>
-      </w:r>
-      <w:r>
-        <w:t xml:space="preserve">Science</w:t>
-      </w:r>
-      <w:r>
-        <w:t xml:space="preserve"> </w:t>
-      </w:r>
-      <w:r>
-        <w:t xml:space="preserve">Through</w:t>
-      </w:r>
-      <w:r>
-        <w:t xml:space="preserve"> </w:t>
-      </w:r>
-      <w:r>
-        <w:t xml:space="preserve">Research</w:t>
-      </w:r>
-      <w:r>
-        <w:t xml:space="preserve"> </w:t>
-      </w:r>
-      <w:r>
-        <w:t xml:space="preserve">Data</w:t>
-      </w:r>
-      <w:r>
-        <w:t xml:space="preserve"> </w:t>
-      </w:r>
-      <w:r>
-        <w:t xml:space="preserve">Management</w:t>
-      </w:r>
-      <w:r>
-        <w:t xml:space="preserve">.”</w:t>
+        <w:t xml:space="preserve">Dominic Bordelon,</w:t>
+      </w:r>
+      <w:r>
+        <w:t xml:space="preserve"> </w:t>
+      </w:r>
+      <w:r>
+        <w:t xml:space="preserve">“Guides: Research Data Management @ Pitt: Understanding Research Data Management,”</w:t>
+      </w:r>
+      <w:r>
+        <w:t xml:space="preserve"> </w:t>
+      </w:r>
+      <w:r>
+        <w:t xml:space="preserve">accessed October 13, 2022,</w:t>
+      </w:r>
+      <w:r>
+        <w:t xml:space="preserve"> </w:t>
+      </w:r>
+      <w:hyperlink r:id="rId59">
+        <w:r>
+          <w:rPr>
+            <w:rStyle w:val="Hyperlink"/>
+          </w:rPr>
+          <w:t xml:space="preserve">https://pitt.libguides.com/managedata/understanding</w:t>
+        </w:r>
+      </w:hyperlink>
+      <w:r>
+        <w:t xml:space="preserve">.</w:t>
       </w:r>
     </w:p>
   </w:footnote>
-  <w:footnote w:id="59">
+  <w:footnote w:id="60">
     <w:p>
       <w:pPr>
         <w:pStyle w:val="FootnoteText"/>
@@ -5213,52 +4169,7 @@
         <w:t xml:space="preserve"> </w:t>
       </w:r>
       <w:r>
-        <w:t xml:space="preserve">“Data</w:t>
-      </w:r>
-      <w:r>
-        <w:t xml:space="preserve"> </w:t>
-      </w:r>
-      <w:r>
-        <w:t xml:space="preserve">Management</w:t>
-      </w:r>
-      <w:r>
-        <w:t xml:space="preserve"> </w:t>
-      </w:r>
-      <w:r>
-        <w:t xml:space="preserve">Education</w:t>
-      </w:r>
-      <w:r>
-        <w:t xml:space="preserve"> </w:t>
-      </w:r>
-      <w:r>
-        <w:t xml:space="preserve">from the</w:t>
-      </w:r>
-      <w:r>
-        <w:t xml:space="preserve"> </w:t>
-      </w:r>
-      <w:r>
-        <w:t xml:space="preserve">Perspective</w:t>
-      </w:r>
-      <w:r>
-        <w:t xml:space="preserve"> </w:t>
-      </w:r>
-      <w:r>
-        <w:t xml:space="preserve">of</w:t>
-      </w:r>
-      <w:r>
-        <w:t xml:space="preserve"> </w:t>
-      </w:r>
-      <w:r>
-        <w:t xml:space="preserve">Science</w:t>
-      </w:r>
-      <w:r>
-        <w:t xml:space="preserve"> </w:t>
-      </w:r>
-      <w:r>
-        <w:t xml:space="preserve">Educators</w:t>
-      </w:r>
-      <w:r>
-        <w:t xml:space="preserve">,”</w:t>
+        <w:t xml:space="preserve">“Data Management Education from the Perspective of Science Educators,”</w:t>
       </w:r>
       <w:r>
         <w:t xml:space="preserve"> </w:t>
@@ -5274,12 +4185,12 @@
         <w:t xml:space="preserve"> </w:t>
       </w:r>
       <w:r>
-        <w:t xml:space="preserve">11, no. 1 (October 2016): 232–51,</w:t>
-      </w:r>
-      <w:r>
-        <w:t xml:space="preserve"> </w:t>
-      </w:r>
-      <w:hyperlink r:id="rId60">
+        <w:t xml:space="preserve">11, no. 1 (October 6, 2016): 232–51,</w:t>
+      </w:r>
+      <w:r>
+        <w:t xml:space="preserve"> </w:t>
+      </w:r>
+      <w:hyperlink r:id="rId61">
         <w:r>
           <w:rPr>
             <w:rStyle w:val="Hyperlink"/>
@@ -5292,7 +4203,7 @@
       </w:r>
     </w:p>
   </w:footnote>
-  <w:footnote w:id="61">
+  <w:footnote w:id="62">
     <w:p>
       <w:pPr>
         <w:pStyle w:val="FootnoteText"/>
@@ -5307,7 +4218,7 @@
         <w:t xml:space="preserve"> </w:t>
       </w:r>
       <w:r>
-        <w:t xml:space="preserve">Office of Science and Technology Policy,</w:t>
+        <w:t xml:space="preserve">Office of Science {and} Technology Policy,</w:t>
       </w:r>
       <w:r>
         <w:t xml:space="preserve"> </w:t>
@@ -5322,88 +4233,18 @@
         <w:t xml:space="preserve"> </w:t>
       </w:r>
       <w:r>
-        <w:t xml:space="preserve">Issues</w:t>
-      </w:r>
-      <w:r>
-        <w:t xml:space="preserve"> </w:t>
-      </w:r>
-      <w:r>
-        <w:t xml:space="preserve">Guidance</w:t>
-      </w:r>
-      <w:r>
-        <w:t xml:space="preserve"> </w:t>
-      </w:r>
-      <w:r>
-        <w:t xml:space="preserve">to</w:t>
-      </w:r>
-      <w:r>
-        <w:t xml:space="preserve"> </w:t>
-      </w:r>
-      <w:r>
-        <w:t xml:space="preserve">Make</w:t>
-      </w:r>
-      <w:r>
-        <w:t xml:space="preserve"> </w:t>
-      </w:r>
-      <w:r>
-        <w:t xml:space="preserve">Federally</w:t>
-      </w:r>
-      <w:r>
-        <w:t xml:space="preserve"> </w:t>
-      </w:r>
-      <w:r>
-        <w:t xml:space="preserve">Funded</w:t>
-      </w:r>
-      <w:r>
-        <w:t xml:space="preserve"> </w:t>
-      </w:r>
-      <w:r>
-        <w:t xml:space="preserve">Research</w:t>
-      </w:r>
-      <w:r>
-        <w:t xml:space="preserve"> </w:t>
-      </w:r>
-      <w:r>
-        <w:t xml:space="preserve">Freely</w:t>
-      </w:r>
-      <w:r>
-        <w:t xml:space="preserve"> </w:t>
-      </w:r>
-      <w:r>
-        <w:t xml:space="preserve">Available</w:t>
-      </w:r>
-      <w:r>
-        <w:t xml:space="preserve"> </w:t>
-      </w:r>
-      <w:r>
-        <w:t xml:space="preserve">Without</w:t>
-      </w:r>
-      <w:r>
-        <w:t xml:space="preserve"> </w:t>
-      </w:r>
-      <w:r>
-        <w:t xml:space="preserve">Delay</w:t>
-      </w:r>
-      <w:r>
-        <w:t xml:space="preserve">,”</w:t>
-      </w:r>
-      <w:r>
-        <w:t xml:space="preserve"> </w:t>
-      </w:r>
-      <w:r>
-        <w:rPr>
-          <w:iCs/>
-          <w:i/>
-        </w:rPr>
-        <w:t xml:space="preserve">The White House</w:t>
-      </w:r>
-      <w:r>
-        <w:t xml:space="preserve">, 2022,</w:t>
-      </w:r>
-      <w:r>
-        <w:t xml:space="preserve"> </w:t>
-      </w:r>
-      <w:hyperlink r:id="rId62">
+        <w:t xml:space="preserve">Issues Guidance to Make Federally Funded Research Freely Available Without Delay. The White House,”</w:t>
+      </w:r>
+      <w:r>
+        <w:t xml:space="preserve"> </w:t>
+      </w:r>
+      <w:r>
+        <w:t xml:space="preserve">2022,</w:t>
+      </w:r>
+      <w:r>
+        <w:t xml:space="preserve"> </w:t>
+      </w:r>
+      <w:hyperlink r:id="rId63">
         <w:r>
           <w:rPr>
             <w:rStyle w:val="Hyperlink"/>
@@ -5416,7 +4257,7 @@
       </w:r>
     </w:p>
   </w:footnote>
-  <w:footnote w:id="63">
+  <w:footnote w:id="64">
     <w:p>
       <w:pPr>
         <w:pStyle w:val="FootnoteText"/>
@@ -5437,50 +4278,11 @@
         <w:t xml:space="preserve"> </w:t>
       </w:r>
       <w:r>
-        <w:t xml:space="preserve">“Promoting</w:t>
-      </w:r>
-      <w:r>
-        <w:t xml:space="preserve"> </w:t>
-      </w:r>
-      <w:r>
-        <w:t xml:space="preserve">Open</w:t>
-      </w:r>
-      <w:r>
-        <w:t xml:space="preserve"> </w:t>
-      </w:r>
-      <w:r>
-        <w:t xml:space="preserve">Science</w:t>
-      </w:r>
-      <w:r>
-        <w:t xml:space="preserve"> </w:t>
-      </w:r>
-      <w:r>
-        <w:t xml:space="preserve">Through</w:t>
-      </w:r>
-      <w:r>
-        <w:t xml:space="preserve"> </w:t>
-      </w:r>
-      <w:r>
-        <w:t xml:space="preserve">Research</w:t>
-      </w:r>
-      <w:r>
-        <w:t xml:space="preserve"> </w:t>
-      </w:r>
-      <w:r>
-        <w:t xml:space="preserve">Data</w:t>
-      </w:r>
-      <w:r>
-        <w:t xml:space="preserve"> </w:t>
-      </w:r>
-      <w:r>
-        <w:t xml:space="preserve">Management</w:t>
-      </w:r>
-      <w:r>
-        <w:t xml:space="preserve">.”</w:t>
+        <w:t xml:space="preserve">“Promoting Open Science Through Research Data Management.”</w:t>
       </w:r>
     </w:p>
   </w:footnote>
-  <w:footnote w:id="65">
+  <w:footnote w:id="66">
     <w:p>
       <w:pPr>
         <w:pStyle w:val="FootnoteText"/>
@@ -5501,106 +4303,18 @@
         <w:t xml:space="preserve"> </w:t>
       </w:r>
       <w:r>
-        <w:t xml:space="preserve">“Executive</w:t>
-      </w:r>
-      <w:r>
-        <w:t xml:space="preserve"> </w:t>
-      </w:r>
-      <w:r>
-        <w:t xml:space="preserve">Order</w:t>
-      </w:r>
-      <w:r>
-        <w:t xml:space="preserve"> </w:t>
-      </w:r>
-      <w:r>
-        <w:t xml:space="preserve">–</w:t>
-      </w:r>
-      <w:r>
-        <w:t xml:space="preserve"> </w:t>
-      </w:r>
-      <w:r>
-        <w:t xml:space="preserve">Making</w:t>
-      </w:r>
-      <w:r>
-        <w:t xml:space="preserve"> </w:t>
-      </w:r>
-      <w:r>
-        <w:t xml:space="preserve">Open</w:t>
-      </w:r>
-      <w:r>
-        <w:t xml:space="preserve"> </w:t>
-      </w:r>
-      <w:r>
-        <w:t xml:space="preserve">and</w:t>
-      </w:r>
-      <w:r>
-        <w:t xml:space="preserve"> </w:t>
-      </w:r>
-      <w:r>
-        <w:t xml:space="preserve">Machine</w:t>
-      </w:r>
-      <w:r>
-        <w:t xml:space="preserve"> </w:t>
-      </w:r>
-      <w:r>
-        <w:t xml:space="preserve">Readable</w:t>
-      </w:r>
-      <w:r>
-        <w:t xml:space="preserve"> </w:t>
-      </w:r>
-      <w:r>
-        <w:t xml:space="preserve">the</w:t>
-      </w:r>
-      <w:r>
-        <w:t xml:space="preserve"> </w:t>
-      </w:r>
-      <w:r>
-        <w:t xml:space="preserve">New</w:t>
-      </w:r>
-      <w:r>
-        <w:t xml:space="preserve"> </w:t>
-      </w:r>
-      <w:r>
-        <w:t xml:space="preserve">Default</w:t>
-      </w:r>
-      <w:r>
-        <w:t xml:space="preserve"> </w:t>
-      </w:r>
-      <w:r>
-        <w:t xml:space="preserve">for</w:t>
-      </w:r>
-      <w:r>
-        <w:t xml:space="preserve"> </w:t>
-      </w:r>
-      <w:r>
-        <w:t xml:space="preserve">Government</w:t>
-      </w:r>
-      <w:r>
-        <w:t xml:space="preserve"> </w:t>
-      </w:r>
-      <w:r>
-        <w:t xml:space="preserve">Information</w:t>
-      </w:r>
-      <w:r>
-        <w:t xml:space="preserve">,”</w:t>
-      </w:r>
-      <w:r>
-        <w:t xml:space="preserve"> </w:t>
-      </w:r>
-      <w:r>
-        <w:rPr>
-          <w:iCs/>
-          <w:i/>
-        </w:rPr>
-        <w:t xml:space="preserve">Whitehouse.gov</w:t>
-      </w:r>
-      <w:r>
-        <w:t xml:space="preserve">, May 2013,</w:t>
-      </w:r>
-      <w:r>
-        <w:t xml:space="preserve"> </w:t>
-      </w:r>
-      <w:hyperlink r:id="rId66">
+        <w:t xml:space="preserve">“Executive Order – Making Open and Machine Readable the New Default for Government Information. Whitehouse.gov,”</w:t>
+      </w:r>
+      <w:r>
+        <w:t xml:space="preserve"> </w:t>
+      </w:r>
+      <w:r>
+        <w:t xml:space="preserve">May 9, 2013,</w:t>
+      </w:r>
+      <w:r>
+        <w:t xml:space="preserve"> </w:t>
+      </w:r>
+      <w:hyperlink r:id="rId67">
         <w:r>
           <w:rPr>
             <w:rStyle w:val="Hyperlink"/>
@@ -5613,7 +4327,7 @@
       </w:r>
     </w:p>
   </w:footnote>
-  <w:footnote w:id="67">
+  <w:footnote w:id="68">
     <w:p>
       <w:pPr>
         <w:pStyle w:val="FootnoteText"/>
@@ -5628,7 +4342,7 @@
         <w:t xml:space="preserve"> </w:t>
       </w:r>
       <w:r>
-        <w:t xml:space="preserve">Science and Technology Policy,</w:t>
+        <w:t xml:space="preserve">Science {and} Technology Policy,</w:t>
       </w:r>
       <w:r>
         <w:t xml:space="preserve"> </w:t>
@@ -5643,134 +4357,7 @@
         <w:t xml:space="preserve"> </w:t>
       </w:r>
       <w:r>
-        <w:t xml:space="preserve">Issues</w:t>
-      </w:r>
-      <w:r>
-        <w:t xml:space="preserve"> </w:t>
-      </w:r>
-      <w:r>
-        <w:t xml:space="preserve">Guidance</w:t>
-      </w:r>
-      <w:r>
-        <w:t xml:space="preserve"> </w:t>
-      </w:r>
-      <w:r>
-        <w:t xml:space="preserve">to</w:t>
-      </w:r>
-      <w:r>
-        <w:t xml:space="preserve"> </w:t>
-      </w:r>
-      <w:r>
-        <w:t xml:space="preserve">Make</w:t>
-      </w:r>
-      <w:r>
-        <w:t xml:space="preserve"> </w:t>
-      </w:r>
-      <w:r>
-        <w:t xml:space="preserve">Federally</w:t>
-      </w:r>
-      <w:r>
-        <w:t xml:space="preserve"> </w:t>
-      </w:r>
-      <w:r>
-        <w:t xml:space="preserve">Funded</w:t>
-      </w:r>
-      <w:r>
-        <w:t xml:space="preserve"> </w:t>
-      </w:r>
-      <w:r>
-        <w:t xml:space="preserve">Research</w:t>
-      </w:r>
-      <w:r>
-        <w:t xml:space="preserve"> </w:t>
-      </w:r>
-      <w:r>
-        <w:t xml:space="preserve">Freely</w:t>
-      </w:r>
-      <w:r>
-        <w:t xml:space="preserve"> </w:t>
-      </w:r>
-      <w:r>
-        <w:t xml:space="preserve">Available</w:t>
-      </w:r>
-      <w:r>
-        <w:t xml:space="preserve"> </w:t>
-      </w:r>
-      <w:r>
-        <w:t xml:space="preserve">Without</w:t>
-      </w:r>
-      <w:r>
-        <w:t xml:space="preserve"> </w:t>
-      </w:r>
-      <w:r>
-        <w:t xml:space="preserve">Delay</w:t>
-      </w:r>
-      <w:r>
-        <w:t xml:space="preserve">.”</w:t>
-      </w:r>
-    </w:p>
-  </w:footnote>
-  <w:footnote w:id="68">
-    <w:p>
-      <w:pPr>
-        <w:pStyle w:val="FootnoteText"/>
-      </w:pPr>
-      <w:r>
-        <w:rPr>
-          <w:rStyle w:val="FootnoteReference"/>
-        </w:rPr>
-        <w:footnoteRef/>
-      </w:r>
-      <w:r>
-        <w:t xml:space="preserve"> </w:t>
-      </w:r>
-      <w:r>
-        <w:t xml:space="preserve">Borghi and Van Gulick,</w:t>
-      </w:r>
-      <w:r>
-        <w:t xml:space="preserve"> </w:t>
-      </w:r>
-      <w:r>
-        <w:t xml:space="preserve">“Promoting</w:t>
-      </w:r>
-      <w:r>
-        <w:t xml:space="preserve"> </w:t>
-      </w:r>
-      <w:r>
-        <w:t xml:space="preserve">Open</w:t>
-      </w:r>
-      <w:r>
-        <w:t xml:space="preserve"> </w:t>
-      </w:r>
-      <w:r>
-        <w:t xml:space="preserve">Science</w:t>
-      </w:r>
-      <w:r>
-        <w:t xml:space="preserve"> </w:t>
-      </w:r>
-      <w:r>
-        <w:t xml:space="preserve">Through</w:t>
-      </w:r>
-      <w:r>
-        <w:t xml:space="preserve"> </w:t>
-      </w:r>
-      <w:r>
-        <w:t xml:space="preserve">Research</w:t>
-      </w:r>
-      <w:r>
-        <w:t xml:space="preserve"> </w:t>
-      </w:r>
-      <w:r>
-        <w:t xml:space="preserve">Data</w:t>
-      </w:r>
-      <w:r>
-        <w:t xml:space="preserve"> </w:t>
-      </w:r>
-      <w:r>
-        <w:t xml:space="preserve">Management</w:t>
-      </w:r>
-      <w:r>
-        <w:t xml:space="preserve">.”</w:t>
+        <w:t xml:space="preserve">Issues Guidance to Make Federally Funded Research Freely Available Without Delay.”</w:t>
       </w:r>
     </w:p>
   </w:footnote>
@@ -5789,55 +4376,13 @@
         <w:t xml:space="preserve"> </w:t>
       </w:r>
       <w:r>
-        <w:t xml:space="preserve">Alston and Rick,</w:t>
-      </w:r>
-      <w:r>
-        <w:t xml:space="preserve"> </w:t>
-      </w:r>
-      <w:r>
-        <w:t xml:space="preserve">“A</w:t>
-      </w:r>
-      <w:r>
-        <w:t xml:space="preserve"> </w:t>
-      </w:r>
-      <w:r>
-        <w:t xml:space="preserve">Beginner</w:t>
-      </w:r>
-      <w:r>
-        <w:t xml:space="preserve">’s</w:t>
-      </w:r>
-      <w:r>
-        <w:t xml:space="preserve"> </w:t>
-      </w:r>
-      <w:r>
-        <w:t xml:space="preserve">Guide</w:t>
-      </w:r>
-      <w:r>
-        <w:t xml:space="preserve"> </w:t>
-      </w:r>
-      <w:r>
-        <w:t xml:space="preserve">to</w:t>
-      </w:r>
-      <w:r>
-        <w:t xml:space="preserve"> </w:t>
-      </w:r>
-      <w:r>
-        <w:t xml:space="preserve">Conducting</w:t>
-      </w:r>
-      <w:r>
-        <w:t xml:space="preserve"> </w:t>
-      </w:r>
-      <w:r>
-        <w:t xml:space="preserve">Reproducible</w:t>
-      </w:r>
-      <w:r>
-        <w:t xml:space="preserve"> </w:t>
-      </w:r>
-      <w:r>
-        <w:t xml:space="preserve">Research</w:t>
-      </w:r>
-      <w:r>
-        <w:t xml:space="preserve">.”</w:t>
+        <w:t xml:space="preserve">Borghi and Van Gulick,</w:t>
+      </w:r>
+      <w:r>
+        <w:t xml:space="preserve"> </w:t>
+      </w:r>
+      <w:r>
+        <w:t xml:space="preserve">“Promoting Open Science Through Research Data Management.”</w:t>
       </w:r>
     </w:p>
   </w:footnote>
@@ -5856,7 +4401,13 @@
         <w:t xml:space="preserve"> </w:t>
       </w:r>
       <w:r>
-        <w:t xml:space="preserve">Alston and Rick.</w:t>
+        <w:t xml:space="preserve">Alston and Rick,</w:t>
+      </w:r>
+      <w:r>
+        <w:t xml:space="preserve"> </w:t>
+      </w:r>
+      <w:r>
+        <w:t xml:space="preserve">“A Beginner’s Guide to Conducting Reproducible Research.”</w:t>
       </w:r>
     </w:p>
   </w:footnote>
@@ -5875,52 +4426,32 @@
         <w:t xml:space="preserve"> </w:t>
       </w:r>
       <w:r>
+        <w:t xml:space="preserve">Alston and Rick.</w:t>
+      </w:r>
+    </w:p>
+  </w:footnote>
+  <w:footnote w:id="72">
+    <w:p>
+      <w:pPr>
+        <w:pStyle w:val="FootnoteText"/>
+      </w:pPr>
+      <w:r>
+        <w:rPr>
+          <w:rStyle w:val="FootnoteReference"/>
+        </w:rPr>
+        <w:footnoteRef/>
+      </w:r>
+      <w:r>
+        <w:t xml:space="preserve"> </w:t>
+      </w:r>
+      <w:r>
         <w:t xml:space="preserve">Borghi and Van Gulick,</w:t>
       </w:r>
       <w:r>
         <w:t xml:space="preserve"> </w:t>
       </w:r>
       <w:r>
-        <w:t xml:space="preserve">“Promoting</w:t>
-      </w:r>
-      <w:r>
-        <w:t xml:space="preserve"> </w:t>
-      </w:r>
-      <w:r>
-        <w:t xml:space="preserve">Open</w:t>
-      </w:r>
-      <w:r>
-        <w:t xml:space="preserve"> </w:t>
-      </w:r>
-      <w:r>
-        <w:t xml:space="preserve">Science</w:t>
-      </w:r>
-      <w:r>
-        <w:t xml:space="preserve"> </w:t>
-      </w:r>
-      <w:r>
-        <w:t xml:space="preserve">Through</w:t>
-      </w:r>
-      <w:r>
-        <w:t xml:space="preserve"> </w:t>
-      </w:r>
-      <w:r>
-        <w:t xml:space="preserve">Research</w:t>
-      </w:r>
-      <w:r>
-        <w:t xml:space="preserve"> </w:t>
-      </w:r>
-      <w:r>
-        <w:t xml:space="preserve">Data</w:t>
-      </w:r>
-      <w:r>
-        <w:t xml:space="preserve"> </w:t>
-      </w:r>
-      <w:r>
-        <w:t xml:space="preserve">Management</w:t>
-      </w:r>
-      <w:r>
-        <w:t xml:space="preserve">”</w:t>
+        <w:t xml:space="preserve">“Promoting Open Science Through Research Data Management”</w:t>
       </w:r>
       <w:r>
         <w:t xml:space="preserve">; Wind Cowles,</w:t>
@@ -5929,58 +4460,7 @@
         <w:t xml:space="preserve"> </w:t>
       </w:r>
       <w:r>
-        <w:t xml:space="preserve">“Research</w:t>
-      </w:r>
-      <w:r>
-        <w:t xml:space="preserve"> </w:t>
-      </w:r>
-      <w:r>
-        <w:t xml:space="preserve">Guides</w:t>
-      </w:r>
-      <w:r>
-        <w:t xml:space="preserve">:</w:t>
-      </w:r>
-      <w:r>
-        <w:t xml:space="preserve"> </w:t>
-      </w:r>
-      <w:r>
-        <w:t xml:space="preserve">Research</w:t>
-      </w:r>
-      <w:r>
-        <w:t xml:space="preserve"> </w:t>
-      </w:r>
-      <w:r>
-        <w:t xml:space="preserve">Data</w:t>
-      </w:r>
-      <w:r>
-        <w:t xml:space="preserve"> </w:t>
-      </w:r>
-      <w:r>
-        <w:t xml:space="preserve">Management</w:t>
-      </w:r>
-      <w:r>
-        <w:t xml:space="preserve"> </w:t>
-      </w:r>
-      <w:r>
-        <w:t xml:space="preserve">at</w:t>
-      </w:r>
-      <w:r>
-        <w:t xml:space="preserve"> </w:t>
-      </w:r>
-      <w:r>
-        <w:t xml:space="preserve">Princeton</w:t>
-      </w:r>
-      <w:r>
-        <w:t xml:space="preserve">:</w:t>
-      </w:r>
-      <w:r>
-        <w:t xml:space="preserve"> </w:t>
-      </w:r>
-      <w:r>
-        <w:t xml:space="preserve">Home</w:t>
-      </w:r>
-      <w:r>
-        <w:t xml:space="preserve">,”</w:t>
+        <w:t xml:space="preserve">“Research Guides: Research Data Management at Princeton: Home,”</w:t>
       </w:r>
       <w:r>
         <w:t xml:space="preserve"> </w:t>
@@ -5991,7 +4471,7 @@
       <w:r>
         <w:t xml:space="preserve"> </w:t>
       </w:r>
-      <w:hyperlink r:id="rId72">
+      <w:hyperlink r:id="rId73">
         <w:r>
           <w:rPr>
             <w:rStyle w:val="Hyperlink"/>
@@ -6000,117 +4480,40 @@
         </w:r>
       </w:hyperlink>
       <w:r>
+        <w:t xml:space="preserve">; C. Eaker,</w:t>
+      </w:r>
+      <w:r>
+        <w:t xml:space="preserve"> </w:t>
+      </w:r>
+      <w:r>
+        <w:t xml:space="preserve">“What Could Possibly Go Wrong? The Impact of Poor Data Management,”</w:t>
+      </w:r>
+      <w:r>
+        <w:t xml:space="preserve"> </w:t>
+      </w:r>
+      <w:r>
+        <w:rPr>
+          <w:iCs/>
+          <w:i/>
+        </w:rPr>
+        <w:t xml:space="preserve">In Federer, L. (Ed.). The Medical Library Association’s Guide to Data Management for Librarians</w:t>
+      </w:r>
+      <w:r>
+        <w:t xml:space="preserve">, 2016,</w:t>
+      </w:r>
+      <w:r>
+        <w:t xml:space="preserve"> </w:t>
+      </w:r>
+      <w:hyperlink r:id="rId74">
+        <w:r>
+          <w:rPr>
+            <w:rStyle w:val="Hyperlink"/>
+          </w:rPr>
+          <w:t xml:space="preserve">https://trace.tennessee.edu/cgi/viewcontent.cgi?article=1023&amp;context=utk_libpub</w:t>
+        </w:r>
+      </w:hyperlink>
+      <w:r>
         <w:t xml:space="preserve">.</w:t>
-      </w:r>
-    </w:p>
-  </w:footnote>
-  <w:footnote w:id="74">
-    <w:p>
-      <w:pPr>
-        <w:pStyle w:val="FootnoteText"/>
-      </w:pPr>
-      <w:r>
-        <w:rPr>
-          <w:rStyle w:val="FootnoteReference"/>
-        </w:rPr>
-        <w:footnoteRef/>
-      </w:r>
-      <w:r>
-        <w:t xml:space="preserve"> </w:t>
-      </w:r>
-      <w:r>
-        <w:t xml:space="preserve">Alston and Rick,</w:t>
-      </w:r>
-      <w:r>
-        <w:t xml:space="preserve"> </w:t>
-      </w:r>
-      <w:r>
-        <w:t xml:space="preserve">“A</w:t>
-      </w:r>
-      <w:r>
-        <w:t xml:space="preserve"> </w:t>
-      </w:r>
-      <w:r>
-        <w:t xml:space="preserve">Beginner</w:t>
-      </w:r>
-      <w:r>
-        <w:t xml:space="preserve">’s</w:t>
-      </w:r>
-      <w:r>
-        <w:t xml:space="preserve"> </w:t>
-      </w:r>
-      <w:r>
-        <w:t xml:space="preserve">Guide</w:t>
-      </w:r>
-      <w:r>
-        <w:t xml:space="preserve"> </w:t>
-      </w:r>
-      <w:r>
-        <w:t xml:space="preserve">to</w:t>
-      </w:r>
-      <w:r>
-        <w:t xml:space="preserve"> </w:t>
-      </w:r>
-      <w:r>
-        <w:t xml:space="preserve">Conducting</w:t>
-      </w:r>
-      <w:r>
-        <w:t xml:space="preserve"> </w:t>
-      </w:r>
-      <w:r>
-        <w:t xml:space="preserve">Reproducible</w:t>
-      </w:r>
-      <w:r>
-        <w:t xml:space="preserve"> </w:t>
-      </w:r>
-      <w:r>
-        <w:t xml:space="preserve">Research</w:t>
-      </w:r>
-      <w:r>
-        <w:t xml:space="preserve">.”</w:t>
-      </w:r>
-    </w:p>
-  </w:footnote>
-  <w:footnote w:id="75">
-    <w:p>
-      <w:pPr>
-        <w:pStyle w:val="FootnoteText"/>
-      </w:pPr>
-      <w:r>
-        <w:rPr>
-          <w:rStyle w:val="FootnoteReference"/>
-        </w:rPr>
-        <w:footnoteRef/>
-      </w:r>
-      <w:r>
-        <w:t xml:space="preserve"> </w:t>
-      </w:r>
-      <w:r>
-        <w:t xml:space="preserve">Borghi and Gulick,</w:t>
-      </w:r>
-      <w:r>
-        <w:t xml:space="preserve"> </w:t>
-      </w:r>
-      <w:r>
-        <w:t xml:space="preserve">“Data Management and Sharing”</w:t>
-      </w:r>
-      <w:r>
-        <w:t xml:space="preserve">; Cowles,</w:t>
-      </w:r>
-      <w:r>
-        <w:t xml:space="preserve"> </w:t>
-      </w:r>
-      <w:r>
-        <w:t xml:space="preserve">“Research</w:t>
-      </w:r>
-      <w:r>
-        <w:t xml:space="preserve"> </w:t>
-      </w:r>
-      <w:r>
-        <w:t xml:space="preserve">Guides</w:t>
-      </w:r>
-      <w:r>
-        <w:t xml:space="preserve">.”</w:t>
       </w:r>
     </w:p>
   </w:footnote>
@@ -6129,13 +4532,56 @@
         <w:t xml:space="preserve"> </w:t>
       </w:r>
       <w:r>
-        <w:t xml:space="preserve">Oliver W Butters, Rebecca C Wilson, and Paul R Burton,</w:t>
-      </w:r>
-      <w:r>
-        <w:t xml:space="preserve"> </w:t>
-      </w:r>
-      <w:r>
-        <w:t xml:space="preserve">“Recognizing, Reporting and Reducing the Data Curation Debt of Cohort Studies,”</w:t>
+        <w:t xml:space="preserve">Alston and Rick,</w:t>
+      </w:r>
+      <w:r>
+        <w:t xml:space="preserve"> </w:t>
+      </w:r>
+      <w:r>
+        <w:t xml:space="preserve">“A Beginner’s Guide to Conducting Reproducible Research.”</w:t>
+      </w:r>
+    </w:p>
+  </w:footnote>
+  <w:footnote w:id="77">
+    <w:p>
+      <w:pPr>
+        <w:pStyle w:val="FootnoteText"/>
+      </w:pPr>
+      <w:r>
+        <w:rPr>
+          <w:rStyle w:val="FootnoteReference"/>
+        </w:rPr>
+        <w:footnoteRef/>
+      </w:r>
+      <w:r>
+        <w:t xml:space="preserve"> </w:t>
+      </w:r>
+      <w:r>
+        <w:t xml:space="preserve">Borghi and Gulick,</w:t>
+      </w:r>
+      <w:r>
+        <w:t xml:space="preserve"> </w:t>
+      </w:r>
+      <w:r>
+        <w:t xml:space="preserve">“Data Management and Sharing”</w:t>
+      </w:r>
+      <w:r>
+        <w:t xml:space="preserve">; Cowles,</w:t>
+      </w:r>
+      <w:r>
+        <w:t xml:space="preserve"> </w:t>
+      </w:r>
+      <w:r>
+        <w:t xml:space="preserve">“Research Guides”</w:t>
+      </w:r>
+      <w:r>
+        <w:t xml:space="preserve">; Florian Markowetz,</w:t>
+      </w:r>
+      <w:r>
+        <w:t xml:space="preserve"> </w:t>
+      </w:r>
+      <w:r>
+        <w:t xml:space="preserve">“Five Selfish Reasons to Work Reproducibly,”</w:t>
       </w:r>
       <w:r>
         <w:t xml:space="preserve"> </w:t>
@@ -6145,18 +4591,73 @@
           <w:iCs/>
           <w:i/>
         </w:rPr>
+        <w:t xml:space="preserve">Genome Biology</w:t>
+      </w:r>
+      <w:r>
+        <w:t xml:space="preserve"> </w:t>
+      </w:r>
+      <w:r>
+        <w:t xml:space="preserve">16, no. 1 (December 8, 2015): 274,</w:t>
+      </w:r>
+      <w:r>
+        <w:t xml:space="preserve"> </w:t>
+      </w:r>
+      <w:hyperlink r:id="rId78">
+        <w:r>
+          <w:rPr>
+            <w:rStyle w:val="Hyperlink"/>
+          </w:rPr>
+          <w:t xml:space="preserve">https://doi.org/10.1186/s13059-015-0850-7</w:t>
+        </w:r>
+      </w:hyperlink>
+      <w:r>
+        <w:t xml:space="preserve">.</w:t>
+      </w:r>
+    </w:p>
+  </w:footnote>
+  <w:footnote w:id="79">
+    <w:p>
+      <w:pPr>
+        <w:pStyle w:val="FootnoteText"/>
+      </w:pPr>
+      <w:r>
+        <w:rPr>
+          <w:rStyle w:val="FootnoteReference"/>
+        </w:rPr>
+        <w:footnoteRef/>
+      </w:r>
+      <w:r>
+        <w:t xml:space="preserve"> </w:t>
+      </w:r>
+      <w:r>
+        <w:t xml:space="preserve">Oliver W Butters, Rebecca C Wilson, and Paul R Burton,</w:t>
+      </w:r>
+      <w:r>
+        <w:t xml:space="preserve"> </w:t>
+      </w:r>
+      <w:r>
+        <w:t xml:space="preserve">“Recognizing, Reporting and Reducing the Data Curation Debt of Cohort Studies,”</w:t>
+      </w:r>
+      <w:r>
+        <w:t xml:space="preserve"> </w:t>
+      </w:r>
+      <w:r>
+        <w:rPr>
+          <w:iCs/>
+          <w:i/>
+        </w:rPr>
         <w:t xml:space="preserve">International Journal of Epidemiology</w:t>
       </w:r>
       <w:r>
         <w:t xml:space="preserve"> </w:t>
       </w:r>
       <w:r>
-        <w:t xml:space="preserve">49, no. 4 (August 2020): 1067–74,</w:t>
-      </w:r>
-      <w:r>
-        <w:t xml:space="preserve"> </w:t>
-      </w:r>
-      <w:hyperlink r:id="rId77">
+        <w:t xml:space="preserve">49, no. 4 (August 1, 2020): 1067–74,</w:t>
+      </w:r>
+      <w:r>
+        <w:t xml:space="preserve"> </w:t>
+      </w:r>
+      <w:hyperlink r:id="rId80">
         <w:r>
           <w:rPr>
             <w:rStyle w:val="Hyperlink"/>
@@ -6166,6 +4667,31 @@
       </w:hyperlink>
       <w:r>
         <w:t xml:space="preserve">.</w:t>
+      </w:r>
+    </w:p>
+  </w:footnote>
+  <w:footnote w:id="81">
+    <w:p>
+      <w:pPr>
+        <w:pStyle w:val="FootnoteText"/>
+      </w:pPr>
+      <w:r>
+        <w:rPr>
+          <w:rStyle w:val="FootnoteReference"/>
+        </w:rPr>
+        <w:footnoteRef/>
+      </w:r>
+      <w:r>
+        <w:t xml:space="preserve"> </w:t>
+      </w:r>
+      <w:r>
+        <w:t xml:space="preserve">Markowetz,</w:t>
+      </w:r>
+      <w:r>
+        <w:t xml:space="preserve"> </w:t>
+      </w:r>
+      <w:r>
+        <w:t xml:space="preserve">“Five Selfish Reasons to Work Reproducibly.”</w:t>
       </w:r>
     </w:p>
   </w:footnote>

</xml_diff>

<commit_message>
update terminology and workflow chart
</commit_message>
<xml_diff>
--- a/_book/data-mgmt-ed-research-book.docx
+++ b/_book/data-mgmt-ed-research-book.docx
@@ -59,7 +59,7 @@
         <w:pStyle w:val="Date"/>
       </w:pPr>
       <w:r>
-        <w:t xml:space="preserve">2022-11-01</w:t>
+        <w:t xml:space="preserve">2022-11-02</w:t>
       </w:r>
     </w:p>
     <w:bookmarkStart w:id="55" w:name="preamble"/>
@@ -4439,7 +4439,7 @@
     </w:p>
     <w:bookmarkEnd w:id="167"/>
     <w:bookmarkEnd w:id="168"/>
-    <w:bookmarkStart w:id="225" w:name="planning-data-management"/>
+    <w:bookmarkStart w:id="210" w:name="planning-data-management"/>
     <w:p>
       <w:pPr>
         <w:pStyle w:val="Heading1"/>
@@ -4459,54 +4459,12 @@
     </w:p>
     <w:p>
       <w:pPr>
-        <w:pStyle w:val="CaptionedFigure"/>
-      </w:pPr>
-      <w:r>
-        <w:drawing>
-          <wp:inline>
-            <wp:extent cx="5334000" cy="2868005"/>
-            <wp:effectExtent b="0" l="0" r="0" t="0"/>
-            <wp:docPr descr="Figure 3.1: Data management plan in the research project life cycle" title="" id="170" name="Picture"/>
-            <a:graphic>
-              <a:graphicData uri="http://schemas.openxmlformats.org/drawingml/2006/picture">
-                <pic:pic>
-                  <pic:nvPicPr>
-                    <pic:cNvPr descr="img/lifecycle_plan.PNG" id="171" name="Picture"/>
-                    <pic:cNvPicPr>
-                      <a:picLocks noChangeArrowheads="1" noChangeAspect="1"/>
-                    </pic:cNvPicPr>
-                  </pic:nvPicPr>
-                  <pic:blipFill>
-                    <a:blip r:embed="rId169"/>
-                    <a:stretch>
-                      <a:fillRect/>
-                    </a:stretch>
-                  </pic:blipFill>
-                  <pic:spPr bwMode="auto">
-                    <a:xfrm>
-                      <a:off x="0" y="0"/>
-                      <a:ext cx="5334000" cy="2868005"/>
-                    </a:xfrm>
-                    <a:prstGeom prst="rect">
-                      <a:avLst/>
-                    </a:prstGeom>
-                    <a:noFill/>
-                    <a:ln w="9525">
-                      <a:noFill/>
-                      <a:headEnd/>
-                      <a:tailEnd/>
-                    </a:ln>
-                  </pic:spPr>
-                </pic:pic>
-              </a:graphicData>
-            </a:graphic>
-          </wp:inline>
-        </w:drawing>
-      </w:r>
-    </w:p>
-    <w:p>
-      <w:pPr>
-        <w:pStyle w:val="ImageCaption"/>
+        <w:pStyle w:val="FirstParagraph"/>
+      </w:pPr>
+    </w:p>
+    <w:p>
+      <w:pPr>
+        <w:pStyle w:val="BodyText"/>
       </w:pPr>
       <w:r>
         <w:t xml:space="preserve">Figure 3.1: Data management plan in the research project life cycle</w:t>
@@ -4520,7 +4478,7 @@
         <w:t xml:space="preserve">Planning data management is distinct from the 2-5 page data management plan (DMP) discussed in the previous chapter. Here we are spending a few weeks, maybe months, meeting regularly with our team and gathering information to develop detailed instructions for how we plan to manage data according to our DMP. This data management planning happens at the same time that the project team is planning for project implementation (things like how to collect data, how to hire staff, what supplies are needed, how to recruit participants, how to communicate with sites, etc). Team members such as PIs, project coordinators, and data managers, may be assisting in both planning processes.</w:t>
       </w:r>
     </w:p>
-    <w:bookmarkStart w:id="178" w:name="why-spend-time-on-planning"/>
+    <w:bookmarkStart w:id="175" w:name="why-spend-time-on-planning"/>
     <w:p>
       <w:pPr>
         <w:pStyle w:val="Heading2"/>
@@ -4549,7 +4507,7 @@
         <w:rPr>
           <w:rStyle w:val="FootnoteReference"/>
         </w:rPr>
-        <w:footnoteReference w:id="172"/>
+        <w:footnoteReference w:id="169"/>
       </w:r>
       <w:r>
         <w:t xml:space="preserve">. Therefore, it is important to spend time, before your project begins, planning and preparing for data management. It is an upfront time investment but this sort of slow science leads to better data outcomes. Reproducibility begins in the planning phase. Taking time to create, document, and train staff on data management standards before your project begins helps to ensure that your processes are implemented with fidelity and can be replicated consistently throughout the entire study.</w:t>
@@ -4566,44 +4524,44 @@
         <w:rPr>
           <w:rStyle w:val="FootnoteReference"/>
         </w:rPr>
+        <w:footnoteReference w:id="171"/>
+      </w:r>
+      <w:r>
+        <w:t xml:space="preserve">. While data management planning can not remove all chances of errors creeping into your data</w:t>
+      </w:r>
+      <w:r>
+        <w:rPr>
+          <w:rStyle w:val="FootnoteReference"/>
+        </w:rPr>
+        <w:footnoteReference w:id="173"/>
+      </w:r>
+      <w:r>
+        <w:t xml:space="preserve">, it can most certainly reduce those errors and prevent them from</w:t>
+      </w:r>
+      <w:r>
+        <w:t xml:space="preserve"> </w:t>
+      </w:r>
+      <w:r>
+        <w:t xml:space="preserve">“</w:t>
+      </w:r>
+      <w:r>
+        <w:t xml:space="preserve">compounding over time</w:t>
+      </w:r>
+      <w:r>
+        <w:t xml:space="preserve">”</w:t>
+      </w:r>
+      <w:r>
+        <w:t xml:space="preserve">(Alston &amp; Rick, 2021, p.4).</w:t>
+      </w:r>
+      <w:r>
+        <w:rPr>
+          <w:rStyle w:val="FootnoteReference"/>
+        </w:rPr>
         <w:footnoteReference w:id="174"/>
       </w:r>
-      <w:r>
-        <w:t xml:space="preserve">. While data management planning can not remove all chances of errors creeping into your data</w:t>
-      </w:r>
-      <w:r>
-        <w:rPr>
-          <w:rStyle w:val="FootnoteReference"/>
-        </w:rPr>
-        <w:footnoteReference w:id="176"/>
-      </w:r>
-      <w:r>
-        <w:t xml:space="preserve">, it can most certainly reduce those errors and prevent them from</w:t>
-      </w:r>
-      <w:r>
-        <w:t xml:space="preserve"> </w:t>
-      </w:r>
-      <w:r>
-        <w:t xml:space="preserve">“</w:t>
-      </w:r>
-      <w:r>
-        <w:t xml:space="preserve">compounding over time</w:t>
-      </w:r>
-      <w:r>
-        <w:t xml:space="preserve">”</w:t>
-      </w:r>
-      <w:r>
-        <w:t xml:space="preserve">(Alston &amp; Rick, 2021, p.4).</w:t>
-      </w:r>
-      <w:r>
-        <w:rPr>
-          <w:rStyle w:val="FootnoteReference"/>
-        </w:rPr>
-        <w:footnoteReference w:id="177"/>
-      </w:r>
-    </w:p>
-    <w:bookmarkEnd w:id="178"/>
-    <w:bookmarkStart w:id="202" w:name="planning-checklists"/>
+    </w:p>
+    <w:bookmarkEnd w:id="175"/>
+    <w:bookmarkStart w:id="196" w:name="planning-checklists"/>
     <w:p>
       <w:pPr>
         <w:pStyle w:val="Heading2"/>
@@ -4644,7 +4602,7 @@
         <w:rPr>
           <w:rStyle w:val="FootnoteReference"/>
         </w:rPr>
-        <w:footnoteReference w:id="179"/>
+        <w:footnoteReference w:id="176"/>
       </w:r>
     </w:p>
     <w:p>
@@ -4662,7 +4620,7 @@
         <w:rPr>
           <w:rStyle w:val="FootnoteReference"/>
         </w:rPr>
-        <w:footnoteReference w:id="181"/>
+        <w:footnoteReference w:id="178"/>
       </w:r>
     </w:p>
     <w:p>
@@ -4680,7 +4638,7 @@
         <w:rPr>
           <w:rStyle w:val="FootnoteReference"/>
         </w:rPr>
-        <w:footnoteReference w:id="183"/>
+        <w:footnoteReference w:id="180"/>
       </w:r>
     </w:p>
     <w:p>
@@ -4698,7 +4656,7 @@
         <w:rPr>
           <w:rStyle w:val="FootnoteReference"/>
         </w:rPr>
-        <w:footnoteReference w:id="185"/>
+        <w:footnoteReference w:id="182"/>
       </w:r>
     </w:p>
     <w:p>
@@ -4716,7 +4674,7 @@
         <w:rPr>
           <w:rStyle w:val="FootnoteReference"/>
         </w:rPr>
-        <w:footnoteReference w:id="187"/>
+        <w:footnoteReference w:id="184"/>
       </w:r>
     </w:p>
     <w:p>
@@ -4734,7 +4692,7 @@
         <w:rPr>
           <w:rStyle w:val="FootnoteReference"/>
         </w:rPr>
-        <w:footnoteReference w:id="189"/>
+        <w:footnoteReference w:id="186"/>
       </w:r>
     </w:p>
     <w:p>
@@ -4752,7 +4710,7 @@
         <w:rPr>
           <w:rStyle w:val="FootnoteReference"/>
         </w:rPr>
-        <w:footnoteReference w:id="191"/>
+        <w:footnoteReference w:id="188"/>
       </w:r>
     </w:p>
     <w:p>
@@ -4770,150 +4728,108 @@
         <w:rPr>
           <w:rStyle w:val="FootnoteReference"/>
         </w:rPr>
+        <w:footnoteReference w:id="190"/>
+      </w:r>
+    </w:p>
+    <w:bookmarkStart w:id="194" w:name="decision-making-process"/>
+    <w:p>
+      <w:pPr>
+        <w:pStyle w:val="Heading3"/>
+      </w:pPr>
+      <w:r>
+        <w:rPr>
+          <w:rStyle w:val="SectionNumber"/>
+        </w:rPr>
+        <w:t xml:space="preserve">5.2.1</w:t>
+      </w:r>
+      <w:r>
+        <w:tab/>
+      </w:r>
+      <w:r>
+        <w:t xml:space="preserve">Decision-making process</w:t>
+      </w:r>
+    </w:p>
+    <w:p>
+      <w:pPr>
+        <w:pStyle w:val="FirstParagraph"/>
+      </w:pPr>
+      <w:r>
+        <w:t xml:space="preserve">As you move through the remaining chapters of this book, you will begin to learn best practices for each phase of the research cycle. Going through each checklist above, you can start to fill in the practices that work for your project for each phase of the study. This decision-making process is personalized. Borghi and Van Gulick</w:t>
+      </w:r>
+      <w:r>
+        <w:rPr>
+          <w:rStyle w:val="FootnoteReference"/>
+        </w:rPr>
+        <w:footnoteReference w:id="192"/>
+      </w:r>
+      <w:r>
+        <w:t xml:space="preserve"> </w:t>
+      </w:r>
+      <w:r>
+        <w:t xml:space="preserve">view this process as a series of steps that a research team chooses, out of a the many possibilities not chosen. Maybe you won’t always be able to implement the</w:t>
+      </w:r>
+      <w:r>
+        <w:t xml:space="preserve"> </w:t>
+      </w:r>
+      <w:r>
+        <w:t xml:space="preserve">“</w:t>
+      </w:r>
+      <w:r>
+        <w:t xml:space="preserve">best practices</w:t>
+      </w:r>
+      <w:r>
+        <w:t xml:space="preserve">”</w:t>
+      </w:r>
+      <w:r>
+        <w:t xml:space="preserve"> </w:t>
+      </w:r>
+      <w:r>
+        <w:t xml:space="preserve">but you can decide what is good enough for your team based on motivations, incentives, needs, resources, skill set, and rules and regulations.</w:t>
+      </w:r>
+    </w:p>
+    <w:p>
+      <w:pPr>
+        <w:pStyle w:val="BodyText"/>
+      </w:pPr>
+      <w:r>
+        <w:t xml:space="preserve">For example, one team may collect survey data on paper because their participants are young children, hand enter it into Excel because that is the only tool they have access to, and double enter 20% because they don’t have the capacity to enter more than that. Another team may collect paper data because they are collecting data in the field, hand enter the data into FileMaker because that is the tool their team is familiar with, and double enter 100% because they have the budget and capacity to do that.</w:t>
+      </w:r>
+    </w:p>
+    <w:p>
+      <w:pPr>
+        <w:pStyle w:val="BodyText"/>
+      </w:pPr>
+      <w:r>
+        <w:t xml:space="preserve">Below is a very simplified example of the decision making process, based on the Borghi and Van Gulick</w:t>
+      </w:r>
+      <w:r>
+        <w:rPr>
+          <w:rStyle w:val="FootnoteReference"/>
+        </w:rPr>
         <w:footnoteReference w:id="193"/>
       </w:r>
-    </w:p>
-    <w:bookmarkStart w:id="200" w:name="decision-making-process"/>
-    <w:p>
-      <w:pPr>
-        <w:pStyle w:val="Heading3"/>
-      </w:pPr>
-      <w:r>
-        <w:rPr>
-          <w:rStyle w:val="SectionNumber"/>
-        </w:rPr>
-        <w:t xml:space="preserve">5.2.1</w:t>
-      </w:r>
-      <w:r>
-        <w:tab/>
-      </w:r>
-      <w:r>
-        <w:t xml:space="preserve">Decision-making process</w:t>
-      </w:r>
-    </w:p>
-    <w:p>
-      <w:pPr>
-        <w:pStyle w:val="FirstParagraph"/>
-      </w:pPr>
-      <w:r>
-        <w:t xml:space="preserve">As you move through the remaining chapters of this book, you will begin to learn best practices for each phase of the research cycle. Going through each checklist above, you can start to fill in the practices that work for your project for each phase of the study. This decision-making process is personalized. Borghi and Van Gulick</w:t>
-      </w:r>
-      <w:r>
-        <w:rPr>
-          <w:rStyle w:val="FootnoteReference"/>
-        </w:rPr>
-        <w:footnoteReference w:id="195"/>
-      </w:r>
-      <w:r>
-        <w:t xml:space="preserve"> </w:t>
-      </w:r>
-      <w:r>
-        <w:t xml:space="preserve">view this process as a series of steps that a research team chooses, out of a the many possibilities not chosen. Maybe you won’t always be able to implement the</w:t>
-      </w:r>
-      <w:r>
-        <w:t xml:space="preserve"> </w:t>
-      </w:r>
-      <w:r>
-        <w:t xml:space="preserve">“</w:t>
-      </w:r>
-      <w:r>
-        <w:t xml:space="preserve">best practices</w:t>
-      </w:r>
-      <w:r>
-        <w:t xml:space="preserve">”</w:t>
-      </w:r>
-      <w:r>
-        <w:t xml:space="preserve"> </w:t>
-      </w:r>
-      <w:r>
-        <w:t xml:space="preserve">but you can decide what is good enough for your team based on motivations, incentives, needs, resources, skill set, and rules and regulations.</w:t>
+      <w:r>
+        <w:t xml:space="preserve"> </w:t>
+      </w:r>
+      <w:r>
+        <w:t xml:space="preserve">flow chart. Of course in real life we are often choosing between many more than just two options!</w:t>
       </w:r>
     </w:p>
     <w:p>
       <w:pPr>
         <w:pStyle w:val="BodyText"/>
       </w:pPr>
-      <w:r>
-        <w:t xml:space="preserve">For example, one team may collect survey data on paper because their participants are young children, hand enter it into Excel because that is the only tool they have access to, and double enter 20% because they don’t have the capacity to enter more than that. Another team may collect paper data because they are collecting data in the field, hand enter the data into FileMaker because that is the tool their team is familiar with, and double enter 100% because they have the budget and capacity to do that.</w:t>
-      </w:r>
     </w:p>
     <w:p>
       <w:pPr>
         <w:pStyle w:val="BodyText"/>
       </w:pPr>
       <w:r>
-        <w:t xml:space="preserve">Below is a very simplified example of the decision making process, based on the Borghi and Van Gulick</w:t>
-      </w:r>
-      <w:r>
-        <w:rPr>
-          <w:rStyle w:val="FootnoteReference"/>
-        </w:rPr>
-        <w:footnoteReference w:id="196"/>
-      </w:r>
-      <w:r>
-        <w:t xml:space="preserve"> </w:t>
-      </w:r>
-      <w:r>
-        <w:t xml:space="preserve">flow chart. Of course in real life we are often choosing between many more than just two options!</w:t>
-      </w:r>
-    </w:p>
-    <w:p>
-      <w:pPr>
-        <w:pStyle w:val="CaptionedFigure"/>
-      </w:pPr>
-      <w:r>
-        <w:drawing>
-          <wp:inline>
-            <wp:extent cx="5334000" cy="5770942"/>
-            <wp:effectExtent b="0" l="0" r="0" t="0"/>
-            <wp:docPr descr="Figure 2.1: A simplified decision-making process" title="" id="198" name="Picture"/>
-            <a:graphic>
-              <a:graphicData uri="http://schemas.openxmlformats.org/drawingml/2006/picture">
-                <pic:pic>
-                  <pic:nvPicPr>
-                    <pic:cNvPr descr="img/decision-diagram.PNG" id="199" name="Picture"/>
-                    <pic:cNvPicPr>
-                      <a:picLocks noChangeArrowheads="1" noChangeAspect="1"/>
-                    </pic:cNvPicPr>
-                  </pic:nvPicPr>
-                  <pic:blipFill>
-                    <a:blip r:embed="rId197"/>
-                    <a:stretch>
-                      <a:fillRect/>
-                    </a:stretch>
-                  </pic:blipFill>
-                  <pic:spPr bwMode="auto">
-                    <a:xfrm>
-                      <a:off x="0" y="0"/>
-                      <a:ext cx="5334000" cy="5770942"/>
-                    </a:xfrm>
-                    <a:prstGeom prst="rect">
-                      <a:avLst/>
-                    </a:prstGeom>
-                    <a:noFill/>
-                    <a:ln w="9525">
-                      <a:noFill/>
-                      <a:headEnd/>
-                      <a:tailEnd/>
-                    </a:ln>
-                  </pic:spPr>
-                </pic:pic>
-              </a:graphicData>
-            </a:graphic>
-          </wp:inline>
-        </w:drawing>
-      </w:r>
-    </w:p>
-    <w:p>
-      <w:pPr>
-        <w:pStyle w:val="ImageCaption"/>
-      </w:pPr>
-      <w:r>
         <w:t xml:space="preserve">Figure 2.1: A simplified decision-making process</w:t>
       </w:r>
     </w:p>
-    <w:bookmarkEnd w:id="200"/>
-    <w:bookmarkStart w:id="201" w:name="checklist-considerations"/>
+    <w:bookmarkEnd w:id="194"/>
+    <w:bookmarkStart w:id="195" w:name="checklist-considerations"/>
     <w:p>
       <w:pPr>
         <w:pStyle w:val="Heading3"/>
@@ -4960,7 +4876,7 @@
         <w:pStyle w:val="Compact"/>
       </w:pPr>
       <w:r>
-        <w:t xml:space="preserve">Do you have a DMP? What did you say you would do in your DMP? Make sure to follow your DMP (or revise your DMP to match your new decisions - remember your DMP is a living document)</w:t>
+        <w:t xml:space="preserve">Do your practices align with the plan laid out in your DMP? If no, you may need to revise your DMP to match your new decisions - remember your DMP is a living document.</w:t>
       </w:r>
     </w:p>
     <w:p>
@@ -4972,19 +4888,7 @@
         <w:pStyle w:val="Compact"/>
       </w:pPr>
       <w:r>
-        <w:t xml:space="preserve">Are you working with an Institutional Review Board (IRB)? What data security requirements are set forth by your IRB? What data collection restrictions/allowances are given by your IRB?</w:t>
-      </w:r>
-    </w:p>
-    <w:p>
-      <w:pPr>
-        <w:numPr>
-          <w:ilvl w:val="1"/>
-          <w:numId w:val="1039"/>
-        </w:numPr>
-        <w:pStyle w:val="Compact"/>
-      </w:pPr>
-      <w:r>
-        <w:t xml:space="preserve">What data security requirements are set forth by your institution?</w:t>
+        <w:t xml:space="preserve">Do your practices meet all other external compliance requirements such as those from your Institutional Review Board, your institutional policies, project partner requirements, or government mandates?</w:t>
       </w:r>
     </w:p>
     <w:p>
@@ -5143,9 +5047,9 @@
         <w:t xml:space="preserve">Is the entire team motivated to adhere to the standards and instructions laid out in your data management planning? If no, what safeguards can you implement to help prevent errors from creeping into your data?</w:t>
       </w:r>
     </w:p>
-    <w:bookmarkEnd w:id="201"/>
-    <w:bookmarkEnd w:id="202"/>
-    <w:bookmarkStart w:id="221" w:name="data-management-workflow"/>
+    <w:bookmarkEnd w:id="195"/>
+    <w:bookmarkEnd w:id="196"/>
+    <w:bookmarkStart w:id="206" w:name="data-management-workflow"/>
     <w:p>
       <w:pPr>
         <w:pStyle w:val="Heading2"/>
@@ -5202,7 +5106,7 @@
         <w:rPr>
           <w:rStyle w:val="FootnoteReference"/>
         </w:rPr>
-        <w:footnoteReference w:id="203"/>
+        <w:footnoteReference w:id="197"/>
       </w:r>
       <w:r>
         <w:t xml:space="preserve">.As you walk through your checklists, you can begin to enter your decisions into a workflow diagram that show actionable steps in your data management process. The order of your steps should follow the general order of the data management life cycle (specifically the data collection cycle). You will want to have a workflow diagram for every piece of data that you collect. So for example, if you collect the following three items below, you will have three workflow diagrams.</w:t>
@@ -5254,54 +5158,12 @@
     </w:p>
     <w:p>
       <w:pPr>
-        <w:pStyle w:val="CaptionedFigure"/>
-      </w:pPr>
-      <w:r>
-        <w:drawing>
-          <wp:inline>
-            <wp:extent cx="5334000" cy="1423028"/>
-            <wp:effectExtent b="0" l="0" r="0" t="0"/>
-            <wp:docPr descr="Figure 3.2: A simple workflow template" title="" id="206" name="Picture"/>
-            <a:graphic>
-              <a:graphicData uri="http://schemas.openxmlformats.org/drawingml/2006/picture">
-                <pic:pic>
-                  <pic:nvPicPr>
-                    <pic:cNvPr descr="img/workflow1.PNG" id="207" name="Picture"/>
-                    <pic:cNvPicPr>
-                      <a:picLocks noChangeArrowheads="1" noChangeAspect="1"/>
-                    </pic:cNvPicPr>
-                  </pic:nvPicPr>
-                  <pic:blipFill>
-                    <a:blip r:embed="rId205"/>
-                    <a:stretch>
-                      <a:fillRect/>
-                    </a:stretch>
-                  </pic:blipFill>
-                  <pic:spPr bwMode="auto">
-                    <a:xfrm>
-                      <a:off x="0" y="0"/>
-                      <a:ext cx="5334000" cy="1423028"/>
-                    </a:xfrm>
-                    <a:prstGeom prst="rect">
-                      <a:avLst/>
-                    </a:prstGeom>
-                    <a:noFill/>
-                    <a:ln w="9525">
-                      <a:noFill/>
-                      <a:headEnd/>
-                      <a:tailEnd/>
-                    </a:ln>
-                  </pic:spPr>
-                </pic:pic>
-              </a:graphicData>
-            </a:graphic>
-          </wp:inline>
-        </w:drawing>
-      </w:r>
-    </w:p>
-    <w:p>
-      <w:pPr>
-        <w:pStyle w:val="ImageCaption"/>
+        <w:pStyle w:val="BodyText"/>
+      </w:pPr>
+    </w:p>
+    <w:p>
+      <w:pPr>
+        <w:pStyle w:val="BodyText"/>
       </w:pPr>
       <w:r>
         <w:t xml:space="preserve">Figure 3.2: A simple workflow template</w:t>
@@ -5317,54 +5179,12 @@
     </w:p>
     <w:p>
       <w:pPr>
-        <w:pStyle w:val="CaptionedFigure"/>
-      </w:pPr>
-      <w:r>
-        <w:drawing>
-          <wp:inline>
-            <wp:extent cx="5334000" cy="1354518"/>
-            <wp:effectExtent b="0" l="0" r="0" t="0"/>
-            <wp:docPr descr="Figure 3.3: Example student survey workflow" title="" id="209" name="Picture"/>
-            <a:graphic>
-              <a:graphicData uri="http://schemas.openxmlformats.org/drawingml/2006/picture">
-                <pic:pic>
-                  <pic:nvPicPr>
-                    <pic:cNvPr descr="img/workflow2.PNG" id="210" name="Picture"/>
-                    <pic:cNvPicPr>
-                      <a:picLocks noChangeArrowheads="1" noChangeAspect="1"/>
-                    </pic:cNvPicPr>
-                  </pic:nvPicPr>
-                  <pic:blipFill>
-                    <a:blip r:embed="rId208"/>
-                    <a:stretch>
-                      <a:fillRect/>
-                    </a:stretch>
-                  </pic:blipFill>
-                  <pic:spPr bwMode="auto">
-                    <a:xfrm>
-                      <a:off x="0" y="0"/>
-                      <a:ext cx="5334000" cy="1354518"/>
-                    </a:xfrm>
-                    <a:prstGeom prst="rect">
-                      <a:avLst/>
-                    </a:prstGeom>
-                    <a:noFill/>
-                    <a:ln w="9525">
-                      <a:noFill/>
-                      <a:headEnd/>
-                      <a:tailEnd/>
-                    </a:ln>
-                  </pic:spPr>
-                </pic:pic>
-              </a:graphicData>
-            </a:graphic>
-          </wp:inline>
-        </w:drawing>
-      </w:r>
-    </w:p>
-    <w:p>
-      <w:pPr>
-        <w:pStyle w:val="ImageCaption"/>
+        <w:pStyle w:val="BodyText"/>
+      </w:pPr>
+    </w:p>
+    <w:p>
+      <w:pPr>
+        <w:pStyle w:val="BodyText"/>
       </w:pPr>
       <w:r>
         <w:t xml:space="preserve">Figure 3.3: Example student survey workflow</w:t>
@@ -5380,54 +5200,12 @@
     </w:p>
     <w:p>
       <w:pPr>
-        <w:pStyle w:val="CaptionedFigure"/>
-      </w:pPr>
-      <w:r>
-        <w:drawing>
-          <wp:inline>
-            <wp:extent cx="5334000" cy="3338616"/>
-            <wp:effectExtent b="0" l="0" r="0" t="0"/>
-            <wp:docPr descr="Figure 3.4: Example student survey workflow using a swimlane template" title="" id="212" name="Picture"/>
-            <a:graphic>
-              <a:graphicData uri="http://schemas.openxmlformats.org/drawingml/2006/picture">
-                <pic:pic>
-                  <pic:nvPicPr>
-                    <pic:cNvPr descr="img/swimlane.PNG" id="213" name="Picture"/>
-                    <pic:cNvPicPr>
-                      <a:picLocks noChangeArrowheads="1" noChangeAspect="1"/>
-                    </pic:cNvPicPr>
-                  </pic:nvPicPr>
-                  <pic:blipFill>
-                    <a:blip r:embed="rId211"/>
-                    <a:stretch>
-                      <a:fillRect/>
-                    </a:stretch>
-                  </pic:blipFill>
-                  <pic:spPr bwMode="auto">
-                    <a:xfrm>
-                      <a:off x="0" y="0"/>
-                      <a:ext cx="5334000" cy="3338616"/>
-                    </a:xfrm>
-                    <a:prstGeom prst="rect">
-                      <a:avLst/>
-                    </a:prstGeom>
-                    <a:noFill/>
-                    <a:ln w="9525">
-                      <a:noFill/>
-                      <a:headEnd/>
-                      <a:tailEnd/>
-                    </a:ln>
-                  </pic:spPr>
-                </pic:pic>
-              </a:graphicData>
-            </a:graphic>
-          </wp:inline>
-        </w:drawing>
-      </w:r>
-    </w:p>
-    <w:p>
-      <w:pPr>
-        <w:pStyle w:val="ImageCaption"/>
+        <w:pStyle w:val="BodyText"/>
+      </w:pPr>
+    </w:p>
+    <w:p>
+      <w:pPr>
+        <w:pStyle w:val="BodyText"/>
       </w:pPr>
       <w:r>
         <w:t xml:space="preserve">Figure 3.4: Example student survey workflow using a swimlane template</w:t>
@@ -5450,7 +5228,7 @@
         <w:t xml:space="preserve">.</w:t>
       </w:r>
     </w:p>
-    <w:bookmarkStart w:id="217" w:name="benefits-to-visualizing-a-workflow"/>
+    <w:bookmarkStart w:id="202" w:name="benefits-to-visualizing-a-workflow"/>
     <w:p>
       <w:pPr>
         <w:pStyle w:val="Heading3"/>
@@ -5479,7 +5257,7 @@
         <w:rPr>
           <w:rStyle w:val="FootnoteReference"/>
         </w:rPr>
-        <w:footnoteReference w:id="214"/>
+        <w:footnoteReference w:id="199"/>
       </w:r>
       <w:r>
         <w:t xml:space="preserve">. Showing how data management is integrated into the larger research workflow can help team members view data management as part of their daily routine, rather than</w:t>
@@ -5500,14 +5278,14 @@
         <w:rPr>
           <w:rStyle w:val="FootnoteReference"/>
         </w:rPr>
-        <w:footnoteReference w:id="216"/>
+        <w:footnoteReference w:id="201"/>
       </w:r>
       <w:r>
         <w:t xml:space="preserve">. And last, reviewing workflows as a team and allowing members to provide feedback may help create buy-in for data management processes, potentially leading to better adherence to practices.</w:t>
       </w:r>
     </w:p>
-    <w:bookmarkEnd w:id="217"/>
-    <w:bookmarkStart w:id="220" w:name="workflow-considerations"/>
+    <w:bookmarkEnd w:id="202"/>
+    <w:bookmarkStart w:id="205" w:name="workflow-considerations"/>
     <w:p>
       <w:pPr>
         <w:pStyle w:val="Heading3"/>
@@ -5548,7 +5326,7 @@
         <w:rPr>
           <w:rStyle w:val="FootnoteReference"/>
         </w:rPr>
-        <w:footnoteReference w:id="218"/>
+        <w:footnoteReference w:id="203"/>
       </w:r>
     </w:p>
     <w:p>
@@ -5623,9 +5401,9 @@
         <w:t xml:space="preserve">Are there any bottlenecks in the workflow? Areas where resources or training are needed? Any areas where tasks should be re-directed?</w:t>
       </w:r>
     </w:p>
-    <w:bookmarkEnd w:id="220"/>
-    <w:bookmarkEnd w:id="221"/>
-    <w:bookmarkStart w:id="224" w:name="task-management-systems"/>
+    <w:bookmarkEnd w:id="205"/>
+    <w:bookmarkEnd w:id="206"/>
+    <w:bookmarkStart w:id="209" w:name="task-management-systems"/>
     <w:p>
       <w:pPr>
         <w:pStyle w:val="Heading2"/>
@@ -5663,7 +5441,7 @@
         <w:rPr>
           <w:rStyle w:val="FootnoteReference"/>
         </w:rPr>
-        <w:footnoteReference w:id="222"/>
+        <w:footnoteReference w:id="207"/>
       </w:r>
       <w:r>
         <w:t xml:space="preserve">. Keeping track of various deadlines and communications across scattered sources can be overwhelming and using a task management system can help your team bring everything together in one location which may help remove ambiguity. There are many existing tools that allow teams to assign and track tasks, schedule meetings, track project timelines, and document communication. Without endorsing any particular product, some project/task management tools that I know education research teams have used include:</w:t>
@@ -5773,9 +5551,294 @@
         <w:t xml:space="preserve">Of course, as with all processes we’ve discussed so far, a task management system is only useful if your team is trained to use it, is invested in using it, and actually uses it as part of their daily routine. So make sure to consider this as you choose what tool, if any, is right for you.</w:t>
       </w:r>
     </w:p>
+    <w:bookmarkEnd w:id="209"/>
+    <w:bookmarkEnd w:id="210"/>
+    <w:bookmarkStart w:id="213" w:name="project-roles-and-responsibilities"/>
+    <w:p>
+      <w:pPr>
+        <w:pStyle w:val="Heading1"/>
+      </w:pPr>
+      <w:r>
+        <w:rPr>
+          <w:rStyle w:val="SectionNumber"/>
+        </w:rPr>
+        <w:t xml:space="preserve">6</w:t>
+      </w:r>
+      <w:r>
+        <w:tab/>
+      </w:r>
+      <w:r>
+        <w:t xml:space="preserve">Project Roles and Responsibilities</w:t>
+      </w:r>
+    </w:p>
+    <w:bookmarkStart w:id="211" w:name="why-its-important-to-assign-roles"/>
+    <w:p>
+      <w:pPr>
+        <w:pStyle w:val="Heading2"/>
+      </w:pPr>
+      <w:r>
+        <w:rPr>
+          <w:rStyle w:val="SectionNumber"/>
+        </w:rPr>
+        <w:t xml:space="preserve">6.1</w:t>
+      </w:r>
+      <w:r>
+        <w:tab/>
+      </w:r>
+      <w:r>
+        <w:t xml:space="preserve">Why it’s important to assign roles</w:t>
+      </w:r>
+    </w:p>
+    <w:bookmarkEnd w:id="211"/>
+    <w:bookmarkStart w:id="212" w:name="typical-roles-in-a-research-project"/>
+    <w:p>
+      <w:pPr>
+        <w:pStyle w:val="Heading2"/>
+      </w:pPr>
+      <w:r>
+        <w:rPr>
+          <w:rStyle w:val="SectionNumber"/>
+        </w:rPr>
+        <w:t xml:space="preserve">6.2</w:t>
+      </w:r>
+      <w:r>
+        <w:tab/>
+      </w:r>
+      <w:r>
+        <w:t xml:space="preserve">Typical roles in a research project</w:t>
+      </w:r>
+    </w:p>
+    <w:bookmarkEnd w:id="212"/>
+    <w:bookmarkEnd w:id="213"/>
+    <w:bookmarkStart w:id="220" w:name="documentation"/>
+    <w:p>
+      <w:pPr>
+        <w:pStyle w:val="Heading1"/>
+      </w:pPr>
+      <w:r>
+        <w:rPr>
+          <w:rStyle w:val="SectionNumber"/>
+        </w:rPr>
+        <w:t xml:space="preserve">7</w:t>
+      </w:r>
+      <w:r>
+        <w:tab/>
+      </w:r>
+      <w:r>
+        <w:t xml:space="preserve">Documentation</w:t>
+      </w:r>
+    </w:p>
+    <w:bookmarkStart w:id="214" w:name="what-is-documentation"/>
+    <w:p>
+      <w:pPr>
+        <w:pStyle w:val="Heading2"/>
+      </w:pPr>
+      <w:r>
+        <w:rPr>
+          <w:rStyle w:val="SectionNumber"/>
+        </w:rPr>
+        <w:t xml:space="preserve">7.1</w:t>
+      </w:r>
+      <w:r>
+        <w:tab/>
+      </w:r>
+      <w:r>
+        <w:t xml:space="preserve">What is documentation?</w:t>
+      </w:r>
+    </w:p>
+    <w:bookmarkEnd w:id="214"/>
+    <w:bookmarkStart w:id="215" w:name="why-is-documentation-important"/>
+    <w:p>
+      <w:pPr>
+        <w:pStyle w:val="Heading2"/>
+      </w:pPr>
+      <w:r>
+        <w:rPr>
+          <w:rStyle w:val="SectionNumber"/>
+        </w:rPr>
+        <w:t xml:space="preserve">7.2</w:t>
+      </w:r>
+      <w:r>
+        <w:tab/>
+      </w:r>
+      <w:r>
+        <w:t xml:space="preserve">Why is documentation important?</w:t>
+      </w:r>
+    </w:p>
+    <w:bookmarkEnd w:id="215"/>
+    <w:bookmarkStart w:id="216" w:name="team-level"/>
+    <w:p>
+      <w:pPr>
+        <w:pStyle w:val="Heading2"/>
+      </w:pPr>
+      <w:r>
+        <w:rPr>
+          <w:rStyle w:val="SectionNumber"/>
+        </w:rPr>
+        <w:t xml:space="preserve">7.3</w:t>
+      </w:r>
+      <w:r>
+        <w:tab/>
+      </w:r>
+      <w:r>
+        <w:t xml:space="preserve">Team Level</w:t>
+      </w:r>
+    </w:p>
+    <w:bookmarkEnd w:id="216"/>
+    <w:bookmarkStart w:id="217" w:name="project-level"/>
+    <w:p>
+      <w:pPr>
+        <w:pStyle w:val="Heading2"/>
+      </w:pPr>
+      <w:r>
+        <w:rPr>
+          <w:rStyle w:val="SectionNumber"/>
+        </w:rPr>
+        <w:t xml:space="preserve">7.4</w:t>
+      </w:r>
+      <w:r>
+        <w:tab/>
+      </w:r>
+      <w:r>
+        <w:t xml:space="preserve">Project Level</w:t>
+      </w:r>
+    </w:p>
+    <w:bookmarkEnd w:id="217"/>
+    <w:bookmarkStart w:id="218" w:name="dataset-level"/>
+    <w:p>
+      <w:pPr>
+        <w:pStyle w:val="Heading2"/>
+      </w:pPr>
+      <w:r>
+        <w:rPr>
+          <w:rStyle w:val="SectionNumber"/>
+        </w:rPr>
+        <w:t xml:space="preserve">7.5</w:t>
+      </w:r>
+      <w:r>
+        <w:tab/>
+      </w:r>
+      <w:r>
+        <w:t xml:space="preserve">Dataset Level</w:t>
+      </w:r>
+    </w:p>
+    <w:bookmarkEnd w:id="218"/>
+    <w:bookmarkStart w:id="219" w:name="variable-level"/>
+    <w:p>
+      <w:pPr>
+        <w:pStyle w:val="Heading2"/>
+      </w:pPr>
+      <w:r>
+        <w:rPr>
+          <w:rStyle w:val="SectionNumber"/>
+        </w:rPr>
+        <w:t xml:space="preserve">7.6</w:t>
+      </w:r>
+      <w:r>
+        <w:tab/>
+      </w:r>
+      <w:r>
+        <w:t xml:space="preserve">Variable Level</w:t>
+      </w:r>
+    </w:p>
+    <w:bookmarkEnd w:id="219"/>
+    <w:bookmarkEnd w:id="220"/>
+    <w:bookmarkStart w:id="225" w:name="data-tracking"/>
+    <w:p>
+      <w:pPr>
+        <w:pStyle w:val="Heading1"/>
+      </w:pPr>
+      <w:r>
+        <w:rPr>
+          <w:rStyle w:val="SectionNumber"/>
+        </w:rPr>
+        <w:t xml:space="preserve">8</w:t>
+      </w:r>
+      <w:r>
+        <w:tab/>
+      </w:r>
+      <w:r>
+        <w:t xml:space="preserve">Data Tracking</w:t>
+      </w:r>
+    </w:p>
+    <w:bookmarkStart w:id="221" w:name="why-track-data"/>
+    <w:p>
+      <w:pPr>
+        <w:pStyle w:val="Heading2"/>
+      </w:pPr>
+      <w:r>
+        <w:rPr>
+          <w:rStyle w:val="SectionNumber"/>
+        </w:rPr>
+        <w:t xml:space="preserve">8.1</w:t>
+      </w:r>
+      <w:r>
+        <w:tab/>
+      </w:r>
+      <w:r>
+        <w:t xml:space="preserve">Why track data?</w:t>
+      </w:r>
+    </w:p>
+    <w:bookmarkEnd w:id="221"/>
+    <w:bookmarkStart w:id="222" w:name="build-a-system"/>
+    <w:p>
+      <w:pPr>
+        <w:pStyle w:val="Heading2"/>
+      </w:pPr>
+      <w:r>
+        <w:rPr>
+          <w:rStyle w:val="SectionNumber"/>
+        </w:rPr>
+        <w:t xml:space="preserve">8.2</w:t>
+      </w:r>
+      <w:r>
+        <w:tab/>
+      </w:r>
+      <w:r>
+        <w:t xml:space="preserve">Build a system</w:t>
+      </w:r>
+    </w:p>
+    <w:bookmarkEnd w:id="222"/>
+    <w:bookmarkStart w:id="223" w:name="ids"/>
+    <w:p>
+      <w:pPr>
+        <w:pStyle w:val="Heading2"/>
+      </w:pPr>
+      <w:r>
+        <w:rPr>
+          <w:rStyle w:val="SectionNumber"/>
+        </w:rPr>
+        <w:t xml:space="preserve">8.3</w:t>
+      </w:r>
+      <w:r>
+        <w:tab/>
+      </w:r>
+      <w:r>
+        <w:t xml:space="preserve">Creating participant IDs</w:t>
+      </w:r>
+    </w:p>
+    <w:bookmarkEnd w:id="223"/>
+    <w:bookmarkStart w:id="224" w:name="X462b02df8aa0aa2236c799bbb92a45c26a99304"/>
+    <w:p>
+      <w:pPr>
+        <w:pStyle w:val="Heading2"/>
+      </w:pPr>
+      <w:r>
+        <w:rPr>
+          <w:rStyle w:val="SectionNumber"/>
+        </w:rPr>
+        <w:t xml:space="preserve">8.4</w:t>
+      </w:r>
+      <w:r>
+        <w:tab/>
+      </w:r>
+      <w:r>
+        <w:t xml:space="preserve">When to build it, who builds it, tools to build it in</w:t>
+      </w:r>
+    </w:p>
     <w:bookmarkEnd w:id="224"/>
     <w:bookmarkEnd w:id="225"/>
-    <w:bookmarkStart w:id="228" w:name="project-roles-and-responsibilities"/>
+    <w:bookmarkStart w:id="231" w:name="data-collection"/>
     <w:p>
       <w:pPr>
         <w:pStyle w:val="Heading1"/>
@@ -5784,16 +5847,16 @@
         <w:rPr>
           <w:rStyle w:val="SectionNumber"/>
         </w:rPr>
-        <w:t xml:space="preserve">6</w:t>
+        <w:t xml:space="preserve">9</w:t>
       </w:r>
       <w:r>
         <w:tab/>
       </w:r>
       <w:r>
-        <w:t xml:space="preserve">Project Roles and Responsibilities</w:t>
-      </w:r>
-    </w:p>
-    <w:bookmarkStart w:id="226" w:name="why-its-important-to-assign-roles"/>
+        <w:t xml:space="preserve">Data Collection</w:t>
+      </w:r>
+    </w:p>
+    <w:bookmarkStart w:id="226" w:name="Xbc8506d1182cf1426d832e6ab42eeb02f5268c0"/>
     <w:p>
       <w:pPr>
         <w:pStyle w:val="Heading2"/>
@@ -5802,17 +5865,17 @@
         <w:rPr>
           <w:rStyle w:val="SectionNumber"/>
         </w:rPr>
-        <w:t xml:space="preserve">6.1</w:t>
+        <w:t xml:space="preserve">9.1</w:t>
       </w:r>
       <w:r>
         <w:tab/>
       </w:r>
       <w:r>
-        <w:t xml:space="preserve">Why it’s important to assign roles</w:t>
+        <w:t xml:space="preserve">Why consider data management in data collection?</w:t>
       </w:r>
     </w:p>
     <w:bookmarkEnd w:id="226"/>
-    <w:bookmarkStart w:id="227" w:name="typical-roles-in-a-research-project"/>
+    <w:bookmarkStart w:id="227" w:name="consents"/>
     <w:p>
       <w:pPr>
         <w:pStyle w:val="Heading2"/>
@@ -5821,18 +5884,75 @@
         <w:rPr>
           <w:rStyle w:val="SectionNumber"/>
         </w:rPr>
-        <w:t xml:space="preserve">6.2</w:t>
+        <w:t xml:space="preserve">9.2</w:t>
       </w:r>
       <w:r>
         <w:tab/>
       </w:r>
       <w:r>
-        <w:t xml:space="preserve">Typical roles in a research project</w:t>
+        <w:t xml:space="preserve">Consents</w:t>
       </w:r>
     </w:p>
     <w:bookmarkEnd w:id="227"/>
+    <w:bookmarkStart w:id="228" w:name="electronic-data-collection-instruments"/>
+    <w:p>
+      <w:pPr>
+        <w:pStyle w:val="Heading2"/>
+      </w:pPr>
+      <w:r>
+        <w:rPr>
+          <w:rStyle w:val="SectionNumber"/>
+        </w:rPr>
+        <w:t xml:space="preserve">9.3</w:t>
+      </w:r>
+      <w:r>
+        <w:tab/>
+      </w:r>
+      <w:r>
+        <w:t xml:space="preserve">Electronic data collection instruments</w:t>
+      </w:r>
+    </w:p>
     <w:bookmarkEnd w:id="228"/>
-    <w:bookmarkStart w:id="235" w:name="documentation"/>
+    <w:bookmarkStart w:id="229" w:name="paper-data-collection-instruments"/>
+    <w:p>
+      <w:pPr>
+        <w:pStyle w:val="Heading2"/>
+      </w:pPr>
+      <w:r>
+        <w:rPr>
+          <w:rStyle w:val="SectionNumber"/>
+        </w:rPr>
+        <w:t xml:space="preserve">9.4</w:t>
+      </w:r>
+      <w:r>
+        <w:tab/>
+      </w:r>
+      <w:r>
+        <w:t xml:space="preserve">Paper data collection instruments</w:t>
+      </w:r>
+    </w:p>
+    <w:bookmarkEnd w:id="229"/>
+    <w:bookmarkStart w:id="230" w:name="interviewscocus-groups"/>
+    <w:p>
+      <w:pPr>
+        <w:pStyle w:val="Heading2"/>
+      </w:pPr>
+      <w:r>
+        <w:rPr>
+          <w:rStyle w:val="SectionNumber"/>
+        </w:rPr>
+        <w:t xml:space="preserve">9.5</w:t>
+      </w:r>
+      <w:r>
+        <w:tab/>
+      </w:r>
+      <w:r>
+        <w:t xml:space="preserve">Interviews/cocus groups</w:t>
+      </w:r>
+    </w:p>
+    <w:bookmarkEnd w:id="230"/>
+    <w:bookmarkEnd w:id="231"/>
+    <w:bookmarkStart w:id="235" w:name="data-capture"/>
     <w:p>
       <w:pPr>
         <w:pStyle w:val="Heading1"/>
@@ -5841,16 +5961,16 @@
         <w:rPr>
           <w:rStyle w:val="SectionNumber"/>
         </w:rPr>
-        <w:t xml:space="preserve">7</w:t>
+        <w:t xml:space="preserve">10</w:t>
       </w:r>
       <w:r>
         <w:tab/>
       </w:r>
       <w:r>
-        <w:t xml:space="preserve">Documentation</w:t>
-      </w:r>
-    </w:p>
-    <w:bookmarkStart w:id="229" w:name="what-is-documentation"/>
+        <w:t xml:space="preserve">Data Capture</w:t>
+      </w:r>
+    </w:p>
+    <w:bookmarkStart w:id="232" w:name="electronic-data-capture"/>
     <w:p>
       <w:pPr>
         <w:pStyle w:val="Heading2"/>
@@ -5859,17 +5979,17 @@
         <w:rPr>
           <w:rStyle w:val="SectionNumber"/>
         </w:rPr>
-        <w:t xml:space="preserve">7.1</w:t>
+        <w:t xml:space="preserve">10.1</w:t>
       </w:r>
       <w:r>
         <w:tab/>
       </w:r>
       <w:r>
-        <w:t xml:space="preserve">What is documentation?</w:t>
-      </w:r>
-    </w:p>
-    <w:bookmarkEnd w:id="229"/>
-    <w:bookmarkStart w:id="230" w:name="why-is-documentation-important"/>
+        <w:t xml:space="preserve">Electronic data capture</w:t>
+      </w:r>
+    </w:p>
+    <w:bookmarkEnd w:id="232"/>
+    <w:bookmarkStart w:id="233" w:name="paper-data-capture"/>
     <w:p>
       <w:pPr>
         <w:pStyle w:val="Heading2"/>
@@ -5878,17 +5998,17 @@
         <w:rPr>
           <w:rStyle w:val="SectionNumber"/>
         </w:rPr>
-        <w:t xml:space="preserve">7.2</w:t>
+        <w:t xml:space="preserve">10.2</w:t>
       </w:r>
       <w:r>
         <w:tab/>
       </w:r>
       <w:r>
-        <w:t xml:space="preserve">Why is documentation important?</w:t>
-      </w:r>
-    </w:p>
-    <w:bookmarkEnd w:id="230"/>
-    <w:bookmarkStart w:id="231" w:name="team-level"/>
+        <w:t xml:space="preserve">Paper data capture</w:t>
+      </w:r>
+    </w:p>
+    <w:bookmarkEnd w:id="233"/>
+    <w:bookmarkStart w:id="234" w:name="extant-data"/>
     <w:p>
       <w:pPr>
         <w:pStyle w:val="Heading2"/>
@@ -5897,75 +6017,18 @@
         <w:rPr>
           <w:rStyle w:val="SectionNumber"/>
         </w:rPr>
-        <w:t xml:space="preserve">7.3</w:t>
+        <w:t xml:space="preserve">10.3</w:t>
       </w:r>
       <w:r>
         <w:tab/>
       </w:r>
       <w:r>
-        <w:t xml:space="preserve">Team Level</w:t>
-      </w:r>
-    </w:p>
-    <w:bookmarkEnd w:id="231"/>
-    <w:bookmarkStart w:id="232" w:name="project-level"/>
-    <w:p>
-      <w:pPr>
-        <w:pStyle w:val="Heading2"/>
-      </w:pPr>
-      <w:r>
-        <w:rPr>
-          <w:rStyle w:val="SectionNumber"/>
-        </w:rPr>
-        <w:t xml:space="preserve">7.4</w:t>
-      </w:r>
-      <w:r>
-        <w:tab/>
-      </w:r>
-      <w:r>
-        <w:t xml:space="preserve">Project Level</w:t>
-      </w:r>
-    </w:p>
-    <w:bookmarkEnd w:id="232"/>
-    <w:bookmarkStart w:id="233" w:name="dataset-level"/>
-    <w:p>
-      <w:pPr>
-        <w:pStyle w:val="Heading2"/>
-      </w:pPr>
-      <w:r>
-        <w:rPr>
-          <w:rStyle w:val="SectionNumber"/>
-        </w:rPr>
-        <w:t xml:space="preserve">7.5</w:t>
-      </w:r>
-      <w:r>
-        <w:tab/>
-      </w:r>
-      <w:r>
-        <w:t xml:space="preserve">Dataset Level</w:t>
-      </w:r>
-    </w:p>
-    <w:bookmarkEnd w:id="233"/>
-    <w:bookmarkStart w:id="234" w:name="variable-level"/>
-    <w:p>
-      <w:pPr>
-        <w:pStyle w:val="Heading2"/>
-      </w:pPr>
-      <w:r>
-        <w:rPr>
-          <w:rStyle w:val="SectionNumber"/>
-        </w:rPr>
-        <w:t xml:space="preserve">7.6</w:t>
-      </w:r>
-      <w:r>
-        <w:tab/>
-      </w:r>
-      <w:r>
-        <w:t xml:space="preserve">Variable Level</w:t>
+        <w:t xml:space="preserve">Extant data</w:t>
       </w:r>
     </w:p>
     <w:bookmarkEnd w:id="234"/>
     <w:bookmarkEnd w:id="235"/>
-    <w:bookmarkStart w:id="240" w:name="data-tracking"/>
+    <w:bookmarkStart w:id="244" w:name="data-storage-and-security"/>
     <w:p>
       <w:pPr>
         <w:pStyle w:val="Heading1"/>
@@ -5974,16 +6037,16 @@
         <w:rPr>
           <w:rStyle w:val="SectionNumber"/>
         </w:rPr>
-        <w:t xml:space="preserve">8</w:t>
+        <w:t xml:space="preserve">11</w:t>
       </w:r>
       <w:r>
         <w:tab/>
       </w:r>
       <w:r>
-        <w:t xml:space="preserve">Data Tracking</w:t>
-      </w:r>
-    </w:p>
-    <w:bookmarkStart w:id="236" w:name="why-track-data"/>
+        <w:t xml:space="preserve">Data Storage and Security</w:t>
+      </w:r>
+    </w:p>
+    <w:bookmarkStart w:id="236" w:name="types-of-data-youll-be-storing"/>
     <w:p>
       <w:pPr>
         <w:pStyle w:val="Heading2"/>
@@ -5992,17 +6055,17 @@
         <w:rPr>
           <w:rStyle w:val="SectionNumber"/>
         </w:rPr>
-        <w:t xml:space="preserve">8.1</w:t>
+        <w:t xml:space="preserve">11.1</w:t>
       </w:r>
       <w:r>
         <w:tab/>
       </w:r>
       <w:r>
-        <w:t xml:space="preserve">Why track data?</w:t>
+        <w:t xml:space="preserve">Types of data you’ll be storing</w:t>
       </w:r>
     </w:p>
     <w:bookmarkEnd w:id="236"/>
-    <w:bookmarkStart w:id="237" w:name="build-a-system"/>
+    <w:bookmarkStart w:id="237" w:name="general-security-rules"/>
     <w:p>
       <w:pPr>
         <w:pStyle w:val="Heading2"/>
@@ -6011,17 +6074,17 @@
         <w:rPr>
           <w:rStyle w:val="SectionNumber"/>
         </w:rPr>
-        <w:t xml:space="preserve">8.2</w:t>
+        <w:t xml:space="preserve">11.2</w:t>
       </w:r>
       <w:r>
         <w:tab/>
       </w:r>
       <w:r>
-        <w:t xml:space="preserve">Build a system</w:t>
+        <w:t xml:space="preserve">General security rules</w:t>
       </w:r>
     </w:p>
     <w:bookmarkEnd w:id="237"/>
-    <w:bookmarkStart w:id="238" w:name="ids"/>
+    <w:bookmarkStart w:id="238" w:name="participant-tracking-database"/>
     <w:p>
       <w:pPr>
         <w:pStyle w:val="Heading2"/>
@@ -6030,17 +6093,17 @@
         <w:rPr>
           <w:rStyle w:val="SectionNumber"/>
         </w:rPr>
-        <w:t xml:space="preserve">8.3</w:t>
+        <w:t xml:space="preserve">11.3</w:t>
       </w:r>
       <w:r>
         <w:tab/>
       </w:r>
       <w:r>
-        <w:t xml:space="preserve">Creating participant IDs</w:t>
+        <w:t xml:space="preserve">Participant tracking database</w:t>
       </w:r>
     </w:p>
     <w:bookmarkEnd w:id="238"/>
-    <w:bookmarkStart w:id="239" w:name="X462b02df8aa0aa2236c799bbb92a45c26a99304"/>
+    <w:bookmarkStart w:id="239" w:name="electronic-data"/>
     <w:p>
       <w:pPr>
         <w:pStyle w:val="Heading2"/>
@@ -6049,18 +6112,94 @@
         <w:rPr>
           <w:rStyle w:val="SectionNumber"/>
         </w:rPr>
-        <w:t xml:space="preserve">8.4</w:t>
+        <w:t xml:space="preserve">11.4</w:t>
       </w:r>
       <w:r>
         <w:tab/>
       </w:r>
       <w:r>
-        <w:t xml:space="preserve">When to build it, who builds it, tools to build it in</w:t>
+        <w:t xml:space="preserve">Electronic data</w:t>
       </w:r>
     </w:p>
     <w:bookmarkEnd w:id="239"/>
+    <w:bookmarkStart w:id="240" w:name="detachable-media"/>
+    <w:p>
+      <w:pPr>
+        <w:pStyle w:val="Heading2"/>
+      </w:pPr>
+      <w:r>
+        <w:rPr>
+          <w:rStyle w:val="SectionNumber"/>
+        </w:rPr>
+        <w:t xml:space="preserve">11.5</w:t>
+      </w:r>
+      <w:r>
+        <w:tab/>
+      </w:r>
+      <w:r>
+        <w:t xml:space="preserve">Detachable media</w:t>
+      </w:r>
+    </w:p>
     <w:bookmarkEnd w:id="240"/>
-    <w:bookmarkStart w:id="246" w:name="data-collection"/>
+    <w:bookmarkStart w:id="241" w:name="audiovisual-data"/>
+    <w:p>
+      <w:pPr>
+        <w:pStyle w:val="Heading2"/>
+      </w:pPr>
+      <w:r>
+        <w:rPr>
+          <w:rStyle w:val="SectionNumber"/>
+        </w:rPr>
+        <w:t xml:space="preserve">11.6</w:t>
+      </w:r>
+      <w:r>
+        <w:tab/>
+      </w:r>
+      <w:r>
+        <w:t xml:space="preserve">Audio/visual data</w:t>
+      </w:r>
+    </w:p>
+    <w:bookmarkEnd w:id="241"/>
+    <w:bookmarkStart w:id="242" w:name="paper-data"/>
+    <w:p>
+      <w:pPr>
+        <w:pStyle w:val="Heading2"/>
+      </w:pPr>
+      <w:r>
+        <w:rPr>
+          <w:rStyle w:val="SectionNumber"/>
+        </w:rPr>
+        <w:t xml:space="preserve">11.7</w:t>
+      </w:r>
+      <w:r>
+        <w:tab/>
+      </w:r>
+      <w:r>
+        <w:t xml:space="preserve">Paper data</w:t>
+      </w:r>
+    </w:p>
+    <w:bookmarkEnd w:id="242"/>
+    <w:bookmarkStart w:id="243" w:name="sharing-data"/>
+    <w:p>
+      <w:pPr>
+        <w:pStyle w:val="Heading2"/>
+      </w:pPr>
+      <w:r>
+        <w:rPr>
+          <w:rStyle w:val="SectionNumber"/>
+        </w:rPr>
+        <w:t xml:space="preserve">11.8</w:t>
+      </w:r>
+      <w:r>
+        <w:tab/>
+      </w:r>
+      <w:r>
+        <w:t xml:space="preserve">Sharing data</w:t>
+      </w:r>
+    </w:p>
+    <w:bookmarkEnd w:id="243"/>
+    <w:bookmarkEnd w:id="244"/>
+    <w:bookmarkStart w:id="250" w:name="data-cleaning"/>
     <w:p>
       <w:pPr>
         <w:pStyle w:val="Heading1"/>
@@ -6069,16 +6208,16 @@
         <w:rPr>
           <w:rStyle w:val="SectionNumber"/>
         </w:rPr>
-        <w:t xml:space="preserve">9</w:t>
+        <w:t xml:space="preserve">12</w:t>
       </w:r>
       <w:r>
         <w:tab/>
       </w:r>
       <w:r>
-        <w:t xml:space="preserve">Data Collection</w:t>
-      </w:r>
-    </w:p>
-    <w:bookmarkStart w:id="241" w:name="Xbc8506d1182cf1426d832e6ab42eeb02f5268c0"/>
+        <w:t xml:space="preserve">Data Cleaning</w:t>
+      </w:r>
+    </w:p>
+    <w:bookmarkStart w:id="245" w:name="foundational-knowledge"/>
     <w:p>
       <w:pPr>
         <w:pStyle w:val="Heading2"/>
@@ -6087,17 +6226,17 @@
         <w:rPr>
           <w:rStyle w:val="SectionNumber"/>
         </w:rPr>
-        <w:t xml:space="preserve">9.1</w:t>
+        <w:t xml:space="preserve">12.1</w:t>
       </w:r>
       <w:r>
         <w:tab/>
       </w:r>
       <w:r>
-        <w:t xml:space="preserve">Why consider data management in data collection?</w:t>
-      </w:r>
-    </w:p>
-    <w:bookmarkEnd w:id="241"/>
-    <w:bookmarkStart w:id="242" w:name="consents"/>
+        <w:t xml:space="preserve">Foundational knowledge</w:t>
+      </w:r>
+    </w:p>
+    <w:bookmarkEnd w:id="245"/>
+    <w:bookmarkStart w:id="246" w:name="data-structure-1"/>
     <w:p>
       <w:pPr>
         <w:pStyle w:val="Heading2"/>
@@ -6106,17 +6245,17 @@
         <w:rPr>
           <w:rStyle w:val="SectionNumber"/>
         </w:rPr>
-        <w:t xml:space="preserve">9.2</w:t>
+        <w:t xml:space="preserve">12.2</w:t>
       </w:r>
       <w:r>
         <w:tab/>
       </w:r>
       <w:r>
-        <w:t xml:space="preserve">Consents</w:t>
-      </w:r>
-    </w:p>
-    <w:bookmarkEnd w:id="242"/>
-    <w:bookmarkStart w:id="243" w:name="electronic-data-collection-instruments"/>
+        <w:t xml:space="preserve">Data structure</w:t>
+      </w:r>
+    </w:p>
+    <w:bookmarkEnd w:id="246"/>
+    <w:bookmarkStart w:id="247" w:name="data-cleaning-plan"/>
     <w:p>
       <w:pPr>
         <w:pStyle w:val="Heading2"/>
@@ -6125,17 +6264,17 @@
         <w:rPr>
           <w:rStyle w:val="SectionNumber"/>
         </w:rPr>
-        <w:t xml:space="preserve">9.3</w:t>
+        <w:t xml:space="preserve">12.3</w:t>
       </w:r>
       <w:r>
         <w:tab/>
       </w:r>
       <w:r>
-        <w:t xml:space="preserve">Electronic data collection instruments</w:t>
-      </w:r>
-    </w:p>
-    <w:bookmarkEnd w:id="243"/>
-    <w:bookmarkStart w:id="244" w:name="paper-data-collection-instruments"/>
+        <w:t xml:space="preserve">Data cleaning plan</w:t>
+      </w:r>
+    </w:p>
+    <w:bookmarkEnd w:id="247"/>
+    <w:bookmarkStart w:id="248" w:name="data-validation"/>
     <w:p>
       <w:pPr>
         <w:pStyle w:val="Heading2"/>
@@ -6144,17 +6283,17 @@
         <w:rPr>
           <w:rStyle w:val="SectionNumber"/>
         </w:rPr>
-        <w:t xml:space="preserve">9.4</w:t>
+        <w:t xml:space="preserve">12.4</w:t>
       </w:r>
       <w:r>
         <w:tab/>
       </w:r>
       <w:r>
-        <w:t xml:space="preserve">Paper data collection instruments</w:t>
-      </w:r>
-    </w:p>
-    <w:bookmarkEnd w:id="244"/>
-    <w:bookmarkStart w:id="245" w:name="interviewscocus-groups"/>
+        <w:t xml:space="preserve">Data validation</w:t>
+      </w:r>
+    </w:p>
+    <w:bookmarkEnd w:id="248"/>
+    <w:bookmarkStart w:id="249" w:name="why-use-code"/>
     <w:p>
       <w:pPr>
         <w:pStyle w:val="Heading2"/>
@@ -6163,94 +6302,18 @@
         <w:rPr>
           <w:rStyle w:val="SectionNumber"/>
         </w:rPr>
-        <w:t xml:space="preserve">9.5</w:t>
+        <w:t xml:space="preserve">12.5</w:t>
       </w:r>
       <w:r>
         <w:tab/>
       </w:r>
       <w:r>
-        <w:t xml:space="preserve">Interviews/cocus groups</w:t>
-      </w:r>
-    </w:p>
-    <w:bookmarkEnd w:id="245"/>
-    <w:bookmarkEnd w:id="246"/>
-    <w:bookmarkStart w:id="250" w:name="data-capture"/>
-    <w:p>
-      <w:pPr>
-        <w:pStyle w:val="Heading1"/>
-      </w:pPr>
-      <w:r>
-        <w:rPr>
-          <w:rStyle w:val="SectionNumber"/>
-        </w:rPr>
-        <w:t xml:space="preserve">10</w:t>
-      </w:r>
-      <w:r>
-        <w:tab/>
-      </w:r>
-      <w:r>
-        <w:t xml:space="preserve">Data Capture</w:t>
-      </w:r>
-    </w:p>
-    <w:bookmarkStart w:id="247" w:name="electronic-data-capture"/>
-    <w:p>
-      <w:pPr>
-        <w:pStyle w:val="Heading2"/>
-      </w:pPr>
-      <w:r>
-        <w:rPr>
-          <w:rStyle w:val="SectionNumber"/>
-        </w:rPr>
-        <w:t xml:space="preserve">10.1</w:t>
-      </w:r>
-      <w:r>
-        <w:tab/>
-      </w:r>
-      <w:r>
-        <w:t xml:space="preserve">Electronic data capture</w:t>
-      </w:r>
-    </w:p>
-    <w:bookmarkEnd w:id="247"/>
-    <w:bookmarkStart w:id="248" w:name="paper-data-capture"/>
-    <w:p>
-      <w:pPr>
-        <w:pStyle w:val="Heading2"/>
-      </w:pPr>
-      <w:r>
-        <w:rPr>
-          <w:rStyle w:val="SectionNumber"/>
-        </w:rPr>
-        <w:t xml:space="preserve">10.2</w:t>
-      </w:r>
-      <w:r>
-        <w:tab/>
-      </w:r>
-      <w:r>
-        <w:t xml:space="preserve">Paper data capture</w:t>
-      </w:r>
-    </w:p>
-    <w:bookmarkEnd w:id="248"/>
-    <w:bookmarkStart w:id="249" w:name="extant-data"/>
-    <w:p>
-      <w:pPr>
-        <w:pStyle w:val="Heading2"/>
-      </w:pPr>
-      <w:r>
-        <w:rPr>
-          <w:rStyle w:val="SectionNumber"/>
-        </w:rPr>
-        <w:t xml:space="preserve">10.3</w:t>
-      </w:r>
-      <w:r>
-        <w:tab/>
-      </w:r>
-      <w:r>
-        <w:t xml:space="preserve">Extant data</w:t>
+        <w:t xml:space="preserve">Why use code?</w:t>
       </w:r>
     </w:p>
     <w:bookmarkEnd w:id="249"/>
     <w:bookmarkEnd w:id="250"/>
-    <w:bookmarkStart w:id="259" w:name="data-storage-and-security"/>
+    <w:bookmarkStart w:id="256" w:name="data-cleaning-1"/>
     <w:p>
       <w:pPr>
         <w:pStyle w:val="Heading1"/>
@@ -6259,16 +6322,16 @@
         <w:rPr>
           <w:rStyle w:val="SectionNumber"/>
         </w:rPr>
-        <w:t xml:space="preserve">11</w:t>
+        <w:t xml:space="preserve">13</w:t>
       </w:r>
       <w:r>
         <w:tab/>
       </w:r>
       <w:r>
-        <w:t xml:space="preserve">Data Storage and Security</w:t>
-      </w:r>
-    </w:p>
-    <w:bookmarkStart w:id="251" w:name="types-of-data-youll-be-storing"/>
+        <w:t xml:space="preserve">Data Cleaning</w:t>
+      </w:r>
+    </w:p>
+    <w:bookmarkStart w:id="251" w:name="foundational-knowledge-1"/>
     <w:p>
       <w:pPr>
         <w:pStyle w:val="Heading2"/>
@@ -6277,17 +6340,17 @@
         <w:rPr>
           <w:rStyle w:val="SectionNumber"/>
         </w:rPr>
-        <w:t xml:space="preserve">11.1</w:t>
+        <w:t xml:space="preserve">13.1</w:t>
       </w:r>
       <w:r>
         <w:tab/>
       </w:r>
       <w:r>
-        <w:t xml:space="preserve">Types of data you’ll be storing</w:t>
+        <w:t xml:space="preserve">Foundational knowledge</w:t>
       </w:r>
     </w:p>
     <w:bookmarkEnd w:id="251"/>
-    <w:bookmarkStart w:id="252" w:name="general-security-rules"/>
+    <w:bookmarkStart w:id="252" w:name="data-structure-2"/>
     <w:p>
       <w:pPr>
         <w:pStyle w:val="Heading2"/>
@@ -6296,17 +6359,17 @@
         <w:rPr>
           <w:rStyle w:val="SectionNumber"/>
         </w:rPr>
-        <w:t xml:space="preserve">11.2</w:t>
+        <w:t xml:space="preserve">13.2</w:t>
       </w:r>
       <w:r>
         <w:tab/>
       </w:r>
       <w:r>
-        <w:t xml:space="preserve">General security rules</w:t>
+        <w:t xml:space="preserve">Data structure</w:t>
       </w:r>
     </w:p>
     <w:bookmarkEnd w:id="252"/>
-    <w:bookmarkStart w:id="253" w:name="participant-tracking-database"/>
+    <w:bookmarkStart w:id="253" w:name="data-cleaning-plan-1"/>
     <w:p>
       <w:pPr>
         <w:pStyle w:val="Heading2"/>
@@ -6315,17 +6378,17 @@
         <w:rPr>
           <w:rStyle w:val="SectionNumber"/>
         </w:rPr>
-        <w:t xml:space="preserve">11.3</w:t>
+        <w:t xml:space="preserve">13.3</w:t>
       </w:r>
       <w:r>
         <w:tab/>
       </w:r>
       <w:r>
-        <w:t xml:space="preserve">Participant tracking database</w:t>
+        <w:t xml:space="preserve">Data cleaning plan</w:t>
       </w:r>
     </w:p>
     <w:bookmarkEnd w:id="253"/>
-    <w:bookmarkStart w:id="254" w:name="electronic-data"/>
+    <w:bookmarkStart w:id="254" w:name="data-validation-1"/>
     <w:p>
       <w:pPr>
         <w:pStyle w:val="Heading2"/>
@@ -6334,17 +6397,17 @@
         <w:rPr>
           <w:rStyle w:val="SectionNumber"/>
         </w:rPr>
-        <w:t xml:space="preserve">11.4</w:t>
+        <w:t xml:space="preserve">13.4</w:t>
       </w:r>
       <w:r>
         <w:tab/>
       </w:r>
       <w:r>
-        <w:t xml:space="preserve">Electronic data</w:t>
+        <w:t xml:space="preserve">Data validation</w:t>
       </w:r>
     </w:p>
     <w:bookmarkEnd w:id="254"/>
-    <w:bookmarkStart w:id="255" w:name="detachable-media"/>
+    <w:bookmarkStart w:id="255" w:name="why-use-code-1"/>
     <w:p>
       <w:pPr>
         <w:pStyle w:val="Heading2"/>
@@ -6353,17 +6416,36 @@
         <w:rPr>
           <w:rStyle w:val="SectionNumber"/>
         </w:rPr>
-        <w:t xml:space="preserve">11.5</w:t>
+        <w:t xml:space="preserve">13.5</w:t>
       </w:r>
       <w:r>
         <w:tab/>
       </w:r>
       <w:r>
-        <w:t xml:space="preserve">Detachable media</w:t>
+        <w:t xml:space="preserve">Why use code?</w:t>
       </w:r>
     </w:p>
     <w:bookmarkEnd w:id="255"/>
-    <w:bookmarkStart w:id="256" w:name="audiovisual-data"/>
+    <w:bookmarkEnd w:id="256"/>
+    <w:bookmarkStart w:id="261" w:name="data-sharing"/>
+    <w:p>
+      <w:pPr>
+        <w:pStyle w:val="Heading1"/>
+      </w:pPr>
+      <w:r>
+        <w:rPr>
+          <w:rStyle w:val="SectionNumber"/>
+        </w:rPr>
+        <w:t xml:space="preserve">14</w:t>
+      </w:r>
+      <w:r>
+        <w:tab/>
+      </w:r>
+      <w:r>
+        <w:t xml:space="preserve">Data Sharing</w:t>
+      </w:r>
+    </w:p>
+    <w:bookmarkStart w:id="257" w:name="why-share-your-data"/>
     <w:p>
       <w:pPr>
         <w:pStyle w:val="Heading2"/>
@@ -6372,17 +6454,17 @@
         <w:rPr>
           <w:rStyle w:val="SectionNumber"/>
         </w:rPr>
-        <w:t xml:space="preserve">11.6</w:t>
+        <w:t xml:space="preserve">14.1</w:t>
       </w:r>
       <w:r>
         <w:tab/>
       </w:r>
       <w:r>
-        <w:t xml:space="preserve">Audio/visual data</w:t>
-      </w:r>
-    </w:p>
-    <w:bookmarkEnd w:id="256"/>
-    <w:bookmarkStart w:id="257" w:name="paper-data"/>
+        <w:t xml:space="preserve">Why share your data?</w:t>
+      </w:r>
+    </w:p>
+    <w:bookmarkEnd w:id="257"/>
+    <w:bookmarkStart w:id="258" w:name="considering-fair-principles"/>
     <w:p>
       <w:pPr>
         <w:pStyle w:val="Heading2"/>
@@ -6391,17 +6473,17 @@
         <w:rPr>
           <w:rStyle w:val="SectionNumber"/>
         </w:rPr>
-        <w:t xml:space="preserve">11.7</w:t>
+        <w:t xml:space="preserve">14.2</w:t>
       </w:r>
       <w:r>
         <w:tab/>
       </w:r>
       <w:r>
-        <w:t xml:space="preserve">Paper data</w:t>
-      </w:r>
-    </w:p>
-    <w:bookmarkEnd w:id="257"/>
-    <w:bookmarkStart w:id="258" w:name="sharing-data"/>
+        <w:t xml:space="preserve">Considering FAIR principles</w:t>
+      </w:r>
+    </w:p>
+    <w:bookmarkEnd w:id="258"/>
+    <w:bookmarkStart w:id="259" w:name="best-practices"/>
     <w:p>
       <w:pPr>
         <w:pStyle w:val="Heading2"/>
@@ -6410,18 +6492,37 @@
         <w:rPr>
           <w:rStyle w:val="SectionNumber"/>
         </w:rPr>
-        <w:t xml:space="preserve">11.8</w:t>
+        <w:t xml:space="preserve">14.3</w:t>
       </w:r>
       <w:r>
         <w:tab/>
       </w:r>
       <w:r>
-        <w:t xml:space="preserve">Sharing data</w:t>
-      </w:r>
-    </w:p>
-    <w:bookmarkEnd w:id="258"/>
+        <w:t xml:space="preserve">Best practices</w:t>
+      </w:r>
+    </w:p>
     <w:bookmarkEnd w:id="259"/>
-    <w:bookmarkStart w:id="265" w:name="data-cleaning"/>
+    <w:bookmarkStart w:id="260" w:name="retractions-and-revisions"/>
+    <w:p>
+      <w:pPr>
+        <w:pStyle w:val="Heading2"/>
+      </w:pPr>
+      <w:r>
+        <w:rPr>
+          <w:rStyle w:val="SectionNumber"/>
+        </w:rPr>
+        <w:t xml:space="preserve">14.4</w:t>
+      </w:r>
+      <w:r>
+        <w:tab/>
+      </w:r>
+      <w:r>
+        <w:t xml:space="preserve">Retractions and revisions</w:t>
+      </w:r>
+    </w:p>
+    <w:bookmarkEnd w:id="260"/>
+    <w:bookmarkEnd w:id="261"/>
+    <w:bookmarkStart w:id="264" w:name="wrapping-it-up"/>
     <w:p>
       <w:pPr>
         <w:pStyle w:val="Heading1"/>
@@ -6430,16 +6531,16 @@
         <w:rPr>
           <w:rStyle w:val="SectionNumber"/>
         </w:rPr>
-        <w:t xml:space="preserve">12</w:t>
+        <w:t xml:space="preserve">15</w:t>
       </w:r>
       <w:r>
         <w:tab/>
       </w:r>
       <w:r>
-        <w:t xml:space="preserve">Data Cleaning</w:t>
-      </w:r>
-    </w:p>
-    <w:bookmarkStart w:id="260" w:name="foundational-knowledge"/>
+        <w:t xml:space="preserve">Wrapping It Up</w:t>
+      </w:r>
+    </w:p>
+    <w:bookmarkStart w:id="262" w:name="connecting-practices-to-outcomes"/>
     <w:p>
       <w:pPr>
         <w:pStyle w:val="Heading2"/>
@@ -6448,17 +6549,17 @@
         <w:rPr>
           <w:rStyle w:val="SectionNumber"/>
         </w:rPr>
-        <w:t xml:space="preserve">12.1</w:t>
+        <w:t xml:space="preserve">15.1</w:t>
       </w:r>
       <w:r>
         <w:tab/>
       </w:r>
       <w:r>
-        <w:t xml:space="preserve">Foundational knowledge</w:t>
-      </w:r>
-    </w:p>
-    <w:bookmarkEnd w:id="260"/>
-    <w:bookmarkStart w:id="261" w:name="data-structure-1"/>
+        <w:t xml:space="preserve">Connecting practices to outcomes</w:t>
+      </w:r>
+    </w:p>
+    <w:bookmarkEnd w:id="262"/>
+    <w:bookmarkStart w:id="263" w:name="putting-in-the-work"/>
     <w:p>
       <w:pPr>
         <w:pStyle w:val="Heading2"/>
@@ -6467,17 +6568,36 @@
         <w:rPr>
           <w:rStyle w:val="SectionNumber"/>
         </w:rPr>
-        <w:t xml:space="preserve">12.2</w:t>
+        <w:t xml:space="preserve">15.2</w:t>
       </w:r>
       <w:r>
         <w:tab/>
       </w:r>
       <w:r>
-        <w:t xml:space="preserve">Data structure</w:t>
-      </w:r>
-    </w:p>
-    <w:bookmarkEnd w:id="261"/>
-    <w:bookmarkStart w:id="262" w:name="data-cleaning-plan"/>
+        <w:t xml:space="preserve">Putting in the work</w:t>
+      </w:r>
+    </w:p>
+    <w:bookmarkEnd w:id="263"/>
+    <w:bookmarkEnd w:id="264"/>
+    <w:bookmarkStart w:id="268" w:name="call-to-action"/>
+    <w:p>
+      <w:pPr>
+        <w:pStyle w:val="Heading1"/>
+      </w:pPr>
+      <w:r>
+        <w:rPr>
+          <w:rStyle w:val="SectionNumber"/>
+        </w:rPr>
+        <w:t xml:space="preserve">16</w:t>
+      </w:r>
+      <w:r>
+        <w:tab/>
+      </w:r>
+      <w:r>
+        <w:t xml:space="preserve">Call to Action</w:t>
+      </w:r>
+    </w:p>
+    <w:bookmarkStart w:id="265" w:name="last-thoughts"/>
     <w:p>
       <w:pPr>
         <w:pStyle w:val="Heading2"/>
@@ -6486,17 +6606,17 @@
         <w:rPr>
           <w:rStyle w:val="SectionNumber"/>
         </w:rPr>
-        <w:t xml:space="preserve">12.3</w:t>
+        <w:t xml:space="preserve">16.1</w:t>
       </w:r>
       <w:r>
         <w:tab/>
       </w:r>
       <w:r>
-        <w:t xml:space="preserve">Data cleaning plan</w:t>
-      </w:r>
-    </w:p>
-    <w:bookmarkEnd w:id="262"/>
-    <w:bookmarkStart w:id="263" w:name="data-validation"/>
+        <w:t xml:space="preserve">Last thoughts</w:t>
+      </w:r>
+    </w:p>
+    <w:bookmarkEnd w:id="265"/>
+    <w:bookmarkStart w:id="266" w:name="training-for-future-researchers"/>
     <w:p>
       <w:pPr>
         <w:pStyle w:val="Heading2"/>
@@ -6505,17 +6625,17 @@
         <w:rPr>
           <w:rStyle w:val="SectionNumber"/>
         </w:rPr>
-        <w:t xml:space="preserve">12.4</w:t>
+        <w:t xml:space="preserve">16.2</w:t>
       </w:r>
       <w:r>
         <w:tab/>
       </w:r>
       <w:r>
-        <w:t xml:space="preserve">Data validation</w:t>
-      </w:r>
-    </w:p>
-    <w:bookmarkEnd w:id="263"/>
-    <w:bookmarkStart w:id="264" w:name="why-use-code"/>
+        <w:t xml:space="preserve">Training for future researchers</w:t>
+      </w:r>
+    </w:p>
+    <w:bookmarkEnd w:id="266"/>
+    <w:bookmarkStart w:id="267" w:name="X77f9e2dc88081311896fe5c0fa48604f4a8018c"/>
     <w:p>
       <w:pPr>
         <w:pStyle w:val="Heading2"/>
@@ -6524,18 +6644,18 @@
         <w:rPr>
           <w:rStyle w:val="SectionNumber"/>
         </w:rPr>
-        <w:t xml:space="preserve">12.5</w:t>
+        <w:t xml:space="preserve">16.3</w:t>
       </w:r>
       <w:r>
         <w:tab/>
       </w:r>
       <w:r>
-        <w:t xml:space="preserve">Why use code?</w:t>
-      </w:r>
-    </w:p>
-    <w:bookmarkEnd w:id="264"/>
-    <w:bookmarkEnd w:id="265"/>
-    <w:bookmarkStart w:id="270" w:name="data-sharing"/>
+        <w:t xml:space="preserve">Investing in data management and data managers</w:t>
+      </w:r>
+    </w:p>
+    <w:bookmarkEnd w:id="267"/>
+    <w:bookmarkEnd w:id="268"/>
+    <w:bookmarkStart w:id="333" w:name="appendices"/>
     <w:p>
       <w:pPr>
         <w:pStyle w:val="Heading1"/>
@@ -6544,245 +6664,17 @@
         <w:rPr>
           <w:rStyle w:val="SectionNumber"/>
         </w:rPr>
-        <w:t xml:space="preserve">13</w:t>
+        <w:t xml:space="preserve">17</w:t>
       </w:r>
       <w:r>
         <w:tab/>
       </w:r>
       <w:r>
-        <w:t xml:space="preserve">Data Sharing</w:t>
-      </w:r>
-    </w:p>
-    <w:bookmarkStart w:id="266" w:name="why-share-your-data"/>
-    <w:p>
-      <w:pPr>
-        <w:pStyle w:val="Heading2"/>
-      </w:pPr>
-      <w:r>
-        <w:rPr>
-          <w:rStyle w:val="SectionNumber"/>
-        </w:rPr>
-        <w:t xml:space="preserve">13.1</w:t>
-      </w:r>
-      <w:r>
-        <w:tab/>
-      </w:r>
-      <w:r>
-        <w:t xml:space="preserve">Why share your data?</w:t>
-      </w:r>
-    </w:p>
-    <w:bookmarkEnd w:id="266"/>
-    <w:bookmarkStart w:id="267" w:name="considering-fair-principles"/>
-    <w:p>
-      <w:pPr>
-        <w:pStyle w:val="Heading2"/>
-      </w:pPr>
-      <w:r>
-        <w:rPr>
-          <w:rStyle w:val="SectionNumber"/>
-        </w:rPr>
-        <w:t xml:space="preserve">13.2</w:t>
-      </w:r>
-      <w:r>
-        <w:tab/>
-      </w:r>
-      <w:r>
-        <w:t xml:space="preserve">Considering FAIR principles</w:t>
-      </w:r>
-    </w:p>
-    <w:bookmarkEnd w:id="267"/>
-    <w:bookmarkStart w:id="268" w:name="best-practices"/>
-    <w:p>
-      <w:pPr>
-        <w:pStyle w:val="Heading2"/>
-      </w:pPr>
-      <w:r>
-        <w:rPr>
-          <w:rStyle w:val="SectionNumber"/>
-        </w:rPr>
-        <w:t xml:space="preserve">13.3</w:t>
-      </w:r>
-      <w:r>
-        <w:tab/>
-      </w:r>
-      <w:r>
-        <w:t xml:space="preserve">Best practices</w:t>
-      </w:r>
-    </w:p>
-    <w:bookmarkEnd w:id="268"/>
-    <w:bookmarkStart w:id="269" w:name="retractions-and-revisions"/>
-    <w:p>
-      <w:pPr>
-        <w:pStyle w:val="Heading2"/>
-      </w:pPr>
-      <w:r>
-        <w:rPr>
-          <w:rStyle w:val="SectionNumber"/>
-        </w:rPr>
-        <w:t xml:space="preserve">13.4</w:t>
-      </w:r>
-      <w:r>
-        <w:tab/>
-      </w:r>
-      <w:r>
-        <w:t xml:space="preserve">Retractions and revisions</w:t>
-      </w:r>
-    </w:p>
-    <w:bookmarkEnd w:id="269"/>
-    <w:bookmarkEnd w:id="270"/>
-    <w:bookmarkStart w:id="273" w:name="wrapping-it-up"/>
-    <w:p>
-      <w:pPr>
-        <w:pStyle w:val="Heading1"/>
-      </w:pPr>
-      <w:r>
-        <w:rPr>
-          <w:rStyle w:val="SectionNumber"/>
-        </w:rPr>
-        <w:t xml:space="preserve">14</w:t>
-      </w:r>
-      <w:r>
-        <w:tab/>
-      </w:r>
-      <w:r>
-        <w:t xml:space="preserve">Wrapping It Up</w:t>
-      </w:r>
-    </w:p>
-    <w:bookmarkStart w:id="271" w:name="connecting-practices-to-outcomes"/>
-    <w:p>
-      <w:pPr>
-        <w:pStyle w:val="Heading2"/>
-      </w:pPr>
-      <w:r>
-        <w:rPr>
-          <w:rStyle w:val="SectionNumber"/>
-        </w:rPr>
-        <w:t xml:space="preserve">14.1</w:t>
-      </w:r>
-      <w:r>
-        <w:tab/>
-      </w:r>
-      <w:r>
-        <w:t xml:space="preserve">Connecting practices to outcomes</w:t>
-      </w:r>
-    </w:p>
-    <w:bookmarkEnd w:id="271"/>
-    <w:bookmarkStart w:id="272" w:name="putting-in-the-work"/>
-    <w:p>
-      <w:pPr>
-        <w:pStyle w:val="Heading2"/>
-      </w:pPr>
-      <w:r>
-        <w:rPr>
-          <w:rStyle w:val="SectionNumber"/>
-        </w:rPr>
-        <w:t xml:space="preserve">14.2</w:t>
-      </w:r>
-      <w:r>
-        <w:tab/>
-      </w:r>
-      <w:r>
-        <w:t xml:space="preserve">Putting in the work</w:t>
-      </w:r>
-    </w:p>
-    <w:bookmarkEnd w:id="272"/>
-    <w:bookmarkEnd w:id="273"/>
-    <w:bookmarkStart w:id="277" w:name="call-to-action"/>
-    <w:p>
-      <w:pPr>
-        <w:pStyle w:val="Heading1"/>
-      </w:pPr>
-      <w:r>
-        <w:rPr>
-          <w:rStyle w:val="SectionNumber"/>
-        </w:rPr>
-        <w:t xml:space="preserve">15</w:t>
-      </w:r>
-      <w:r>
-        <w:tab/>
-      </w:r>
-      <w:r>
-        <w:t xml:space="preserve">Call to Action</w:t>
-      </w:r>
-    </w:p>
-    <w:bookmarkStart w:id="274" w:name="last-thoughts"/>
-    <w:p>
-      <w:pPr>
-        <w:pStyle w:val="Heading2"/>
-      </w:pPr>
-      <w:r>
-        <w:rPr>
-          <w:rStyle w:val="SectionNumber"/>
-        </w:rPr>
-        <w:t xml:space="preserve">15.1</w:t>
-      </w:r>
-      <w:r>
-        <w:tab/>
-      </w:r>
-      <w:r>
-        <w:t xml:space="preserve">Last thoughts</w:t>
-      </w:r>
-    </w:p>
-    <w:bookmarkEnd w:id="274"/>
-    <w:bookmarkStart w:id="275" w:name="training-for-future-researchers"/>
-    <w:p>
-      <w:pPr>
-        <w:pStyle w:val="Heading2"/>
-      </w:pPr>
-      <w:r>
-        <w:rPr>
-          <w:rStyle w:val="SectionNumber"/>
-        </w:rPr>
-        <w:t xml:space="preserve">15.2</w:t>
-      </w:r>
-      <w:r>
-        <w:tab/>
-      </w:r>
-      <w:r>
-        <w:t xml:space="preserve">Training for future researchers</w:t>
-      </w:r>
-    </w:p>
-    <w:bookmarkEnd w:id="275"/>
-    <w:bookmarkStart w:id="276" w:name="X77f9e2dc88081311896fe5c0fa48604f4a8018c"/>
-    <w:p>
-      <w:pPr>
-        <w:pStyle w:val="Heading2"/>
-      </w:pPr>
-      <w:r>
-        <w:rPr>
-          <w:rStyle w:val="SectionNumber"/>
-        </w:rPr>
-        <w:t xml:space="preserve">15.3</w:t>
-      </w:r>
-      <w:r>
-        <w:tab/>
-      </w:r>
-      <w:r>
-        <w:t xml:space="preserve">Investing in data management and data managers</w:t>
-      </w:r>
-    </w:p>
-    <w:bookmarkEnd w:id="276"/>
-    <w:bookmarkEnd w:id="277"/>
-    <w:bookmarkStart w:id="342" w:name="appendices"/>
-    <w:p>
-      <w:pPr>
-        <w:pStyle w:val="Heading1"/>
-      </w:pPr>
-      <w:r>
-        <w:rPr>
-          <w:rStyle w:val="SectionNumber"/>
-        </w:rPr>
-        <w:t xml:space="preserve">16</w:t>
-      </w:r>
-      <w:r>
-        <w:tab/>
-      </w:r>
-      <w:r>
         <w:t xml:space="preserve">Appendices</w:t>
       </w:r>
     </w:p>
-    <w:bookmarkStart w:id="341" w:name="refs"/>
-    <w:bookmarkStart w:id="278" w:name="X7bb0249fcea6ab00ad15ea75266e71728988b30"/>
+    <w:bookmarkStart w:id="332" w:name="refs"/>
+    <w:bookmarkStart w:id="269" w:name="X7bb0249fcea6ab00ad15ea75266e71728988b30"/>
     <w:p>
       <w:pPr>
         <w:pStyle w:val="Bibliography"/>
@@ -6829,8 +6721,8 @@
         <w:t xml:space="preserve">.</w:t>
       </w:r>
     </w:p>
-    <w:bookmarkEnd w:id="278"/>
-    <w:bookmarkStart w:id="279" w:name="ref-alston_beginners_2021"/>
+    <w:bookmarkEnd w:id="269"/>
+    <w:bookmarkStart w:id="270" w:name="ref-alston_beginners_2021"/>
     <w:p>
       <w:pPr>
         <w:pStyle w:val="Bibliography"/>
@@ -6875,8 +6767,8 @@
         <w:t xml:space="preserve">.</w:t>
       </w:r>
     </w:p>
-    <w:bookmarkEnd w:id="279"/>
-    <w:bookmarkStart w:id="280" w:name="ref-baker_1500_2016"/>
+    <w:bookmarkEnd w:id="270"/>
+    <w:bookmarkStart w:id="271" w:name="ref-baker_1500_2016"/>
     <w:p>
       <w:pPr>
         <w:pStyle w:val="Bibliography"/>
@@ -6921,8 +6813,8 @@
         <w:t xml:space="preserve">.</w:t>
       </w:r>
     </w:p>
-    <w:bookmarkEnd w:id="280"/>
-    <w:bookmarkStart w:id="281" w:name="ref-bordelon_guides_nodate"/>
+    <w:bookmarkEnd w:id="271"/>
+    <w:bookmarkStart w:id="272" w:name="ref-bordelon_guides_nodate"/>
     <w:p>
       <w:pPr>
         <w:pStyle w:val="Bibliography"/>
@@ -6957,8 +6849,8 @@
         <w:t xml:space="preserve">.</w:t>
       </w:r>
     </w:p>
-    <w:bookmarkEnd w:id="281"/>
-    <w:bookmarkStart w:id="282" w:name="ref-borghi_data_2021"/>
+    <w:bookmarkEnd w:id="272"/>
+    <w:bookmarkStart w:id="273" w:name="ref-borghi_data_2021"/>
     <w:p>
       <w:pPr>
         <w:pStyle w:val="Bibliography"/>
@@ -7017,8 +6909,8 @@
         <w:t xml:space="preserve">.</w:t>
       </w:r>
     </w:p>
-    <w:bookmarkEnd w:id="282"/>
-    <w:bookmarkStart w:id="283" w:name="ref-borghi_promoting_2022"/>
+    <w:bookmarkEnd w:id="273"/>
+    <w:bookmarkStart w:id="274" w:name="ref-borghi_promoting_2022"/>
     <w:p>
       <w:pPr>
         <w:pStyle w:val="Bibliography"/>
@@ -7060,8 +6952,8 @@
         <w:t xml:space="preserve">.</w:t>
       </w:r>
     </w:p>
-    <w:bookmarkEnd w:id="283"/>
-    <w:bookmarkStart w:id="284" w:name="ref-borycz_implementing_2021"/>
+    <w:bookmarkEnd w:id="274"/>
+    <w:bookmarkStart w:id="275" w:name="ref-borycz_implementing_2021"/>
     <w:p>
       <w:pPr>
         <w:pStyle w:val="Bibliography"/>
@@ -7094,7 +6986,7 @@
       <w:r>
         <w:t xml:space="preserve"> </w:t>
       </w:r>
-      <w:hyperlink r:id="rId173">
+      <w:hyperlink r:id="rId170">
         <w:r>
           <w:rPr>
             <w:rStyle w:val="Hyperlink"/>
@@ -7106,8 +6998,8 @@
         <w:t xml:space="preserve">.</w:t>
       </w:r>
     </w:p>
-    <w:bookmarkEnd w:id="284"/>
-    <w:bookmarkStart w:id="285" w:name="ref-briney_data_2015"/>
+    <w:bookmarkEnd w:id="275"/>
+    <w:bookmarkStart w:id="276" w:name="ref-briney_data_2015"/>
     <w:p>
       <w:pPr>
         <w:pStyle w:val="Bibliography"/>
@@ -7138,8 +7030,8 @@
         <w:t xml:space="preserve">: Pelagic Publishing, 2015.</w:t>
       </w:r>
     </w:p>
-    <w:bookmarkEnd w:id="285"/>
-    <w:bookmarkStart w:id="286" w:name="ref-briney_foundational_2020"/>
+    <w:bookmarkEnd w:id="276"/>
+    <w:bookmarkStart w:id="277" w:name="ref-briney_foundational_2020"/>
     <w:p>
       <w:pPr>
         <w:pStyle w:val="Bibliography"/>
@@ -7172,7 +7064,7 @@
       <w:r>
         <w:t xml:space="preserve"> </w:t>
       </w:r>
-      <w:hyperlink r:id="rId215">
+      <w:hyperlink r:id="rId200">
         <w:r>
           <w:rPr>
             <w:rStyle w:val="Hyperlink"/>
@@ -7184,8 +7076,8 @@
         <w:t xml:space="preserve">.</w:t>
       </w:r>
     </w:p>
-    <w:bookmarkEnd w:id="286"/>
-    <w:bookmarkStart w:id="287" w:name="ref-broman_data_2018"/>
+    <w:bookmarkEnd w:id="277"/>
+    <w:bookmarkStart w:id="278" w:name="ref-broman_data_2018"/>
     <w:p>
       <w:pPr>
         <w:pStyle w:val="Bibliography"/>
@@ -7230,8 +7122,8 @@
         <w:t xml:space="preserve">.</w:t>
       </w:r>
     </w:p>
-    <w:bookmarkEnd w:id="287"/>
-    <w:bookmarkStart w:id="288" w:name="ref-butters_recognizing_2020"/>
+    <w:bookmarkEnd w:id="278"/>
+    <w:bookmarkStart w:id="279" w:name="ref-butters_recognizing_2020"/>
     <w:p>
       <w:pPr>
         <w:pStyle w:val="Bibliography"/>
@@ -7276,8 +7168,8 @@
         <w:t xml:space="preserve">.</w:t>
       </w:r>
     </w:p>
-    <w:bookmarkEnd w:id="288"/>
-    <w:bookmarkStart w:id="289" w:name="ref-campos-varela_misconduct_2019"/>
+    <w:bookmarkEnd w:id="279"/>
+    <w:bookmarkStart w:id="280" w:name="ref-campos-varela_misconduct_2019"/>
     <w:p>
       <w:pPr>
         <w:pStyle w:val="Bibliography"/>
@@ -7322,8 +7214,8 @@
         <w:t xml:space="preserve">.</w:t>
       </w:r>
     </w:p>
-    <w:bookmarkEnd w:id="289"/>
-    <w:bookmarkStart w:id="290" w:name="X5bae659f86833a38d74a2eed52821ad689afee8"/>
+    <w:bookmarkEnd w:id="280"/>
+    <w:bookmarkStart w:id="281" w:name="X5bae659f86833a38d74a2eed52821ad689afee8"/>
     <w:p>
       <w:pPr>
         <w:pStyle w:val="Bibliography"/>
@@ -7358,8 +7250,8 @@
         <w:t xml:space="preserve">.</w:t>
       </w:r>
     </w:p>
-    <w:bookmarkEnd w:id="290"/>
-    <w:bookmarkStart w:id="291" w:name="ref-cowles_research_nodate"/>
+    <w:bookmarkEnd w:id="281"/>
+    <w:bookmarkStart w:id="282" w:name="ref-cowles_research_nodate"/>
     <w:p>
       <w:pPr>
         <w:pStyle w:val="Bibliography"/>
@@ -7394,8 +7286,8 @@
         <w:t xml:space="preserve">.</w:t>
       </w:r>
     </w:p>
-    <w:bookmarkEnd w:id="291"/>
-    <w:bookmarkStart w:id="292" w:name="ref-noauthor_creating_nodate"/>
+    <w:bookmarkEnd w:id="282"/>
+    <w:bookmarkStart w:id="283" w:name="ref-noauthor_creating_nodate"/>
     <w:p>
       <w:pPr>
         <w:pStyle w:val="Bibliography"/>
@@ -7442,8 +7334,8 @@
         <w:t xml:space="preserve">.</w:t>
       </w:r>
     </w:p>
-    <w:bookmarkEnd w:id="292"/>
-    <w:bookmarkStart w:id="293" w:name="ref-noauthor_dcmi_nodate"/>
+    <w:bookmarkEnd w:id="283"/>
+    <w:bookmarkStart w:id="284" w:name="ref-noauthor_dcmi_nodate"/>
     <w:p>
       <w:pPr>
         <w:pStyle w:val="Bibliography"/>
@@ -7481,8 +7373,8 @@
         <w:t xml:space="preserve">.</w:t>
       </w:r>
     </w:p>
-    <w:bookmarkEnd w:id="293"/>
-    <w:bookmarkStart w:id="294" w:name="ref-desk_csp_nodate"/>
+    <w:bookmarkEnd w:id="284"/>
+    <w:bookmarkStart w:id="285" w:name="ref-desk_csp_nodate"/>
     <w:p>
       <w:pPr>
         <w:pStyle w:val="Bibliography"/>
@@ -7514,7 +7406,7 @@
       <w:r>
         <w:t xml:space="preserve"> </w:t>
       </w:r>
-      <w:hyperlink r:id="rId204">
+      <w:hyperlink r:id="rId198">
         <w:r>
           <w:rPr>
             <w:rStyle w:val="Hyperlink"/>
@@ -7526,8 +7418,8 @@
         <w:t xml:space="preserve">.</w:t>
       </w:r>
     </w:p>
-    <w:bookmarkEnd w:id="294"/>
-    <w:bookmarkStart w:id="295" w:name="ref-van_dijk_open_2021"/>
+    <w:bookmarkEnd w:id="285"/>
+    <w:bookmarkStart w:id="286" w:name="ref-van_dijk_open_2021"/>
     <w:p>
       <w:pPr>
         <w:pStyle w:val="Bibliography"/>
@@ -7572,8 +7464,8 @@
         <w:t xml:space="preserve">.</w:t>
       </w:r>
     </w:p>
-    <w:bookmarkEnd w:id="295"/>
-    <w:bookmarkStart w:id="296" w:name="ref-noauthor_dmptool_nodate"/>
+    <w:bookmarkEnd w:id="286"/>
+    <w:bookmarkStart w:id="287" w:name="ref-noauthor_dmptool_nodate"/>
     <w:p>
       <w:pPr>
         <w:pStyle w:val="Bibliography"/>
@@ -7608,8 +7500,8 @@
         <w:t xml:space="preserve">.</w:t>
       </w:r>
     </w:p>
-    <w:bookmarkEnd w:id="296"/>
-    <w:bookmarkStart w:id="297" w:name="ref-doucette_drowning_2013"/>
+    <w:bookmarkEnd w:id="287"/>
+    <w:bookmarkStart w:id="288" w:name="ref-doucette_drowning_2013"/>
     <w:p>
       <w:pPr>
         <w:pStyle w:val="Bibliography"/>
@@ -7656,8 +7548,8 @@
         <w:t xml:space="preserve">.</w:t>
       </w:r>
     </w:p>
-    <w:bookmarkEnd w:id="297"/>
-    <w:bookmarkStart w:id="298" w:name="ref-eaker_what_2016"/>
+    <w:bookmarkEnd w:id="288"/>
+    <w:bookmarkStart w:id="289" w:name="ref-eaker_what_2016"/>
     <w:p>
       <w:pPr>
         <w:pStyle w:val="Bibliography"/>
@@ -7699,8 +7591,8 @@
         <w:t xml:space="preserve">.</w:t>
       </w:r>
     </w:p>
-    <w:bookmarkEnd w:id="298"/>
-    <w:bookmarkStart w:id="299" w:name="Xc4b509164c0ae7471493b56c3445d12eaae87d8"/>
+    <w:bookmarkEnd w:id="289"/>
+    <w:bookmarkStart w:id="290" w:name="Xc4b509164c0ae7471493b56c3445d12eaae87d8"/>
     <w:p>
       <w:pPr>
         <w:pStyle w:val="Bibliography"/>
@@ -7735,8 +7627,8 @@
         <w:t xml:space="preserve">.</w:t>
       </w:r>
     </w:p>
-    <w:bookmarkEnd w:id="299"/>
-    <w:bookmarkStart w:id="300" w:name="X2009c37f8a3691fc61520716d6c51727ddbeca2"/>
+    <w:bookmarkEnd w:id="290"/>
+    <w:bookmarkStart w:id="291" w:name="X2009c37f8a3691fc61520716d6c51727ddbeca2"/>
     <w:p>
       <w:pPr>
         <w:pStyle w:val="Bibliography"/>
@@ -7771,8 +7663,8 @@
         <w:t xml:space="preserve">.</w:t>
       </w:r>
     </w:p>
-    <w:bookmarkEnd w:id="300"/>
-    <w:bookmarkStart w:id="301" w:name="ref-noauthor_fair_nodate"/>
+    <w:bookmarkEnd w:id="291"/>
+    <w:bookmarkStart w:id="292" w:name="ref-noauthor_fair_nodate"/>
     <w:p>
       <w:pPr>
         <w:pStyle w:val="Bibliography"/>
@@ -7825,8 +7717,8 @@
         <w:t xml:space="preserve">.</w:t>
       </w:r>
     </w:p>
-    <w:bookmarkEnd w:id="301"/>
-    <w:bookmarkStart w:id="302" w:name="ref-foster_open_2017"/>
+    <w:bookmarkEnd w:id="292"/>
+    <w:bookmarkStart w:id="293" w:name="ref-foster_open_2017"/>
     <w:p>
       <w:pPr>
         <w:pStyle w:val="Bibliography"/>
@@ -7891,8 +7783,8 @@
         <w:t xml:space="preserve">.</w:t>
       </w:r>
     </w:p>
-    <w:bookmarkEnd w:id="302"/>
-    <w:bookmarkStart w:id="303" w:name="X3e927deb72dc866f35d9553d47e6ec1d2bd2472"/>
+    <w:bookmarkEnd w:id="293"/>
+    <w:bookmarkStart w:id="294" w:name="X3e927deb72dc866f35d9553d47e6ec1d2bd2472"/>
     <w:p>
       <w:pPr>
         <w:pStyle w:val="Bibliography"/>
@@ -7945,8 +7837,8 @@
         <w:t xml:space="preserve">.</w:t>
       </w:r>
     </w:p>
-    <w:bookmarkEnd w:id="303"/>
-    <w:bookmarkStart w:id="304" w:name="ref-open_science_foundation_cos_2022"/>
+    <w:bookmarkEnd w:id="294"/>
+    <w:bookmarkStart w:id="295" w:name="ref-open_science_foundation_cos_2022"/>
     <w:p>
       <w:pPr>
         <w:pStyle w:val="Bibliography"/>
@@ -7990,8 +7882,8 @@
         <w:t xml:space="preserve">.</w:t>
       </w:r>
     </w:p>
-    <w:bookmarkEnd w:id="304"/>
-    <w:bookmarkStart w:id="305" w:name="ref-gentzkow_code_2014"/>
+    <w:bookmarkEnd w:id="295"/>
+    <w:bookmarkStart w:id="296" w:name="ref-gentzkow_code_2014"/>
     <w:p>
       <w:pPr>
         <w:pStyle w:val="Bibliography"/>
@@ -8014,7 +7906,7 @@
       <w:r>
         <w:t xml:space="preserve"> </w:t>
       </w:r>
-      <w:hyperlink r:id="rId223">
+      <w:hyperlink r:id="rId208">
         <w:r>
           <w:rPr>
             <w:rStyle w:val="Hyperlink"/>
@@ -8026,8 +7918,8 @@
         <w:t xml:space="preserve">.</w:t>
       </w:r>
     </w:p>
-    <w:bookmarkEnd w:id="305"/>
-    <w:bookmarkStart w:id="306" w:name="ref-grace-martin_wide_2013"/>
+    <w:bookmarkEnd w:id="296"/>
+    <w:bookmarkStart w:id="297" w:name="ref-grace-martin_wide_2013"/>
     <w:p>
       <w:pPr>
         <w:pStyle w:val="Bibliography"/>
@@ -8062,8 +7954,8 @@
         <w:t xml:space="preserve">.</w:t>
       </w:r>
     </w:p>
-    <w:bookmarkEnd w:id="306"/>
-    <w:bookmarkStart w:id="307" w:name="ref-hansen_dataflowtoolkitdk_2017"/>
+    <w:bookmarkEnd w:id="297"/>
+    <w:bookmarkStart w:id="298" w:name="ref-hansen_dataflowtoolkitdk_2017"/>
     <w:p>
       <w:pPr>
         <w:pStyle w:val="Bibliography"/>
@@ -8094,7 +7986,7 @@
       <w:r>
         <w:t xml:space="preserve"> </w:t>
       </w:r>
-      <w:hyperlink r:id="rId219">
+      <w:hyperlink r:id="rId204">
         <w:r>
           <w:rPr>
             <w:rStyle w:val="Hyperlink"/>
@@ -8106,8 +7998,8 @@
         <w:t xml:space="preserve">.</w:t>
       </w:r>
     </w:p>
-    <w:bookmarkEnd w:id="307"/>
-    <w:bookmarkStart w:id="308" w:name="X578e5071918a149551a6b276e45135168a1a6a5"/>
+    <w:bookmarkEnd w:id="298"/>
+    <w:bookmarkStart w:id="299" w:name="X578e5071918a149551a6b276e45135168a1a6a5"/>
     <w:p>
       <w:pPr>
         <w:pStyle w:val="Bibliography"/>
@@ -8151,8 +8043,8 @@
         <w:t xml:space="preserve">.</w:t>
       </w:r>
     </w:p>
-    <w:bookmarkEnd w:id="308"/>
-    <w:bookmarkStart w:id="309" w:name="ref-the_white_house_executive_2013"/>
+    <w:bookmarkEnd w:id="299"/>
+    <w:bookmarkStart w:id="300" w:name="ref-the_white_house_executive_2013"/>
     <w:p>
       <w:pPr>
         <w:pStyle w:val="Bibliography"/>
@@ -8187,8 +8079,8 @@
         <w:t xml:space="preserve">.</w:t>
       </w:r>
     </w:p>
-    <w:bookmarkEnd w:id="309"/>
-    <w:bookmarkStart w:id="310" w:name="ref-hubbard_data_2017"/>
+    <w:bookmarkEnd w:id="300"/>
+    <w:bookmarkStart w:id="301" w:name="ref-hubbard_data_2017"/>
     <w:p>
       <w:pPr>
         <w:pStyle w:val="Bibliography"/>
@@ -8224,8 +8116,8 @@
         <w:t xml:space="preserve">.</w:t>
       </w:r>
     </w:p>
-    <w:bookmarkEnd w:id="310"/>
-    <w:bookmarkStart w:id="311" w:name="X1cb4205e5746fef71f91a14f0ad11dbdf9b12b7"/>
+    <w:bookmarkEnd w:id="301"/>
+    <w:bookmarkStart w:id="302" w:name="X1cb4205e5746fef71f91a14f0ad11dbdf9b12b7"/>
     <w:p>
       <w:pPr>
         <w:pStyle w:val="Bibliography"/>
@@ -8272,8 +8164,8 @@
         <w:t xml:space="preserve">.</w:t>
       </w:r>
     </w:p>
-    <w:bookmarkEnd w:id="311"/>
-    <w:bookmarkStart w:id="312" w:name="X12ddbf85ff2ca966539ac39d4709d8a3dc90bf6"/>
+    <w:bookmarkEnd w:id="302"/>
+    <w:bookmarkStart w:id="303" w:name="X12ddbf85ff2ca966539ac39d4709d8a3dc90bf6"/>
     <w:p>
       <w:pPr>
         <w:pStyle w:val="Bibliography"/>
@@ -8308,8 +8200,8 @@
         <w:t xml:space="preserve">.</w:t>
       </w:r>
     </w:p>
-    <w:bookmarkEnd w:id="312"/>
-    <w:bookmarkStart w:id="313" w:name="ref-kovacs_role_2021"/>
+    <w:bookmarkEnd w:id="303"/>
+    <w:bookmarkStart w:id="304" w:name="ref-kovacs_role_2021"/>
     <w:p>
       <w:pPr>
         <w:pStyle w:val="Bibliography"/>
@@ -8354,8 +8246,8 @@
         <w:t xml:space="preserve">.</w:t>
       </w:r>
     </w:p>
-    <w:bookmarkEnd w:id="313"/>
-    <w:bookmarkStart w:id="314" w:name="ref-lewis_data_nodate-3"/>
+    <w:bookmarkEnd w:id="304"/>
+    <w:bookmarkStart w:id="305" w:name="ref-lewis_data_nodate-3"/>
     <w:p>
       <w:pPr>
         <w:pStyle w:val="Bibliography"/>
@@ -8378,7 +8270,7 @@
       <w:r>
         <w:t xml:space="preserve"> </w:t>
       </w:r>
-      <w:hyperlink r:id="rId188">
+      <w:hyperlink r:id="rId185">
         <w:r>
           <w:rPr>
             <w:rStyle w:val="Hyperlink"/>
@@ -8390,8 +8282,8 @@
         <w:t xml:space="preserve">.</w:t>
       </w:r>
     </w:p>
-    <w:bookmarkEnd w:id="314"/>
-    <w:bookmarkStart w:id="315" w:name="ref-lewis_data_nodate-1"/>
+    <w:bookmarkEnd w:id="305"/>
+    <w:bookmarkStart w:id="306" w:name="ref-lewis_data_nodate-1"/>
     <w:p>
       <w:pPr>
         <w:pStyle w:val="Bibliography"/>
@@ -8414,7 +8306,7 @@
       <w:r>
         <w:t xml:space="preserve"> </w:t>
       </w:r>
-      <w:hyperlink r:id="rId192">
+      <w:hyperlink r:id="rId189">
         <w:r>
           <w:rPr>
             <w:rStyle w:val="Hyperlink"/>
@@ -8426,8 +8318,8 @@
         <w:t xml:space="preserve">.</w:t>
       </w:r>
     </w:p>
-    <w:bookmarkEnd w:id="315"/>
-    <w:bookmarkStart w:id="316" w:name="ref-lewis_data_nodate-5"/>
+    <w:bookmarkEnd w:id="306"/>
+    <w:bookmarkStart w:id="307" w:name="ref-lewis_data_nodate-5"/>
     <w:p>
       <w:pPr>
         <w:pStyle w:val="Bibliography"/>
@@ -8450,7 +8342,7 @@
       <w:r>
         <w:t xml:space="preserve"> </w:t>
       </w:r>
-      <w:hyperlink r:id="rId184">
+      <w:hyperlink r:id="rId181">
         <w:r>
           <w:rPr>
             <w:rStyle w:val="Hyperlink"/>
@@ -8462,8 +8354,8 @@
         <w:t xml:space="preserve">.</w:t>
       </w:r>
     </w:p>
-    <w:bookmarkEnd w:id="316"/>
-    <w:bookmarkStart w:id="317" w:name="ref-lewis_data_nodate"/>
+    <w:bookmarkEnd w:id="307"/>
+    <w:bookmarkStart w:id="308" w:name="ref-lewis_data_nodate"/>
     <w:p>
       <w:pPr>
         <w:pStyle w:val="Bibliography"/>
@@ -8486,7 +8378,7 @@
       <w:r>
         <w:t xml:space="preserve"> </w:t>
       </w:r>
-      <w:hyperlink r:id="rId194">
+      <w:hyperlink r:id="rId191">
         <w:r>
           <w:rPr>
             <w:rStyle w:val="Hyperlink"/>
@@ -8498,8 +8390,8 @@
         <w:t xml:space="preserve">.</w:t>
       </w:r>
     </w:p>
-    <w:bookmarkEnd w:id="317"/>
-    <w:bookmarkStart w:id="318" w:name="ref-lewis_data_nodate-2"/>
+    <w:bookmarkEnd w:id="308"/>
+    <w:bookmarkStart w:id="309" w:name="ref-lewis_data_nodate-2"/>
     <w:p>
       <w:pPr>
         <w:pStyle w:val="Bibliography"/>
@@ -8522,7 +8414,7 @@
       <w:r>
         <w:t xml:space="preserve"> </w:t>
       </w:r>
-      <w:hyperlink r:id="rId190">
+      <w:hyperlink r:id="rId187">
         <w:r>
           <w:rPr>
             <w:rStyle w:val="Hyperlink"/>
@@ -8534,8 +8426,8 @@
         <w:t xml:space="preserve">.</w:t>
       </w:r>
     </w:p>
-    <w:bookmarkEnd w:id="318"/>
-    <w:bookmarkStart w:id="319" w:name="ref-lewis_data_nodate-4"/>
+    <w:bookmarkEnd w:id="309"/>
+    <w:bookmarkStart w:id="310" w:name="ref-lewis_data_nodate-4"/>
     <w:p>
       <w:pPr>
         <w:pStyle w:val="Bibliography"/>
@@ -8558,7 +8450,7 @@
       <w:r>
         <w:t xml:space="preserve"> </w:t>
       </w:r>
-      <w:hyperlink r:id="rId186">
+      <w:hyperlink r:id="rId183">
         <w:r>
           <w:rPr>
             <w:rStyle w:val="Hyperlink"/>
@@ -8570,8 +8462,8 @@
         <w:t xml:space="preserve">.</w:t>
       </w:r>
     </w:p>
-    <w:bookmarkEnd w:id="319"/>
-    <w:bookmarkStart w:id="320" w:name="ref-lewis_documentation_nodate"/>
+    <w:bookmarkEnd w:id="310"/>
+    <w:bookmarkStart w:id="311" w:name="ref-lewis_documentation_nodate"/>
     <w:p>
       <w:pPr>
         <w:pStyle w:val="Bibliography"/>
@@ -8594,7 +8486,7 @@
       <w:r>
         <w:t xml:space="preserve"> </w:t>
       </w:r>
-      <w:hyperlink r:id="rId182">
+      <w:hyperlink r:id="rId179">
         <w:r>
           <w:rPr>
             <w:rStyle w:val="Hyperlink"/>
@@ -8606,8 +8498,8 @@
         <w:t xml:space="preserve">.</w:t>
       </w:r>
     </w:p>
-    <w:bookmarkEnd w:id="320"/>
-    <w:bookmarkStart w:id="321" w:name="ref-lewis_roles_nodate"/>
+    <w:bookmarkEnd w:id="311"/>
+    <w:bookmarkStart w:id="312" w:name="ref-lewis_roles_nodate"/>
     <w:p>
       <w:pPr>
         <w:pStyle w:val="Bibliography"/>
@@ -8630,7 +8522,7 @@
       <w:r>
         <w:t xml:space="preserve"> </w:t>
       </w:r>
-      <w:hyperlink r:id="rId180">
+      <w:hyperlink r:id="rId177">
         <w:r>
           <w:rPr>
             <w:rStyle w:val="Hyperlink"/>
@@ -8642,8 +8534,8 @@
         <w:t xml:space="preserve">.</w:t>
       </w:r>
     </w:p>
-    <w:bookmarkEnd w:id="321"/>
-    <w:bookmarkStart w:id="322" w:name="ref-markowetz_five_2015"/>
+    <w:bookmarkEnd w:id="312"/>
+    <w:bookmarkStart w:id="313" w:name="ref-markowetz_five_2015"/>
     <w:p>
       <w:pPr>
         <w:pStyle w:val="Bibliography"/>
@@ -8688,8 +8580,8 @@
         <w:t xml:space="preserve">.</w:t>
       </w:r>
     </w:p>
-    <w:bookmarkEnd w:id="322"/>
-    <w:bookmarkStart w:id="323" w:name="ref-neild_sharing_2022"/>
+    <w:bookmarkEnd w:id="313"/>
+    <w:bookmarkStart w:id="314" w:name="ref-neild_sharing_2022"/>
     <w:p>
       <w:pPr>
         <w:pStyle w:val="Bibliography"/>
@@ -8740,8 +8632,8 @@
         <w:t xml:space="preserve">.</w:t>
       </w:r>
     </w:p>
-    <w:bookmarkEnd w:id="323"/>
-    <w:bookmarkStart w:id="324" w:name="ref-plos_one_data_nodate"/>
+    <w:bookmarkEnd w:id="314"/>
+    <w:bookmarkStart w:id="315" w:name="ref-plos_one_data_nodate"/>
     <w:p>
       <w:pPr>
         <w:pStyle w:val="Bibliography"/>
@@ -8776,8 +8668,8 @@
         <w:t xml:space="preserve">.</w:t>
       </w:r>
     </w:p>
-    <w:bookmarkEnd w:id="324"/>
-    <w:bookmarkStart w:id="325" w:name="ref-noauthor_psych-ds_nodate"/>
+    <w:bookmarkEnd w:id="315"/>
+    <w:bookmarkStart w:id="316" w:name="ref-noauthor_psych-ds_nodate"/>
     <w:p>
       <w:pPr>
         <w:pStyle w:val="Bibliography"/>
@@ -8815,8 +8707,8 @@
         <w:t xml:space="preserve">.</w:t>
       </w:r>
     </w:p>
-    <w:bookmarkEnd w:id="325"/>
-    <w:bookmarkStart w:id="326" w:name="ref-reynolds_basics_2022"/>
+    <w:bookmarkEnd w:id="316"/>
+    <w:bookmarkStart w:id="317" w:name="ref-reynolds_basics_2022"/>
     <w:p>
       <w:pPr>
         <w:pStyle w:val="Bibliography"/>
@@ -8851,8 +8743,8 @@
         <w:t xml:space="preserve">.</w:t>
       </w:r>
     </w:p>
-    <w:bookmarkEnd w:id="326"/>
-    <w:bookmarkStart w:id="327" w:name="X8f4b22831780fffefb7a558a374ca116b7f870a"/>
+    <w:bookmarkEnd w:id="317"/>
+    <w:bookmarkStart w:id="318" w:name="X8f4b22831780fffefb7a558a374ca116b7f870a"/>
     <w:p>
       <w:pPr>
         <w:pStyle w:val="Bibliography"/>
@@ -8896,8 +8788,8 @@
         <w:t xml:space="preserve">.</w:t>
       </w:r>
     </w:p>
-    <w:bookmarkEnd w:id="327"/>
-    <w:bookmarkStart w:id="328" w:name="ref-science_center_nodate"/>
+    <w:bookmarkEnd w:id="318"/>
+    <w:bookmarkStart w:id="319" w:name="ref-science_center_nodate"/>
     <w:p>
       <w:pPr>
         <w:pStyle w:val="Bibliography"/>
@@ -8932,8 +8824,8 @@
         <w:t xml:space="preserve">.</w:t>
       </w:r>
     </w:p>
-    <w:bookmarkEnd w:id="328"/>
-    <w:bookmarkStart w:id="329" w:name="ref-uk_data_service_data_2022"/>
+    <w:bookmarkEnd w:id="319"/>
+    <w:bookmarkStart w:id="320" w:name="ref-uk_data_service_data_2022"/>
     <w:p>
       <w:pPr>
         <w:pStyle w:val="Bibliography"/>
@@ -8968,8 +8860,8 @@
         <w:t xml:space="preserve">.</w:t>
       </w:r>
     </w:p>
-    <w:bookmarkEnd w:id="329"/>
-    <w:bookmarkStart w:id="330" w:name="ref-noauthor_standards_nodate"/>
+    <w:bookmarkEnd w:id="320"/>
+    <w:bookmarkStart w:id="321" w:name="ref-noauthor_standards_nodate"/>
     <w:p>
       <w:pPr>
         <w:pStyle w:val="Bibliography"/>
@@ -8998,8 +8890,8 @@
         <w:t xml:space="preserve">.</w:t>
       </w:r>
     </w:p>
-    <w:bookmarkEnd w:id="330"/>
-    <w:bookmarkStart w:id="331" w:name="ref-strand_error_nodate"/>
+    <w:bookmarkEnd w:id="321"/>
+    <w:bookmarkStart w:id="322" w:name="ref-strand_error_nodate"/>
     <w:p>
       <w:pPr>
         <w:pStyle w:val="Bibliography"/>
@@ -9022,7 +8914,7 @@
       <w:r>
         <w:t xml:space="preserve"> </w:t>
       </w:r>
-      <w:hyperlink r:id="rId175">
+      <w:hyperlink r:id="rId172">
         <w:r>
           <w:rPr>
             <w:rStyle w:val="Hyperlink"/>
@@ -9034,8 +8926,8 @@
         <w:t xml:space="preserve">.</w:t>
       </w:r>
     </w:p>
-    <w:bookmarkEnd w:id="331"/>
-    <w:bookmarkStart w:id="332" w:name="ref-noauthor_tei_nodate"/>
+    <w:bookmarkEnd w:id="322"/>
+    <w:bookmarkStart w:id="323" w:name="ref-noauthor_tei_nodate"/>
     <w:p>
       <w:pPr>
         <w:pStyle w:val="Bibliography"/>
@@ -9070,8 +8962,8 @@
         <w:t xml:space="preserve">.</w:t>
       </w:r>
     </w:p>
-    <w:bookmarkEnd w:id="332"/>
-    <w:bookmarkStart w:id="333" w:name="ref-tenopir_data_2016-1"/>
+    <w:bookmarkEnd w:id="323"/>
+    <w:bookmarkStart w:id="324" w:name="ref-tenopir_data_2016-1"/>
     <w:p>
       <w:pPr>
         <w:pStyle w:val="Bibliography"/>
@@ -9116,8 +9008,8 @@
         <w:t xml:space="preserve">.</w:t>
       </w:r>
     </w:p>
-    <w:bookmarkEnd w:id="333"/>
-    <w:bookmarkStart w:id="334" w:name="ref-university_of_twente_how_nodate"/>
+    <w:bookmarkEnd w:id="324"/>
+    <w:bookmarkStart w:id="325" w:name="ref-university_of_twente_how_nodate"/>
     <w:p>
       <w:pPr>
         <w:pStyle w:val="Bibliography"/>
@@ -9158,8 +9050,8 @@
         <w:t xml:space="preserve">.</w:t>
       </w:r>
     </w:p>
-    <w:bookmarkEnd w:id="334"/>
-    <w:bookmarkStart w:id="335" w:name="ref-utrecht_university_costs_nodate"/>
+    <w:bookmarkEnd w:id="325"/>
+    <w:bookmarkStart w:id="326" w:name="ref-utrecht_university_costs_nodate"/>
     <w:p>
       <w:pPr>
         <w:pStyle w:val="Bibliography"/>
@@ -9194,8 +9086,8 @@
         <w:t xml:space="preserve">.</w:t>
       </w:r>
     </w:p>
-    <w:bookmarkEnd w:id="335"/>
-    <w:bookmarkStart w:id="336" w:name="ref-usgs_what_nodate"/>
+    <w:bookmarkEnd w:id="326"/>
+    <w:bookmarkStart w:id="327" w:name="ref-usgs_what_nodate"/>
     <w:p>
       <w:pPr>
         <w:pStyle w:val="Bibliography"/>
@@ -9239,8 +9131,8 @@
         <w:t xml:space="preserve">.</w:t>
       </w:r>
     </w:p>
-    <w:bookmarkEnd w:id="336"/>
-    <w:bookmarkStart w:id="337" w:name="Xdca6b030c690f98135211e47f281caf24fc1929"/>
+    <w:bookmarkEnd w:id="327"/>
+    <w:bookmarkStart w:id="328" w:name="Xdca6b030c690f98135211e47f281caf24fc1929"/>
     <w:p>
       <w:pPr>
         <w:pStyle w:val="Bibliography"/>
@@ -9284,8 +9176,8 @@
         <w:t xml:space="preserve">.</w:t>
       </w:r>
     </w:p>
-    <w:bookmarkEnd w:id="337"/>
-    <w:bookmarkStart w:id="338" w:name="ref-noauthor_welcome_nodate"/>
+    <w:bookmarkEnd w:id="328"/>
+    <w:bookmarkStart w:id="329" w:name="ref-noauthor_welcome_nodate"/>
     <w:p>
       <w:pPr>
         <w:pStyle w:val="Bibliography"/>
@@ -9323,8 +9215,8 @@
         <w:t xml:space="preserve">.</w:t>
       </w:r>
     </w:p>
-    <w:bookmarkEnd w:id="338"/>
-    <w:bookmarkStart w:id="339" w:name="ref-wickham_tidy_2014"/>
+    <w:bookmarkEnd w:id="329"/>
+    <w:bookmarkStart w:id="330" w:name="ref-wickham_tidy_2014"/>
     <w:p>
       <w:pPr>
         <w:pStyle w:val="Bibliography"/>
@@ -9369,8 +9261,8 @@
         <w:t xml:space="preserve">.</w:t>
       </w:r>
     </w:p>
-    <w:bookmarkEnd w:id="339"/>
-    <w:bookmarkStart w:id="340" w:name="ref-wilkinson_fair_2016"/>
+    <w:bookmarkEnd w:id="330"/>
+    <w:bookmarkStart w:id="331" w:name="ref-wilkinson_fair_2016"/>
     <w:p>
       <w:pPr>
         <w:pStyle w:val="Bibliography"/>
@@ -9427,9 +9319,9 @@
         <w:t xml:space="preserve">.</w:t>
       </w:r>
     </w:p>
-    <w:bookmarkEnd w:id="340"/>
-    <w:bookmarkEnd w:id="341"/>
-    <w:bookmarkEnd w:id="342"/>
+    <w:bookmarkEnd w:id="331"/>
+    <w:bookmarkEnd w:id="332"/>
+    <w:bookmarkEnd w:id="333"/>
     <w:sectPr/>
   </w:body>
 </w:document>
@@ -12208,7 +12100,7 @@
       </w:r>
     </w:p>
   </w:footnote>
-  <w:footnote w:id="172">
+  <w:footnote w:id="169">
     <w:p>
       <w:pPr>
         <w:pStyle w:val="FootnoteText"/>
@@ -12250,7 +12142,7 @@
       <w:r>
         <w:t xml:space="preserve"> </w:t>
       </w:r>
-      <w:hyperlink r:id="rId173">
+      <w:hyperlink r:id="rId170">
         <w:r>
           <w:rPr>
             <w:rStyle w:val="Hyperlink"/>
@@ -12263,7 +12155,7 @@
       </w:r>
     </w:p>
   </w:footnote>
-  <w:footnote w:id="174">
+  <w:footnote w:id="171">
     <w:p>
       <w:pPr>
         <w:pStyle w:val="FootnoteText"/>
@@ -12295,7 +12187,7 @@
       <w:r>
         <w:t xml:space="preserve"> </w:t>
       </w:r>
-      <w:hyperlink r:id="rId175">
+      <w:hyperlink r:id="rId172">
         <w:r>
           <w:rPr>
             <w:rStyle w:val="Hyperlink"/>
@@ -12308,6 +12200,56 @@
       </w:r>
     </w:p>
   </w:footnote>
+  <w:footnote w:id="173">
+    <w:p>
+      <w:pPr>
+        <w:pStyle w:val="FootnoteText"/>
+      </w:pPr>
+      <w:r>
+        <w:rPr>
+          <w:rStyle w:val="FootnoteReference"/>
+        </w:rPr>
+        <w:footnoteRef/>
+      </w:r>
+      <w:r>
+        <w:t xml:space="preserve"> </w:t>
+      </w:r>
+      <w:r>
+        <w:t xml:space="preserve">Eaker,</w:t>
+      </w:r>
+      <w:r>
+        <w:t xml:space="preserve"> </w:t>
+      </w:r>
+      <w:r>
+        <w:t xml:space="preserve">“What Could Possibly Go Wrong? The Impact of Poor Data Management.”</w:t>
+      </w:r>
+    </w:p>
+  </w:footnote>
+  <w:footnote w:id="174">
+    <w:p>
+      <w:pPr>
+        <w:pStyle w:val="FootnoteText"/>
+      </w:pPr>
+      <w:r>
+        <w:rPr>
+          <w:rStyle w:val="FootnoteReference"/>
+        </w:rPr>
+        <w:footnoteRef/>
+      </w:r>
+      <w:r>
+        <w:t xml:space="preserve"> </w:t>
+      </w:r>
+      <w:r>
+        <w:t xml:space="preserve">Alston and Rick,</w:t>
+      </w:r>
+      <w:r>
+        <w:t xml:space="preserve"> </w:t>
+      </w:r>
+      <w:r>
+        <w:t xml:space="preserve">“A Beginner’s Guide to Conducting Reproducible Research.”</w:t>
+      </w:r>
+    </w:p>
+  </w:footnote>
   <w:footnote w:id="176">
     <w:p>
       <w:pPr>
@@ -12323,56 +12265,6 @@
         <w:t xml:space="preserve"> </w:t>
       </w:r>
       <w:r>
-        <w:t xml:space="preserve">Eaker,</w:t>
-      </w:r>
-      <w:r>
-        <w:t xml:space="preserve"> </w:t>
-      </w:r>
-      <w:r>
-        <w:t xml:space="preserve">“What Could Possibly Go Wrong? The Impact of Poor Data Management.”</w:t>
-      </w:r>
-    </w:p>
-  </w:footnote>
-  <w:footnote w:id="177">
-    <w:p>
-      <w:pPr>
-        <w:pStyle w:val="FootnoteText"/>
-      </w:pPr>
-      <w:r>
-        <w:rPr>
-          <w:rStyle w:val="FootnoteReference"/>
-        </w:rPr>
-        <w:footnoteRef/>
-      </w:r>
-      <w:r>
-        <w:t xml:space="preserve"> </w:t>
-      </w:r>
-      <w:r>
-        <w:t xml:space="preserve">Alston and Rick,</w:t>
-      </w:r>
-      <w:r>
-        <w:t xml:space="preserve"> </w:t>
-      </w:r>
-      <w:r>
-        <w:t xml:space="preserve">“A Beginner’s Guide to Conducting Reproducible Research.”</w:t>
-      </w:r>
-    </w:p>
-  </w:footnote>
-  <w:footnote w:id="179">
-    <w:p>
-      <w:pPr>
-        <w:pStyle w:val="FootnoteText"/>
-      </w:pPr>
-      <w:r>
-        <w:rPr>
-          <w:rStyle w:val="FootnoteReference"/>
-        </w:rPr>
-        <w:footnoteRef/>
-      </w:r>
-      <w:r>
-        <w:t xml:space="preserve"> </w:t>
-      </w:r>
-      <w:r>
         <w:t xml:space="preserve">Crystal Lewis,</w:t>
       </w:r>
       <w:r>
@@ -12390,7 +12282,7 @@
       <w:r>
         <w:t xml:space="preserve"> </w:t>
       </w:r>
-      <w:hyperlink r:id="rId180">
+      <w:hyperlink r:id="rId177">
         <w:r>
           <w:rPr>
             <w:rStyle w:val="Hyperlink"/>
@@ -12403,7 +12295,7 @@
       </w:r>
     </w:p>
   </w:footnote>
-  <w:footnote w:id="181">
+  <w:footnote w:id="178">
     <w:p>
       <w:pPr>
         <w:pStyle w:val="FootnoteText"/>
@@ -12435,7 +12327,7 @@
       <w:r>
         <w:t xml:space="preserve"> </w:t>
       </w:r>
-      <w:hyperlink r:id="rId182">
+      <w:hyperlink r:id="rId179">
         <w:r>
           <w:rPr>
             <w:rStyle w:val="Hyperlink"/>
@@ -12448,7 +12340,7 @@
       </w:r>
     </w:p>
   </w:footnote>
-  <w:footnote w:id="183">
+  <w:footnote w:id="180">
     <w:p>
       <w:pPr>
         <w:pStyle w:val="FootnoteText"/>
@@ -12480,7 +12372,7 @@
       <w:r>
         <w:t xml:space="preserve"> </w:t>
       </w:r>
-      <w:hyperlink r:id="rId184">
+      <w:hyperlink r:id="rId181">
         <w:r>
           <w:rPr>
             <w:rStyle w:val="Hyperlink"/>
@@ -12493,7 +12385,7 @@
       </w:r>
     </w:p>
   </w:footnote>
-  <w:footnote w:id="185">
+  <w:footnote w:id="182">
     <w:p>
       <w:pPr>
         <w:pStyle w:val="FootnoteText"/>
@@ -12525,7 +12417,7 @@
       <w:r>
         <w:t xml:space="preserve"> </w:t>
       </w:r>
-      <w:hyperlink r:id="rId186">
+      <w:hyperlink r:id="rId183">
         <w:r>
           <w:rPr>
             <w:rStyle w:val="Hyperlink"/>
@@ -12538,7 +12430,7 @@
       </w:r>
     </w:p>
   </w:footnote>
-  <w:footnote w:id="187">
+  <w:footnote w:id="184">
     <w:p>
       <w:pPr>
         <w:pStyle w:val="FootnoteText"/>
@@ -12570,7 +12462,7 @@
       <w:r>
         <w:t xml:space="preserve"> </w:t>
       </w:r>
-      <w:hyperlink r:id="rId188">
+      <w:hyperlink r:id="rId185">
         <w:r>
           <w:rPr>
             <w:rStyle w:val="Hyperlink"/>
@@ -12583,7 +12475,7 @@
       </w:r>
     </w:p>
   </w:footnote>
-  <w:footnote w:id="189">
+  <w:footnote w:id="186">
     <w:p>
       <w:pPr>
         <w:pStyle w:val="FootnoteText"/>
@@ -12615,7 +12507,7 @@
       <w:r>
         <w:t xml:space="preserve"> </w:t>
       </w:r>
-      <w:hyperlink r:id="rId190">
+      <w:hyperlink r:id="rId187">
         <w:r>
           <w:rPr>
             <w:rStyle w:val="Hyperlink"/>
@@ -12628,7 +12520,7 @@
       </w:r>
     </w:p>
   </w:footnote>
-  <w:footnote w:id="191">
+  <w:footnote w:id="188">
     <w:p>
       <w:pPr>
         <w:pStyle w:val="FootnoteText"/>
@@ -12660,7 +12552,7 @@
       <w:r>
         <w:t xml:space="preserve"> </w:t>
       </w:r>
-      <w:hyperlink r:id="rId192">
+      <w:hyperlink r:id="rId189">
         <w:r>
           <w:rPr>
             <w:rStyle w:val="Hyperlink"/>
@@ -12673,7 +12565,7 @@
       </w:r>
     </w:p>
   </w:footnote>
-  <w:footnote w:id="193">
+  <w:footnote w:id="190">
     <w:p>
       <w:pPr>
         <w:pStyle w:val="FootnoteText"/>
@@ -12705,7 +12597,7 @@
       <w:r>
         <w:t xml:space="preserve"> </w:t>
       </w:r>
-      <w:hyperlink r:id="rId194">
+      <w:hyperlink r:id="rId191">
         <w:r>
           <w:rPr>
             <w:rStyle w:val="Hyperlink"/>
@@ -12718,7 +12610,7 @@
       </w:r>
     </w:p>
   </w:footnote>
-  <w:footnote w:id="195">
+  <w:footnote w:id="192">
     <w:p>
       <w:pPr>
         <w:pStyle w:val="FootnoteText"/>
@@ -12743,7 +12635,7 @@
       </w:r>
     </w:p>
   </w:footnote>
-  <w:footnote w:id="196">
+  <w:footnote w:id="193">
     <w:p>
       <w:pPr>
         <w:pStyle w:val="FootnoteText"/>
@@ -12762,7 +12654,7 @@
       </w:r>
     </w:p>
   </w:footnote>
-  <w:footnote w:id="203">
+  <w:footnote w:id="197">
     <w:p>
       <w:pPr>
         <w:pStyle w:val="FootnoteText"/>
@@ -12803,7 +12695,7 @@
       <w:r>
         <w:t xml:space="preserve"> </w:t>
       </w:r>
-      <w:hyperlink r:id="rId204">
+      <w:hyperlink r:id="rId198">
         <w:r>
           <w:rPr>
             <w:rStyle w:val="Hyperlink"/>
@@ -12816,7 +12708,7 @@
       </w:r>
     </w:p>
   </w:footnote>
-  <w:footnote w:id="214">
+  <w:footnote w:id="199">
     <w:p>
       <w:pPr>
         <w:pStyle w:val="FootnoteText"/>
@@ -12858,7 +12750,7 @@
       <w:r>
         <w:t xml:space="preserve"> </w:t>
       </w:r>
-      <w:hyperlink r:id="rId215">
+      <w:hyperlink r:id="rId200">
         <w:r>
           <w:rPr>
             <w:rStyle w:val="Hyperlink"/>
@@ -12871,7 +12763,7 @@
       </w:r>
     </w:p>
   </w:footnote>
-  <w:footnote w:id="216">
+  <w:footnote w:id="201">
     <w:p>
       <w:pPr>
         <w:pStyle w:val="FootnoteText"/>
@@ -12896,7 +12788,7 @@
       </w:r>
     </w:p>
   </w:footnote>
-  <w:footnote w:id="218">
+  <w:footnote w:id="203">
     <w:p>
       <w:pPr>
         <w:pStyle w:val="FootnoteText"/>
@@ -12936,7 +12828,7 @@
       <w:r>
         <w:t xml:space="preserve"> </w:t>
       </w:r>
-      <w:hyperlink r:id="rId219">
+      <w:hyperlink r:id="rId204">
         <w:r>
           <w:rPr>
             <w:rStyle w:val="Hyperlink"/>
@@ -12949,7 +12841,7 @@
       </w:r>
     </w:p>
   </w:footnote>
-  <w:footnote w:id="222">
+  <w:footnote w:id="207">
     <w:p>
       <w:pPr>
         <w:pStyle w:val="FootnoteText"/>
@@ -12981,7 +12873,7 @@
       <w:r>
         <w:t xml:space="preserve"> </w:t>
       </w:r>
-      <w:hyperlink r:id="rId223">
+      <w:hyperlink r:id="rId208">
         <w:r>
           <w:rPr>
             <w:rStyle w:val="Hyperlink"/>

</xml_diff>

<commit_message>
update the style guide layout
</commit_message>
<xml_diff>
--- a/_book/data-mgmt-ed-research-book.docx
+++ b/_book/data-mgmt-ed-research-book.docx
@@ -12154,7 +12154,7 @@
       <w:r>
         <w:t xml:space="preserve"> </w:t>
       </w:r>
-      <w:hyperlink w:anchor="standards">
+      <w:hyperlink w:anchor="metastandards">
         <w:r>
           <w:rPr>
             <w:rStyle w:val="Hyperlink"/>
@@ -12261,7 +12261,7 @@
         <w:t xml:space="preserve">.</w:t>
       </w:r>
     </w:p>
-    <w:bookmarkStart w:id="530" w:name="standards"/>
+    <w:bookmarkStart w:id="530" w:name="metastandards"/>
     <w:p>
       <w:pPr>
         <w:pStyle w:val="Heading3"/>
@@ -15552,7 +15552,7 @@
         <w:pStyle w:val="Compact"/>
       </w:pPr>
       <w:r>
-        <w:t xml:space="preserve">As a prefix or suffix with a generic abbreviation and delimiter such as</w:t>
+        <w:t xml:space="preserve">As a prefix or suffix with a generic abbreviation, such as</w:t>
       </w:r>
       <w:r>
         <w:t xml:space="preserve"> </w:t>
@@ -15561,22 +15561,43 @@
         <w:rPr>
           <w:rStyle w:val="VerbatimChar"/>
         </w:rPr>
-        <w:t xml:space="preserve">w1_</w:t>
-      </w:r>
-      <w:r>
-        <w:t xml:space="preserve"> </w:t>
-      </w:r>
-      <w:r>
-        <w:t xml:space="preserve">for wave 1 (</w:t>
+        <w:t xml:space="preserve">w1</w:t>
+      </w:r>
+      <w:r>
+        <w:t xml:space="preserve"> </w:t>
+      </w:r>
+      <w:r>
+        <w:t xml:space="preserve">for wave 1, and delimiter</w:t>
+      </w:r>
+      <w:r>
+        <w:t xml:space="preserve"> </w:t>
       </w:r>
       <w:r>
         <w:rPr>
           <w:rStyle w:val="VerbatimChar"/>
         </w:rPr>
+        <w:t xml:space="preserve">_</w:t>
+      </w:r>
+    </w:p>
+    <w:p>
+      <w:pPr>
+        <w:numPr>
+          <w:ilvl w:val="1"/>
+          <w:numId w:val="1109"/>
+        </w:numPr>
+        <w:pStyle w:val="Compact"/>
+      </w:pPr>
+      <w:r>
+        <w:rPr>
+          <w:rStyle w:val="VerbatimChar"/>
+        </w:rPr>
         <w:t xml:space="preserve">w1_s_gender</w:t>
       </w:r>
       <w:r>
-        <w:t xml:space="preserve">,</w:t>
+        <w:t xml:space="preserve"> </w:t>
+      </w:r>
+      <w:r>
+        <w:t xml:space="preserve">or</w:t>
       </w:r>
       <w:r>
         <w:t xml:space="preserve"> </w:t>
@@ -15586,9 +15607,6 @@
           <w:rStyle w:val="VerbatimChar"/>
         </w:rPr>
         <w:t xml:space="preserve">s_gender_w1</w:t>
-      </w:r>
-      <w:r>
-        <w:t xml:space="preserve">)</w:t>
       </w:r>
     </w:p>
     <w:p>
@@ -15600,7 +15618,7 @@
         <w:pStyle w:val="Compact"/>
       </w:pPr>
       <w:r>
-        <w:t xml:space="preserve">As a prefix or suffix with a meaningful abbreviation and delimiter such as</w:t>
+        <w:t xml:space="preserve">As a prefix or suffix with a meaningful abbreviation, such as</w:t>
       </w:r>
       <w:r>
         <w:t xml:space="preserve"> </w:t>
@@ -15609,22 +15627,43 @@
         <w:rPr>
           <w:rStyle w:val="VerbatimChar"/>
         </w:rPr>
-        <w:t xml:space="preserve">f21_</w:t>
-      </w:r>
-      <w:r>
-        <w:t xml:space="preserve"> </w:t>
-      </w:r>
-      <w:r>
-        <w:t xml:space="preserve">for fall 2021 (</w:t>
+        <w:t xml:space="preserve">f21</w:t>
+      </w:r>
+      <w:r>
+        <w:t xml:space="preserve"> </w:t>
+      </w:r>
+      <w:r>
+        <w:t xml:space="preserve">for fall 2021, and delimiter (</w:t>
       </w:r>
       <w:r>
         <w:rPr>
           <w:rStyle w:val="VerbatimChar"/>
         </w:rPr>
+        <w:t xml:space="preserve">_</w:t>
+      </w:r>
+      <w:r>
+        <w:t xml:space="preserve">)</w:t>
+      </w:r>
+    </w:p>
+    <w:p>
+      <w:pPr>
+        <w:numPr>
+          <w:ilvl w:val="1"/>
+          <w:numId w:val="1110"/>
+        </w:numPr>
+        <w:pStyle w:val="Compact"/>
+      </w:pPr>
+      <w:r>
+        <w:rPr>
+          <w:rStyle w:val="VerbatimChar"/>
+        </w:rPr>
         <w:t xml:space="preserve">f21_s_gender</w:t>
       </w:r>
       <w:r>
-        <w:t xml:space="preserve">,</w:t>
+        <w:t xml:space="preserve"> </w:t>
+      </w:r>
+      <w:r>
+        <w:t xml:space="preserve">or</w:t>
       </w:r>
       <w:r>
         <w:t xml:space="preserve"> </w:t>
@@ -15634,9 +15673,6 @@
           <w:rStyle w:val="VerbatimChar"/>
         </w:rPr>
         <w:t xml:space="preserve">s_gender_f21</w:t>
-      </w:r>
-      <w:r>
-        <w:t xml:space="preserve">)</w:t>
       </w:r>
     </w:p>
     <w:p>
@@ -15648,8 +15684,17 @@
         <w:pStyle w:val="Compact"/>
       </w:pPr>
       <w:r>
-        <w:t xml:space="preserve">One of the above options with no delimiter (</w:t>
-      </w:r>
+        <w:t xml:space="preserve">One of the above options with no delimiter</w:t>
+      </w:r>
+    </w:p>
+    <w:p>
+      <w:pPr>
+        <w:numPr>
+          <w:ilvl w:val="1"/>
+          <w:numId w:val="1111"/>
+        </w:numPr>
+        <w:pStyle w:val="Compact"/>
+      </w:pPr>
       <w:r>
         <w:rPr>
           <w:rStyle w:val="VerbatimChar"/>
@@ -15657,7 +15702,10 @@
         <w:t xml:space="preserve">w1s_gender</w:t>
       </w:r>
       <w:r>
-        <w:t xml:space="preserve">,</w:t>
+        <w:t xml:space="preserve"> </w:t>
+      </w:r>
+      <w:r>
+        <w:t xml:space="preserve">or</w:t>
       </w:r>
       <w:r>
         <w:t xml:space="preserve"> </w:t>
@@ -15667,9 +15715,6 @@
           <w:rStyle w:val="VerbatimChar"/>
         </w:rPr>
         <w:t xml:space="preserve">s_genderw1</w:t>
-      </w:r>
-      <w:r>
-        <w:t xml:space="preserve">)</w:t>
       </w:r>
     </w:p>
     <w:p>
@@ -15707,12 +15752,15 @@
         </w:rPr>
         <w:t xml:space="preserve">student survey</w:t>
       </w:r>
-      <w:r>
-        <w:t xml:space="preserve"> </w:t>
-      </w:r>
-      <w:r>
-        <w:t xml:space="preserve">(</w:t>
-      </w:r>
+    </w:p>
+    <w:p>
+      <w:pPr>
+        <w:numPr>
+          <w:ilvl w:val="1"/>
+          <w:numId w:val="1112"/>
+        </w:numPr>
+        <w:pStyle w:val="Compact"/>
+      </w:pPr>
       <w:r>
         <w:rPr>
           <w:rStyle w:val="VerbatimChar"/>
@@ -15730,9 +15778,6 @@
           <w:rStyle w:val="VerbatimChar"/>
         </w:rPr>
         <w:t xml:space="preserve">s2_gender</w:t>
-      </w:r>
-      <w:r>
-        <w:t xml:space="preserve">)</w:t>
       </w:r>
     </w:p>
     <w:p>
@@ -15834,7 +15879,7 @@
       <w:pPr>
         <w:numPr>
           <w:ilvl w:val="0"/>
-          <w:numId w:val="1109"/>
+          <w:numId w:val="1113"/>
         </w:numPr>
         <w:pStyle w:val="Compact"/>
       </w:pPr>
@@ -15846,7 +15891,7 @@
       <w:pPr>
         <w:numPr>
           <w:ilvl w:val="1"/>
-          <w:numId w:val="1110"/>
+          <w:numId w:val="1114"/>
         </w:numPr>
         <w:pStyle w:val="Compact"/>
       </w:pPr>
@@ -15894,7 +15939,7 @@
       <w:pPr>
         <w:numPr>
           <w:ilvl w:val="1"/>
-          <w:numId w:val="1110"/>
+          <w:numId w:val="1114"/>
         </w:numPr>
         <w:pStyle w:val="Compact"/>
       </w:pPr>
@@ -15952,7 +15997,7 @@
       <w:pPr>
         <w:numPr>
           <w:ilvl w:val="0"/>
-          <w:numId w:val="1109"/>
+          <w:numId w:val="1113"/>
         </w:numPr>
         <w:pStyle w:val="Compact"/>
       </w:pPr>
@@ -15964,7 +16009,7 @@
       <w:pPr>
         <w:numPr>
           <w:ilvl w:val="1"/>
-          <w:numId w:val="1111"/>
+          <w:numId w:val="1115"/>
         </w:numPr>
         <w:pStyle w:val="Compact"/>
       </w:pPr>
@@ -16021,7 +16066,7 @@
       <w:pPr>
         <w:numPr>
           <w:ilvl w:val="1"/>
-          <w:numId w:val="1111"/>
+          <w:numId w:val="1115"/>
         </w:numPr>
         <w:pStyle w:val="Compact"/>
       </w:pPr>
@@ -16132,7 +16177,7 @@
       <w:pPr>
         <w:numPr>
           <w:ilvl w:val="0"/>
-          <w:numId w:val="1109"/>
+          <w:numId w:val="1113"/>
         </w:numPr>
         <w:pStyle w:val="Compact"/>
       </w:pPr>
@@ -16144,7 +16189,7 @@
       <w:pPr>
         <w:numPr>
           <w:ilvl w:val="1"/>
-          <w:numId w:val="1112"/>
+          <w:numId w:val="1116"/>
         </w:numPr>
         <w:pStyle w:val="Compact"/>
       </w:pPr>
@@ -16223,7 +16268,7 @@
       <w:pPr>
         <w:numPr>
           <w:ilvl w:val="1"/>
-          <w:numId w:val="1112"/>
+          <w:numId w:val="1116"/>
         </w:numPr>
         <w:pStyle w:val="Compact"/>
       </w:pPr>
@@ -16322,7 +16367,7 @@
       <w:pPr>
         <w:numPr>
           <w:ilvl w:val="0"/>
-          <w:numId w:val="1109"/>
+          <w:numId w:val="1113"/>
         </w:numPr>
         <w:pStyle w:val="Compact"/>
       </w:pPr>
@@ -16334,11 +16379,155 @@
       <w:pPr>
         <w:numPr>
           <w:ilvl w:val="1"/>
+          <w:numId w:val="1117"/>
+        </w:numPr>
+        <w:pStyle w:val="Compact"/>
+      </w:pPr>
+      <w:r>
+        <w:t xml:space="preserve">Do: Assign</w:t>
+      </w:r>
+      <w:r>
+        <w:t xml:space="preserve"> </w:t>
+      </w:r>
+      <w:r>
+        <w:t xml:space="preserve">“</w:t>
+      </w:r>
+      <w:r>
+        <w:t xml:space="preserve">yes</w:t>
+      </w:r>
+      <w:r>
+        <w:t xml:space="preserve">”</w:t>
+      </w:r>
+      <w:r>
+        <w:t xml:space="preserve"> </w:t>
+      </w:r>
+      <w:r>
+        <w:t xml:space="preserve">= 1 and</w:t>
+      </w:r>
+      <w:r>
+        <w:t xml:space="preserve"> </w:t>
+      </w:r>
+      <w:r>
+        <w:t xml:space="preserve">“</w:t>
+      </w:r>
+      <w:r>
+        <w:t xml:space="preserve">no</w:t>
+      </w:r>
+      <w:r>
+        <w:t xml:space="preserve">”</w:t>
+      </w:r>
+      <w:r>
+        <w:t xml:space="preserve"> </w:t>
+      </w:r>
+      <w:r>
+        <w:t xml:space="preserve">= 0 as the value for all yes/no items</w:t>
+      </w:r>
+    </w:p>
+    <w:p>
+      <w:pPr>
+        <w:numPr>
+          <w:ilvl w:val="1"/>
+          <w:numId w:val="1117"/>
+        </w:numPr>
+        <w:pStyle w:val="Compact"/>
+      </w:pPr>
+      <w:r>
+        <w:t xml:space="preserve">Don’t: Assign</w:t>
+      </w:r>
+      <w:r>
+        <w:t xml:space="preserve"> </w:t>
+      </w:r>
+      <w:r>
+        <w:t xml:space="preserve">“</w:t>
+      </w:r>
+      <w:r>
+        <w:t xml:space="preserve">yes</w:t>
+      </w:r>
+      <w:r>
+        <w:t xml:space="preserve">”</w:t>
+      </w:r>
+      <w:r>
+        <w:t xml:space="preserve"> </w:t>
+      </w:r>
+      <w:r>
+        <w:t xml:space="preserve">= 1 and</w:t>
+      </w:r>
+      <w:r>
+        <w:t xml:space="preserve"> </w:t>
+      </w:r>
+      <w:r>
+        <w:t xml:space="preserve">“</w:t>
+      </w:r>
+      <w:r>
+        <w:t xml:space="preserve">no</w:t>
+      </w:r>
+      <w:r>
+        <w:t xml:space="preserve">”</w:t>
+      </w:r>
+      <w:r>
+        <w:t xml:space="preserve"> </w:t>
+      </w:r>
+      <w:r>
+        <w:t xml:space="preserve">= 0 for some variables, and</w:t>
+      </w:r>
+      <w:r>
+        <w:t xml:space="preserve"> </w:t>
+      </w:r>
+      <w:r>
+        <w:t xml:space="preserve">“</w:t>
+      </w:r>
+      <w:r>
+        <w:t xml:space="preserve">yes</w:t>
+      </w:r>
+      <w:r>
+        <w:t xml:space="preserve">”</w:t>
+      </w:r>
+      <w:r>
+        <w:t xml:space="preserve"> </w:t>
+      </w:r>
+      <w:r>
+        <w:t xml:space="preserve">= 1 and</w:t>
+      </w:r>
+      <w:r>
+        <w:t xml:space="preserve"> </w:t>
+      </w:r>
+      <w:r>
+        <w:t xml:space="preserve">“</w:t>
+      </w:r>
+      <w:r>
+        <w:t xml:space="preserve">no</w:t>
+      </w:r>
+      <w:r>
+        <w:t xml:space="preserve">”</w:t>
+      </w:r>
+      <w:r>
+        <w:t xml:space="preserve"> </w:t>
+      </w:r>
+      <w:r>
+        <w:t xml:space="preserve">= 2 for others (unless a pre-existing measure determines how some variables are coded).</w:t>
+      </w:r>
+    </w:p>
+    <w:p>
+      <w:pPr>
+        <w:numPr>
+          <w:ilvl w:val="0"/>
           <w:numId w:val="1113"/>
         </w:numPr>
         <w:pStyle w:val="Compact"/>
       </w:pPr>
       <w:r>
+        <w:t xml:space="preserve">Order Likert-type scale response options in a logical way</w:t>
+      </w:r>
+    </w:p>
+    <w:p>
+      <w:pPr>
+        <w:numPr>
+          <w:ilvl w:val="1"/>
+          <w:numId w:val="1118"/>
+        </w:numPr>
+        <w:pStyle w:val="Compact"/>
+      </w:pPr>
+      <w:r>
         <w:t xml:space="preserve">Do: Assign</w:t>
       </w:r>
       <w:r>
@@ -16348,7 +16537,7 @@
         <w:t xml:space="preserve">“</w:t>
       </w:r>
       <w:r>
-        <w:t xml:space="preserve">yes</w:t>
+        <w:t xml:space="preserve">Strongly Disagree</w:t>
       </w:r>
       <w:r>
         <w:t xml:space="preserve">”</w:t>
@@ -16357,7 +16546,7 @@
         <w:t xml:space="preserve"> </w:t>
       </w:r>
       <w:r>
-        <w:t xml:space="preserve">= 1 and</w:t>
+        <w:t xml:space="preserve">= 1;</w:t>
       </w:r>
       <w:r>
         <w:t xml:space="preserve"> </w:t>
@@ -16366,7 +16555,7 @@
         <w:t xml:space="preserve">“</w:t>
       </w:r>
       <w:r>
-        <w:t xml:space="preserve">no</w:t>
+        <w:t xml:space="preserve">Disagree</w:t>
       </w:r>
       <w:r>
         <w:t xml:space="preserve">”</w:t>
@@ -16375,309 +16564,165 @@
         <w:t xml:space="preserve"> </w:t>
       </w:r>
       <w:r>
-        <w:t xml:space="preserve">= 0 as the value for all yes/no items</w:t>
+        <w:t xml:space="preserve">= 2;</w:t>
+      </w:r>
+      <w:r>
+        <w:t xml:space="preserve"> </w:t>
+      </w:r>
+      <w:r>
+        <w:t xml:space="preserve">“</w:t>
+      </w:r>
+      <w:r>
+        <w:t xml:space="preserve">Agree</w:t>
+      </w:r>
+      <w:r>
+        <w:t xml:space="preserve">”</w:t>
+      </w:r>
+      <w:r>
+        <w:t xml:space="preserve"> </w:t>
+      </w:r>
+      <w:r>
+        <w:t xml:space="preserve">= 3;</w:t>
+      </w:r>
+      <w:r>
+        <w:t xml:space="preserve"> </w:t>
+      </w:r>
+      <w:r>
+        <w:t xml:space="preserve">“</w:t>
+      </w:r>
+      <w:r>
+        <w:t xml:space="preserve">Strongly Agree</w:t>
+      </w:r>
+      <w:r>
+        <w:t xml:space="preserve">”</w:t>
+      </w:r>
+      <w:r>
+        <w:t xml:space="preserve"> </w:t>
+      </w:r>
+      <w:r>
+        <w:t xml:space="preserve">= 4</w:t>
+      </w:r>
+      <w:r>
+        <w:br/>
       </w:r>
     </w:p>
     <w:p>
       <w:pPr>
         <w:numPr>
           <w:ilvl w:val="1"/>
+          <w:numId w:val="1118"/>
+        </w:numPr>
+        <w:pStyle w:val="Compact"/>
+      </w:pPr>
+      <w:r>
+        <w:t xml:space="preserve">Don’t: Assign</w:t>
+      </w:r>
+      <w:r>
+        <w:t xml:space="preserve"> </w:t>
+      </w:r>
+      <w:r>
+        <w:t xml:space="preserve">“</w:t>
+      </w:r>
+      <w:r>
+        <w:t xml:space="preserve">Strongly Disagree</w:t>
+      </w:r>
+      <w:r>
+        <w:t xml:space="preserve">”</w:t>
+      </w:r>
+      <w:r>
+        <w:t xml:space="preserve"> </w:t>
+      </w:r>
+      <w:r>
+        <w:t xml:space="preserve">= 1;</w:t>
+      </w:r>
+      <w:r>
+        <w:t xml:space="preserve"> </w:t>
+      </w:r>
+      <w:r>
+        <w:t xml:space="preserve">“</w:t>
+      </w:r>
+      <w:r>
+        <w:t xml:space="preserve">Disagree</w:t>
+      </w:r>
+      <w:r>
+        <w:t xml:space="preserve">”</w:t>
+      </w:r>
+      <w:r>
+        <w:t xml:space="preserve"> </w:t>
+      </w:r>
+      <w:r>
+        <w:t xml:space="preserve">= 3;</w:t>
+      </w:r>
+      <w:r>
+        <w:t xml:space="preserve"> </w:t>
+      </w:r>
+      <w:r>
+        <w:t xml:space="preserve">“</w:t>
+      </w:r>
+      <w:r>
+        <w:t xml:space="preserve">Agree</w:t>
+      </w:r>
+      <w:r>
+        <w:t xml:space="preserve">”</w:t>
+      </w:r>
+      <w:r>
+        <w:t xml:space="preserve"> </w:t>
+      </w:r>
+      <w:r>
+        <w:t xml:space="preserve">= 4;</w:t>
+      </w:r>
+      <w:r>
+        <w:t xml:space="preserve"> </w:t>
+      </w:r>
+      <w:r>
+        <w:t xml:space="preserve">“</w:t>
+      </w:r>
+      <w:r>
+        <w:t xml:space="preserve">Strongly Agree</w:t>
+      </w:r>
+      <w:r>
+        <w:t xml:space="preserve">”</w:t>
+      </w:r>
+      <w:r>
+        <w:t xml:space="preserve"> </w:t>
+      </w:r>
+      <w:r>
+        <w:t xml:space="preserve">= 2 (again, unless a pre-existing measure tells you to code variables in a different way)</w:t>
+      </w:r>
+    </w:p>
+    <w:p>
+      <w:pPr>
+        <w:numPr>
+          <w:ilvl w:val="0"/>
           <w:numId w:val="1113"/>
         </w:numPr>
         <w:pStyle w:val="Compact"/>
       </w:pPr>
       <w:r>
-        <w:t xml:space="preserve">Don’t: Assign</w:t>
-      </w:r>
-      <w:r>
-        <w:t xml:space="preserve"> </w:t>
-      </w:r>
-      <w:r>
-        <w:t xml:space="preserve">“</w:t>
-      </w:r>
-      <w:r>
-        <w:t xml:space="preserve">yes</w:t>
-      </w:r>
-      <w:r>
-        <w:t xml:space="preserve">”</w:t>
-      </w:r>
-      <w:r>
-        <w:t xml:space="preserve"> </w:t>
-      </w:r>
-      <w:r>
-        <w:t xml:space="preserve">= 1 and</w:t>
-      </w:r>
-      <w:r>
-        <w:t xml:space="preserve"> </w:t>
-      </w:r>
-      <w:r>
-        <w:t xml:space="preserve">“</w:t>
-      </w:r>
-      <w:r>
-        <w:t xml:space="preserve">no</w:t>
-      </w:r>
-      <w:r>
-        <w:t xml:space="preserve">”</w:t>
-      </w:r>
-      <w:r>
-        <w:t xml:space="preserve"> </w:t>
-      </w:r>
-      <w:r>
-        <w:t xml:space="preserve">= 0 for some variables, and</w:t>
-      </w:r>
-      <w:r>
-        <w:t xml:space="preserve"> </w:t>
-      </w:r>
-      <w:r>
-        <w:t xml:space="preserve">“</w:t>
-      </w:r>
-      <w:r>
-        <w:t xml:space="preserve">yes</w:t>
-      </w:r>
-      <w:r>
-        <w:t xml:space="preserve">”</w:t>
-      </w:r>
-      <w:r>
-        <w:t xml:space="preserve"> </w:t>
-      </w:r>
-      <w:r>
-        <w:t xml:space="preserve">= 1 and</w:t>
-      </w:r>
-      <w:r>
-        <w:t xml:space="preserve"> </w:t>
-      </w:r>
-      <w:r>
-        <w:t xml:space="preserve">“</w:t>
-      </w:r>
-      <w:r>
-        <w:t xml:space="preserve">no</w:t>
-      </w:r>
-      <w:r>
-        <w:t xml:space="preserve">”</w:t>
-      </w:r>
-      <w:r>
-        <w:t xml:space="preserve"> </w:t>
-      </w:r>
-      <w:r>
-        <w:t xml:space="preserve">= 2 for others (unless a pre-existing measure determines how some variables are coded).</w:t>
-      </w:r>
-    </w:p>
-    <w:p>
-      <w:pPr>
-        <w:numPr>
-          <w:ilvl w:val="0"/>
-          <w:numId w:val="1109"/>
+        <w:t xml:space="preserve">Define missing values</w:t>
+      </w:r>
+    </w:p>
+    <w:p>
+      <w:pPr>
+        <w:numPr>
+          <w:ilvl w:val="1"/>
+          <w:numId w:val="1119"/>
         </w:numPr>
         <w:pStyle w:val="Compact"/>
       </w:pPr>
       <w:r>
-        <w:t xml:space="preserve">Order Likert-type scale response options in a logical way</w:t>
+        <w:t xml:space="preserve">You may choose to leave all missing values as blank, NA, or NULL and that is okay</w:t>
       </w:r>
     </w:p>
     <w:p>
       <w:pPr>
         <w:numPr>
           <w:ilvl w:val="1"/>
-          <w:numId w:val="1114"/>
+          <w:numId w:val="1119"/>
         </w:numPr>
         <w:pStyle w:val="Compact"/>
       </w:pPr>
       <w:r>
-        <w:t xml:space="preserve">Do: Assign</w:t>
-      </w:r>
-      <w:r>
-        <w:t xml:space="preserve"> </w:t>
-      </w:r>
-      <w:r>
-        <w:t xml:space="preserve">“</w:t>
-      </w:r>
-      <w:r>
-        <w:t xml:space="preserve">Strongly Disagree</w:t>
-      </w:r>
-      <w:r>
-        <w:t xml:space="preserve">”</w:t>
-      </w:r>
-      <w:r>
-        <w:t xml:space="preserve"> </w:t>
-      </w:r>
-      <w:r>
-        <w:t xml:space="preserve">= 1;</w:t>
-      </w:r>
-      <w:r>
-        <w:t xml:space="preserve"> </w:t>
-      </w:r>
-      <w:r>
-        <w:t xml:space="preserve">“</w:t>
-      </w:r>
-      <w:r>
-        <w:t xml:space="preserve">Disagree</w:t>
-      </w:r>
-      <w:r>
-        <w:t xml:space="preserve">”</w:t>
-      </w:r>
-      <w:r>
-        <w:t xml:space="preserve"> </w:t>
-      </w:r>
-      <w:r>
-        <w:t xml:space="preserve">= 2;</w:t>
-      </w:r>
-      <w:r>
-        <w:t xml:space="preserve"> </w:t>
-      </w:r>
-      <w:r>
-        <w:t xml:space="preserve">“</w:t>
-      </w:r>
-      <w:r>
-        <w:t xml:space="preserve">Agree</w:t>
-      </w:r>
-      <w:r>
-        <w:t xml:space="preserve">”</w:t>
-      </w:r>
-      <w:r>
-        <w:t xml:space="preserve"> </w:t>
-      </w:r>
-      <w:r>
-        <w:t xml:space="preserve">= 3;</w:t>
-      </w:r>
-      <w:r>
-        <w:t xml:space="preserve"> </w:t>
-      </w:r>
-      <w:r>
-        <w:t xml:space="preserve">“</w:t>
-      </w:r>
-      <w:r>
-        <w:t xml:space="preserve">Strongly Agree</w:t>
-      </w:r>
-      <w:r>
-        <w:t xml:space="preserve">”</w:t>
-      </w:r>
-      <w:r>
-        <w:t xml:space="preserve"> </w:t>
-      </w:r>
-      <w:r>
-        <w:t xml:space="preserve">= 4</w:t>
-      </w:r>
-      <w:r>
-        <w:br/>
-      </w:r>
-    </w:p>
-    <w:p>
-      <w:pPr>
-        <w:numPr>
-          <w:ilvl w:val="1"/>
-          <w:numId w:val="1114"/>
-        </w:numPr>
-        <w:pStyle w:val="Compact"/>
-      </w:pPr>
-      <w:r>
-        <w:t xml:space="preserve">Don’t: Assign</w:t>
-      </w:r>
-      <w:r>
-        <w:t xml:space="preserve"> </w:t>
-      </w:r>
-      <w:r>
-        <w:t xml:space="preserve">“</w:t>
-      </w:r>
-      <w:r>
-        <w:t xml:space="preserve">Strongly Disagree</w:t>
-      </w:r>
-      <w:r>
-        <w:t xml:space="preserve">”</w:t>
-      </w:r>
-      <w:r>
-        <w:t xml:space="preserve"> </w:t>
-      </w:r>
-      <w:r>
-        <w:t xml:space="preserve">= 1;</w:t>
-      </w:r>
-      <w:r>
-        <w:t xml:space="preserve"> </w:t>
-      </w:r>
-      <w:r>
-        <w:t xml:space="preserve">“</w:t>
-      </w:r>
-      <w:r>
-        <w:t xml:space="preserve">Disagree</w:t>
-      </w:r>
-      <w:r>
-        <w:t xml:space="preserve">”</w:t>
-      </w:r>
-      <w:r>
-        <w:t xml:space="preserve"> </w:t>
-      </w:r>
-      <w:r>
-        <w:t xml:space="preserve">= 3;</w:t>
-      </w:r>
-      <w:r>
-        <w:t xml:space="preserve"> </w:t>
-      </w:r>
-      <w:r>
-        <w:t xml:space="preserve">“</w:t>
-      </w:r>
-      <w:r>
-        <w:t xml:space="preserve">Agree</w:t>
-      </w:r>
-      <w:r>
-        <w:t xml:space="preserve">”</w:t>
-      </w:r>
-      <w:r>
-        <w:t xml:space="preserve"> </w:t>
-      </w:r>
-      <w:r>
-        <w:t xml:space="preserve">= 4;</w:t>
-      </w:r>
-      <w:r>
-        <w:t xml:space="preserve"> </w:t>
-      </w:r>
-      <w:r>
-        <w:t xml:space="preserve">“</w:t>
-      </w:r>
-      <w:r>
-        <w:t xml:space="preserve">Strongly Agree</w:t>
-      </w:r>
-      <w:r>
-        <w:t xml:space="preserve">”</w:t>
-      </w:r>
-      <w:r>
-        <w:t xml:space="preserve"> </w:t>
-      </w:r>
-      <w:r>
-        <w:t xml:space="preserve">= 2 (again, unless a pre-existing measure tells you to code variables in a different way)</w:t>
-      </w:r>
-    </w:p>
-    <w:p>
-      <w:pPr>
-        <w:numPr>
-          <w:ilvl w:val="0"/>
-          <w:numId w:val="1109"/>
-        </w:numPr>
-        <w:pStyle w:val="Compact"/>
-      </w:pPr>
-      <w:r>
-        <w:t xml:space="preserve">Define missing values</w:t>
-      </w:r>
-    </w:p>
-    <w:p>
-      <w:pPr>
-        <w:numPr>
-          <w:ilvl w:val="1"/>
-          <w:numId w:val="1115"/>
-        </w:numPr>
-        <w:pStyle w:val="Compact"/>
-      </w:pPr>
-      <w:r>
-        <w:t xml:space="preserve">You may choose to leave all missing values as blank, NA, or NULL and that is okay</w:t>
-      </w:r>
-    </w:p>
-    <w:p>
-      <w:pPr>
-        <w:numPr>
-          <w:ilvl w:val="1"/>
-          <w:numId w:val="1115"/>
-        </w:numPr>
-        <w:pStyle w:val="Compact"/>
-      </w:pPr>
-      <w:r>
         <w:t xml:space="preserve">However, you may care about the specific reason for missing data and need to consider defining missing values based on their properties</w:t>
       </w:r>
     </w:p>
@@ -16685,7 +16730,7 @@
       <w:pPr>
         <w:numPr>
           <w:ilvl w:val="2"/>
-          <w:numId w:val="1116"/>
+          <w:numId w:val="1120"/>
         </w:numPr>
         <w:pStyle w:val="Compact"/>
       </w:pPr>
@@ -16785,7 +16830,7 @@
       <w:pPr>
         <w:numPr>
           <w:ilvl w:val="0"/>
-          <w:numId w:val="1117"/>
+          <w:numId w:val="1121"/>
         </w:numPr>
         <w:pStyle w:val="Compact"/>
       </w:pPr>
@@ -16797,156 +16842,6 @@
           <w:rStyle w:val="FootnoteReference"/>
         </w:rPr>
         <w:footnoteReference w:id="563"/>
-      </w:r>
-    </w:p>
-    <w:p>
-      <w:pPr>
-        <w:numPr>
-          <w:ilvl w:val="1"/>
-          <w:numId w:val="1118"/>
-        </w:numPr>
-        <w:pStyle w:val="Compact"/>
-      </w:pPr>
-      <w:r>
-        <w:t xml:space="preserve">Templates can standardize the format of syntax files (such as using standard headers to break up code)</w:t>
-      </w:r>
-    </w:p>
-    <w:p>
-      <w:pPr>
-        <w:numPr>
-          <w:ilvl w:val="1"/>
-          <w:numId w:val="1118"/>
-        </w:numPr>
-        <w:pStyle w:val="Compact"/>
-      </w:pPr>
-      <w:r>
-        <w:t xml:space="preserve">They also standardize the summary information provided at the beginning of your syntax (code author, project name, date created)</w:t>
-      </w:r>
-    </w:p>
-    <w:p>
-      <w:pPr>
-        <w:numPr>
-          <w:ilvl w:val="0"/>
-          <w:numId w:val="1117"/>
-        </w:numPr>
-        <w:pStyle w:val="Compact"/>
-      </w:pPr>
-      <w:r>
-        <w:t xml:space="preserve">Use comments throughout your code to clearly explain the purpose of each code chunk</w:t>
-      </w:r>
-    </w:p>
-    <w:p>
-      <w:pPr>
-        <w:numPr>
-          <w:ilvl w:val="1"/>
-          <w:numId w:val="1119"/>
-        </w:numPr>
-        <w:pStyle w:val="Compact"/>
-      </w:pPr>
-      <w:r>
-        <w:t xml:space="preserve">The format of these comments will be dependent on your coding language</w:t>
-      </w:r>
-    </w:p>
-    <w:p>
-      <w:pPr>
-        <w:numPr>
-          <w:ilvl w:val="2"/>
-          <w:numId w:val="1120"/>
-        </w:numPr>
-        <w:pStyle w:val="Compact"/>
-      </w:pPr>
-      <w:r>
-        <w:t xml:space="preserve">R uses</w:t>
-      </w:r>
-      <w:r>
-        <w:t xml:space="preserve"> </w:t>
-      </w:r>
-      <w:r>
-        <w:rPr>
-          <w:rStyle w:val="VerbatimChar"/>
-        </w:rPr>
-        <w:t xml:space="preserve">#</w:t>
-      </w:r>
-    </w:p>
-    <w:p>
-      <w:pPr>
-        <w:numPr>
-          <w:ilvl w:val="2"/>
-          <w:numId w:val="1120"/>
-        </w:numPr>
-        <w:pStyle w:val="Compact"/>
-      </w:pPr>
-      <w:r>
-        <w:t xml:space="preserve">SPSS and Stata uses</w:t>
-      </w:r>
-      <w:r>
-        <w:t xml:space="preserve"> </w:t>
-      </w:r>
-      <w:r>
-        <w:rPr>
-          <w:rStyle w:val="VerbatimChar"/>
-        </w:rPr>
-        <w:t xml:space="preserve">*</w:t>
-      </w:r>
-    </w:p>
-    <w:p>
-      <w:pPr>
-        <w:numPr>
-          <w:ilvl w:val="0"/>
-          <w:numId w:val="1117"/>
-        </w:numPr>
-        <w:pStyle w:val="Compact"/>
-      </w:pPr>
-      <w:r>
-        <w:t xml:space="preserve">Improve code readability by using</w:t>
-      </w:r>
-    </w:p>
-    <w:p>
-      <w:pPr>
-        <w:numPr>
-          <w:ilvl w:val="1"/>
-          <w:numId w:val="1121"/>
-        </w:numPr>
-        <w:pStyle w:val="Compact"/>
-      </w:pPr>
-      <w:r>
-        <w:t xml:space="preserve">spaces</w:t>
-      </w:r>
-    </w:p>
-    <w:p>
-      <w:pPr>
-        <w:numPr>
-          <w:ilvl w:val="1"/>
-          <w:numId w:val="1121"/>
-        </w:numPr>
-        <w:pStyle w:val="Compact"/>
-      </w:pPr>
-      <w:r>
-        <w:t xml:space="preserve">indentation</w:t>
-      </w:r>
-    </w:p>
-    <w:p>
-      <w:pPr>
-        <w:numPr>
-          <w:ilvl w:val="1"/>
-          <w:numId w:val="1121"/>
-        </w:numPr>
-        <w:pStyle w:val="Compact"/>
-      </w:pPr>
-      <w:r>
-        <w:t xml:space="preserve">setting a line limit for your code (ex: 80 characters)</w:t>
-      </w:r>
-    </w:p>
-    <w:p>
-      <w:pPr>
-        <w:numPr>
-          <w:ilvl w:val="0"/>
-          <w:numId w:val="1117"/>
-        </w:numPr>
-        <w:pStyle w:val="Compact"/>
-      </w:pPr>
-      <w:r>
-        <w:t xml:space="preserve">Use relative file paths for reproducibility</w:t>
       </w:r>
     </w:p>
     <w:p>
@@ -16958,25 +16853,31 @@
         <w:pStyle w:val="Compact"/>
       </w:pPr>
       <w:r>
-        <w:t xml:space="preserve">Setting absolute file paths in syntax reduces reproducibility because future users may have different file paths. It is important to set file paths relative the directory you are working in.</w:t>
-      </w:r>
-      <w:r>
-        <w:rPr>
-          <w:rStyle w:val="FootnoteReference"/>
-        </w:rPr>
-        <w:footnoteReference w:id="566"/>
+        <w:t xml:space="preserve">Templates can standardize the format of syntax files (such as using standard headers to break up code)</w:t>
+      </w:r>
+    </w:p>
+    <w:p>
+      <w:pPr>
+        <w:numPr>
+          <w:ilvl w:val="1"/>
+          <w:numId w:val="1122"/>
+        </w:numPr>
+        <w:pStyle w:val="Compact"/>
+      </w:pPr>
+      <w:r>
+        <w:t xml:space="preserve">They also standardize the summary information provided at the beginning of your syntax (code author, project name, date created)</w:t>
       </w:r>
     </w:p>
     <w:p>
       <w:pPr>
         <w:numPr>
           <w:ilvl w:val="0"/>
-          <w:numId w:val="1117"/>
+          <w:numId w:val="1121"/>
         </w:numPr>
         <w:pStyle w:val="Compact"/>
       </w:pPr>
       <w:r>
-        <w:t xml:space="preserve">If you create objects in your program (like you do in R or Python), consider adding object naming rules similar to variable naming rules</w:t>
+        <w:t xml:space="preserve">Use comments throughout your code to clearly explain the purpose of each code chunk</w:t>
       </w:r>
     </w:p>
     <w:p>
@@ -16988,6 +16889,150 @@
         <w:pStyle w:val="Compact"/>
       </w:pPr>
       <w:r>
+        <w:t xml:space="preserve">The format of these comments will be dependent on your coding language</w:t>
+      </w:r>
+    </w:p>
+    <w:p>
+      <w:pPr>
+        <w:numPr>
+          <w:ilvl w:val="2"/>
+          <w:numId w:val="1124"/>
+        </w:numPr>
+        <w:pStyle w:val="Compact"/>
+      </w:pPr>
+      <w:r>
+        <w:t xml:space="preserve">R uses</w:t>
+      </w:r>
+      <w:r>
+        <w:t xml:space="preserve"> </w:t>
+      </w:r>
+      <w:r>
+        <w:rPr>
+          <w:rStyle w:val="VerbatimChar"/>
+        </w:rPr>
+        <w:t xml:space="preserve">#</w:t>
+      </w:r>
+    </w:p>
+    <w:p>
+      <w:pPr>
+        <w:numPr>
+          <w:ilvl w:val="2"/>
+          <w:numId w:val="1124"/>
+        </w:numPr>
+        <w:pStyle w:val="Compact"/>
+      </w:pPr>
+      <w:r>
+        <w:t xml:space="preserve">SPSS and Stata uses</w:t>
+      </w:r>
+      <w:r>
+        <w:t xml:space="preserve"> </w:t>
+      </w:r>
+      <w:r>
+        <w:rPr>
+          <w:rStyle w:val="VerbatimChar"/>
+        </w:rPr>
+        <w:t xml:space="preserve">*</w:t>
+      </w:r>
+    </w:p>
+    <w:p>
+      <w:pPr>
+        <w:numPr>
+          <w:ilvl w:val="0"/>
+          <w:numId w:val="1121"/>
+        </w:numPr>
+        <w:pStyle w:val="Compact"/>
+      </w:pPr>
+      <w:r>
+        <w:t xml:space="preserve">Improve code readability by using</w:t>
+      </w:r>
+    </w:p>
+    <w:p>
+      <w:pPr>
+        <w:numPr>
+          <w:ilvl w:val="1"/>
+          <w:numId w:val="1125"/>
+        </w:numPr>
+        <w:pStyle w:val="Compact"/>
+      </w:pPr>
+      <w:r>
+        <w:t xml:space="preserve">spaces</w:t>
+      </w:r>
+    </w:p>
+    <w:p>
+      <w:pPr>
+        <w:numPr>
+          <w:ilvl w:val="1"/>
+          <w:numId w:val="1125"/>
+        </w:numPr>
+        <w:pStyle w:val="Compact"/>
+      </w:pPr>
+      <w:r>
+        <w:t xml:space="preserve">indentation</w:t>
+      </w:r>
+    </w:p>
+    <w:p>
+      <w:pPr>
+        <w:numPr>
+          <w:ilvl w:val="1"/>
+          <w:numId w:val="1125"/>
+        </w:numPr>
+        <w:pStyle w:val="Compact"/>
+      </w:pPr>
+      <w:r>
+        <w:t xml:space="preserve">setting a line limit for your code (ex: 80 characters)</w:t>
+      </w:r>
+    </w:p>
+    <w:p>
+      <w:pPr>
+        <w:numPr>
+          <w:ilvl w:val="0"/>
+          <w:numId w:val="1121"/>
+        </w:numPr>
+        <w:pStyle w:val="Compact"/>
+      </w:pPr>
+      <w:r>
+        <w:t xml:space="preserve">Use relative file paths for reproducibility</w:t>
+      </w:r>
+    </w:p>
+    <w:p>
+      <w:pPr>
+        <w:numPr>
+          <w:ilvl w:val="1"/>
+          <w:numId w:val="1126"/>
+        </w:numPr>
+        <w:pStyle w:val="Compact"/>
+      </w:pPr>
+      <w:r>
+        <w:t xml:space="preserve">Setting absolute file paths in syntax reduces reproducibility because future users may have different file paths. It is important to set file paths relative the directory you are working in.</w:t>
+      </w:r>
+      <w:r>
+        <w:rPr>
+          <w:rStyle w:val="FootnoteReference"/>
+        </w:rPr>
+        <w:footnoteReference w:id="566"/>
+      </w:r>
+    </w:p>
+    <w:p>
+      <w:pPr>
+        <w:numPr>
+          <w:ilvl w:val="0"/>
+          <w:numId w:val="1121"/>
+        </w:numPr>
+        <w:pStyle w:val="Compact"/>
+      </w:pPr>
+      <w:r>
+        <w:t xml:space="preserve">If you create objects in your program (like you do in R or Python), consider adding object naming rules similar to variable naming rules</w:t>
+      </w:r>
+    </w:p>
+    <w:p>
+      <w:pPr>
+        <w:numPr>
+          <w:ilvl w:val="1"/>
+          <w:numId w:val="1127"/>
+        </w:numPr>
+        <w:pStyle w:val="Compact"/>
+      </w:pPr>
+      <w:r>
         <w:t xml:space="preserve">No spaces in object names</w:t>
       </w:r>
     </w:p>
@@ -16995,7 +17040,7 @@
       <w:pPr>
         <w:numPr>
           <w:ilvl w:val="1"/>
-          <w:numId w:val="1123"/>
+          <w:numId w:val="1127"/>
         </w:numPr>
         <w:pStyle w:val="Compact"/>
       </w:pPr>
@@ -17022,7 +17067,7 @@
       <w:pPr>
         <w:numPr>
           <w:ilvl w:val="1"/>
-          <w:numId w:val="1123"/>
+          <w:numId w:val="1127"/>
         </w:numPr>
         <w:pStyle w:val="Compact"/>
       </w:pPr>
@@ -17055,7 +17100,7 @@
       <w:pPr>
         <w:numPr>
           <w:ilvl w:val="0"/>
-          <w:numId w:val="1117"/>
+          <w:numId w:val="1121"/>
         </w:numPr>
         <w:pStyle w:val="Compact"/>
       </w:pPr>
@@ -17067,7 +17112,7 @@
       <w:pPr>
         <w:numPr>
           <w:ilvl w:val="0"/>
-          <w:numId w:val="1117"/>
+          <w:numId w:val="1121"/>
         </w:numPr>
         <w:pStyle w:val="Compact"/>
       </w:pPr>
@@ -17079,7 +17124,7 @@
       <w:pPr>
         <w:numPr>
           <w:ilvl w:val="1"/>
-          <w:numId w:val="1124"/>
+          <w:numId w:val="1128"/>
         </w:numPr>
         <w:pStyle w:val="Compact"/>
       </w:pPr>
@@ -33710,6 +33755,18 @@
   <w:num w:numId="1124">
     <w:abstractNumId w:val="991"/>
   </w:num>
+  <w:num w:numId="1125">
+    <w:abstractNumId w:val="991"/>
+  </w:num>
+  <w:num w:numId="1126">
+    <w:abstractNumId w:val="991"/>
+  </w:num>
+  <w:num w:numId="1127">
+    <w:abstractNumId w:val="991"/>
+  </w:num>
+  <w:num w:numId="1128">
+    <w:abstractNumId w:val="991"/>
+  </w:num>
 </w:numbering>
 </file>
 

</xml_diff>